<commit_message>
Agregando preguntas de analisis
</commit_message>
<xml_diff>
--- a/Práctica 2.docx
+++ b/Práctica 2.docx
@@ -1,6 +1,6 @@
 
 <file path=word/document.xml><?xml version="1.0" encoding="utf-8"?>
-<w:document xmlns:wpc="http://schemas.microsoft.com/office/word/2010/wordprocessingCanvas" xmlns:mc="http://schemas.openxmlformats.org/markup-compatibility/2006" xmlns:o="urn:schemas-microsoft-com:office:office" xmlns:r="http://schemas.openxmlformats.org/officeDocument/2006/relationships" xmlns:m="http://schemas.openxmlformats.org/officeDocument/2006/math" xmlns:v="urn:schemas-microsoft-com:vml" xmlns:wp14="http://schemas.microsoft.com/office/word/2010/wordprocessingDrawing" xmlns:wp="http://schemas.openxmlformats.org/drawingml/2006/wordprocessingDrawing" xmlns:w10="urn:schemas-microsoft-com:office:word" xmlns:w="http://schemas.openxmlformats.org/wordprocessingml/2006/main" xmlns:w14="http://schemas.microsoft.com/office/word/2010/wordml" xmlns:w15="http://schemas.microsoft.com/office/word/2012/wordml" xmlns:wpg="http://schemas.microsoft.com/office/word/2010/wordprocessingGroup" xmlns:wpi="http://schemas.microsoft.com/office/word/2010/wordprocessingInk" xmlns:wne="http://schemas.microsoft.com/office/word/2006/wordml" xmlns:wps="http://schemas.microsoft.com/office/word/2010/wordprocessingShape" mc:Ignorable="w14 w15 wp14">
+<w:document xmlns:wpc="http://schemas.microsoft.com/office/word/2010/wordprocessingCanvas" xmlns:mo="http://schemas.microsoft.com/office/mac/office/2008/main" xmlns:mc="http://schemas.openxmlformats.org/markup-compatibility/2006" xmlns:mv="urn:schemas-microsoft-com:mac:vml" xmlns:o="urn:schemas-microsoft-com:office:office" xmlns:r="http://schemas.openxmlformats.org/officeDocument/2006/relationships" xmlns:m="http://schemas.openxmlformats.org/officeDocument/2006/math" xmlns:v="urn:schemas-microsoft-com:vml" xmlns:wp14="http://schemas.microsoft.com/office/word/2010/wordprocessingDrawing" xmlns:wp="http://schemas.openxmlformats.org/drawingml/2006/wordprocessingDrawing" xmlns:w10="urn:schemas-microsoft-com:office:word" xmlns:w="http://schemas.openxmlformats.org/wordprocessingml/2006/main" xmlns:w14="http://schemas.microsoft.com/office/word/2010/wordml" xmlns:wpg="http://schemas.microsoft.com/office/word/2010/wordprocessingGroup" xmlns:wpi="http://schemas.microsoft.com/office/word/2010/wordprocessingInk" xmlns:wne="http://schemas.microsoft.com/office/word/2006/wordml" xmlns:wps="http://schemas.microsoft.com/office/word/2010/wordprocessingShape" mc:Ignorable="w14 wp14">
   <w:body>
     <w:p>
       <w:pPr>
@@ -20,7 +20,7 @@
           <w:szCs w:val="40"/>
           <w:u w:val="single"/>
         </w:rPr>
-        <w:t xml:space="preserve">Tipología y ciclo </w:t>
+        <w:t>#</w:t>
       </w:r>
       <w:r>
         <w:rPr>
@@ -30,7 +30,7 @@
           <w:szCs w:val="40"/>
           <w:u w:val="single"/>
         </w:rPr>
-        <w:t>de vida de los datos. Práctica 2</w:t>
+        <w:t xml:space="preserve">Tipología y ciclo </w:t>
       </w:r>
       <w:r>
         <w:rPr>
@@ -40,6 +40,16 @@
           <w:szCs w:val="40"/>
           <w:u w:val="single"/>
         </w:rPr>
+        <w:t>de vida de los datos. Práctica 2</w:t>
+      </w:r>
+      <w:r>
+        <w:rPr>
+          <w:rFonts w:ascii="Times New Roman" w:hAnsi="Times New Roman" w:cs="Times New Roman"/>
+          <w:b/>
+          <w:sz w:val="40"/>
+          <w:szCs w:val="40"/>
+          <w:u w:val="single"/>
+        </w:rPr>
         <w:t>.</w:t>
       </w:r>
     </w:p>
@@ -164,7 +174,7 @@
         </w:rPr>
         <w:t>El dataset elegido (</w:t>
       </w:r>
-      <w:hyperlink r:id="rId4" w:history="1">
+      <w:hyperlink r:id="rId6" w:history="1">
         <w:r>
           <w:rPr>
             <w:rStyle w:val="Hipervnculo"/>
@@ -262,6 +272,7 @@
           <w:lang w:val="en-US" w:eastAsia="es-ES"/>
         </w:rPr>
       </w:pPr>
+      <w:proofErr w:type="gramStart"/>
       <w:r>
         <w:rPr>
           <w:rFonts w:ascii="Lucida Console" w:eastAsia="Times New Roman" w:hAnsi="Lucida Console" w:cs="Courier New"/>
@@ -270,9 +281,9 @@
           <w:szCs w:val="20"/>
           <w:lang w:val="en-US" w:eastAsia="es-ES"/>
         </w:rPr>
-        <w:t xml:space="preserve">datos1 &lt;- </w:t>
-      </w:r>
-      <w:proofErr w:type="gramStart"/>
+        <w:t>datos1</w:t>
+      </w:r>
+      <w:proofErr w:type="gramEnd"/>
       <w:r>
         <w:rPr>
           <w:rFonts w:ascii="Lucida Console" w:eastAsia="Times New Roman" w:hAnsi="Lucida Console" w:cs="Courier New"/>
@@ -281,18 +292,7 @@
           <w:szCs w:val="20"/>
           <w:lang w:val="en-US" w:eastAsia="es-ES"/>
         </w:rPr>
-        <w:t>read.csv(</w:t>
-      </w:r>
-      <w:proofErr w:type="gramEnd"/>
-      <w:r>
-        <w:rPr>
-          <w:rFonts w:ascii="Lucida Console" w:eastAsia="Times New Roman" w:hAnsi="Lucida Console" w:cs="Courier New"/>
-          <w:color w:val="0000FF"/>
-          <w:sz w:val="20"/>
-          <w:szCs w:val="20"/>
-          <w:lang w:val="en-US" w:eastAsia="es-ES"/>
-        </w:rPr>
-        <w:t xml:space="preserve">"suicide.csv", header = TRUE, </w:t>
+        <w:t xml:space="preserve"> &lt;- read.csv("suicide.csv", header = TRUE, </w:t>
       </w:r>
       <w:proofErr w:type="spellStart"/>
       <w:r>
@@ -400,59 +400,13 @@
           <w:szCs w:val="24"/>
         </w:rPr>
       </w:pPr>
-      <w:proofErr w:type="spellStart"/>
-      <w:r>
-        <w:rPr>
-          <w:rFonts w:ascii="Times New Roman" w:hAnsi="Times New Roman" w:cs="Times New Roman"/>
-          <w:sz w:val="24"/>
-          <w:szCs w:val="24"/>
-        </w:rPr>
-        <w:t>Tipo</w:t>
-      </w:r>
-      <w:proofErr w:type="spellEnd"/>
-      <w:r>
-        <w:rPr>
-          <w:rFonts w:ascii="Times New Roman" w:hAnsi="Times New Roman" w:cs="Times New Roman"/>
-          <w:sz w:val="24"/>
-          <w:szCs w:val="24"/>
-        </w:rPr>
-        <w:t xml:space="preserve"> de </w:t>
-      </w:r>
-      <w:proofErr w:type="spellStart"/>
-      <w:r>
-        <w:rPr>
-          <w:rFonts w:ascii="Times New Roman" w:hAnsi="Times New Roman" w:cs="Times New Roman"/>
-          <w:sz w:val="24"/>
-          <w:szCs w:val="24"/>
-        </w:rPr>
-        <w:t>dato</w:t>
-      </w:r>
-      <w:proofErr w:type="spellEnd"/>
-      <w:r>
-        <w:rPr>
-          <w:rFonts w:ascii="Times New Roman" w:hAnsi="Times New Roman" w:cs="Times New Roman"/>
-          <w:sz w:val="24"/>
-          <w:szCs w:val="24"/>
-        </w:rPr>
-        <w:t xml:space="preserve">. </w:t>
-      </w:r>
-      <w:proofErr w:type="spellStart"/>
-      <w:r>
-        <w:rPr>
-          <w:rFonts w:ascii="Times New Roman" w:hAnsi="Times New Roman" w:cs="Times New Roman"/>
-          <w:sz w:val="24"/>
-          <w:szCs w:val="24"/>
-        </w:rPr>
-        <w:t>Ejemplo</w:t>
-      </w:r>
-      <w:proofErr w:type="spellEnd"/>
-      <w:r>
-        <w:rPr>
-          <w:rFonts w:ascii="Times New Roman" w:hAnsi="Times New Roman" w:cs="Times New Roman"/>
-          <w:sz w:val="24"/>
-          <w:szCs w:val="24"/>
-        </w:rPr>
-        <w:t>:</w:t>
+      <w:r>
+        <w:rPr>
+          <w:rFonts w:ascii="Times New Roman" w:hAnsi="Times New Roman" w:cs="Times New Roman"/>
+          <w:sz w:val="24"/>
+          <w:szCs w:val="24"/>
+        </w:rPr>
+        <w:t>Tipo de dato. Ejemplo:</w:t>
       </w:r>
     </w:p>
     <w:p>
@@ -498,7 +452,6 @@
         </w:rPr>
       </w:pPr>
       <w:proofErr w:type="spellStart"/>
-      <w:proofErr w:type="gramStart"/>
       <w:r>
         <w:rPr>
           <w:rStyle w:val="ggboefpdfvb"/>
@@ -514,16 +467,7 @@
           <w:rFonts w:ascii="Lucida Console" w:hAnsi="Lucida Console"/>
           <w:color w:val="0000FF"/>
         </w:rPr>
-        <w:t>(</w:t>
-      </w:r>
-      <w:proofErr w:type="gramEnd"/>
-      <w:r>
-        <w:rPr>
-          <w:rStyle w:val="ggboefpdfvb"/>
-          <w:rFonts w:ascii="Lucida Console" w:hAnsi="Lucida Console"/>
-          <w:color w:val="0000FF"/>
-        </w:rPr>
-        <w:t>datos1$country)</w:t>
+        <w:t>(datos1$country)</w:t>
       </w:r>
     </w:p>
     <w:p>
@@ -1848,6 +1792,7 @@
           <w:lang w:val="en-US"/>
         </w:rPr>
       </w:pPr>
+      <w:proofErr w:type="gramStart"/>
       <w:r>
         <w:rPr>
           <w:rStyle w:val="ggboefpdfvb"/>
@@ -1856,9 +1801,9 @@
           <w:lang w:val="en-US"/>
         </w:rPr>
         <w:lastRenderedPageBreak/>
-        <w:t xml:space="preserve">datos2 &lt;- </w:t>
-      </w:r>
-      <w:proofErr w:type="gramStart"/>
+        <w:t>datos2</w:t>
+      </w:r>
+      <w:proofErr w:type="gramEnd"/>
       <w:r>
         <w:rPr>
           <w:rStyle w:val="ggboefpdfvb"/>
@@ -1866,9 +1811,9 @@
           <w:color w:val="0000FF"/>
           <w:lang w:val="en-US"/>
         </w:rPr>
-        <w:t>select(</w:t>
-      </w:r>
-      <w:proofErr w:type="gramEnd"/>
+        <w:t xml:space="preserve"> &lt;- select(datos1, -</w:t>
+      </w:r>
+      <w:proofErr w:type="spellStart"/>
       <w:r>
         <w:rPr>
           <w:rStyle w:val="ggboefpdfvb"/>
@@ -1876,9 +1821,9 @@
           <w:color w:val="0000FF"/>
           <w:lang w:val="en-US"/>
         </w:rPr>
-        <w:t>datos1, -</w:t>
-      </w:r>
-      <w:proofErr w:type="spellStart"/>
+        <w:t>HDI.for.year</w:t>
+      </w:r>
+      <w:proofErr w:type="spellEnd"/>
       <w:r>
         <w:rPr>
           <w:rStyle w:val="ggboefpdfvb"/>
@@ -1886,9 +1831,9 @@
           <w:color w:val="0000FF"/>
           <w:lang w:val="en-US"/>
         </w:rPr>
-        <w:t>HDI.for.year</w:t>
-      </w:r>
-      <w:proofErr w:type="spellEnd"/>
+        <w:t>, -</w:t>
+      </w:r>
+      <w:proofErr w:type="spellStart"/>
       <w:r>
         <w:rPr>
           <w:rStyle w:val="ggboefpdfvb"/>
@@ -1896,9 +1841,9 @@
           <w:color w:val="0000FF"/>
           <w:lang w:val="en-US"/>
         </w:rPr>
-        <w:t>, -</w:t>
-      </w:r>
-      <w:proofErr w:type="spellStart"/>
+        <w:t>country.year</w:t>
+      </w:r>
+      <w:proofErr w:type="spellEnd"/>
       <w:r>
         <w:rPr>
           <w:rStyle w:val="ggboefpdfvb"/>
@@ -1906,455 +1851,457 @@
           <w:color w:val="0000FF"/>
           <w:lang w:val="en-US"/>
         </w:rPr>
-        <w:t>country.year</w:t>
+        <w:t>)</w:t>
+      </w:r>
+    </w:p>
+    <w:p>
+      <w:pPr>
+        <w:autoSpaceDE w:val="0"/>
+        <w:autoSpaceDN w:val="0"/>
+        <w:adjustRightInd w:val="0"/>
+        <w:spacing w:after="0" w:line="240" w:lineRule="auto"/>
+        <w:rPr>
+          <w:rFonts w:ascii="Times New Roman" w:hAnsi="Times New Roman" w:cs="Times New Roman"/>
+          <w:sz w:val="24"/>
+          <w:szCs w:val="24"/>
+          <w:lang w:val="en-US"/>
+        </w:rPr>
+      </w:pPr>
+    </w:p>
+    <w:p>
+      <w:pPr>
+        <w:autoSpaceDE w:val="0"/>
+        <w:autoSpaceDN w:val="0"/>
+        <w:adjustRightInd w:val="0"/>
+        <w:spacing w:after="0" w:line="240" w:lineRule="auto"/>
+        <w:rPr>
+          <w:rFonts w:ascii="Times New Roman" w:hAnsi="Times New Roman" w:cs="Times New Roman"/>
+          <w:sz w:val="24"/>
+          <w:szCs w:val="24"/>
+        </w:rPr>
+      </w:pPr>
+      <w:r>
+        <w:rPr>
+          <w:rFonts w:ascii="Times New Roman" w:hAnsi="Times New Roman" w:cs="Times New Roman"/>
+          <w:sz w:val="24"/>
+          <w:szCs w:val="24"/>
+        </w:rPr>
+        <w:t>// A completar en función de como quede el Análisis de datos del punto 4 //</w:t>
+      </w:r>
+    </w:p>
+    <w:p>
+      <w:pPr>
+        <w:autoSpaceDE w:val="0"/>
+        <w:autoSpaceDN w:val="0"/>
+        <w:adjustRightInd w:val="0"/>
+        <w:spacing w:after="0" w:line="240" w:lineRule="auto"/>
+        <w:rPr>
+          <w:rFonts w:ascii="Times New Roman" w:hAnsi="Times New Roman" w:cs="Times New Roman"/>
+          <w:b/>
+          <w:sz w:val="24"/>
+          <w:szCs w:val="24"/>
+        </w:rPr>
+      </w:pPr>
+    </w:p>
+    <w:p>
+      <w:pPr>
+        <w:autoSpaceDE w:val="0"/>
+        <w:autoSpaceDN w:val="0"/>
+        <w:adjustRightInd w:val="0"/>
+        <w:spacing w:after="0" w:line="240" w:lineRule="auto"/>
+        <w:rPr>
+          <w:rFonts w:ascii="Times New Roman" w:hAnsi="Times New Roman" w:cs="Times New Roman"/>
+          <w:b/>
+          <w:sz w:val="24"/>
+          <w:szCs w:val="24"/>
+        </w:rPr>
+      </w:pPr>
+      <w:r>
+        <w:rPr>
+          <w:rFonts w:ascii="Times New Roman" w:hAnsi="Times New Roman" w:cs="Times New Roman"/>
+          <w:b/>
+          <w:sz w:val="24"/>
+          <w:szCs w:val="24"/>
+        </w:rPr>
+        <w:t>3. Limpieza de los datos.</w:t>
+      </w:r>
+    </w:p>
+    <w:p>
+      <w:pPr>
+        <w:autoSpaceDE w:val="0"/>
+        <w:autoSpaceDN w:val="0"/>
+        <w:adjustRightInd w:val="0"/>
+        <w:spacing w:after="0" w:line="240" w:lineRule="auto"/>
+        <w:rPr>
+          <w:rFonts w:ascii="Times New Roman" w:hAnsi="Times New Roman" w:cs="Times New Roman"/>
+          <w:b/>
+          <w:sz w:val="24"/>
+          <w:szCs w:val="24"/>
+        </w:rPr>
+      </w:pPr>
+      <w:r>
+        <w:rPr>
+          <w:rFonts w:ascii="Times New Roman" w:hAnsi="Times New Roman" w:cs="Times New Roman"/>
+          <w:b/>
+          <w:sz w:val="24"/>
+          <w:szCs w:val="24"/>
+        </w:rPr>
+        <w:t>3.1. ¿</w:t>
+      </w:r>
+      <w:r>
+        <w:rPr>
+          <w:rFonts w:ascii="Times New Roman" w:hAnsi="Times New Roman" w:cs="Times New Roman"/>
+          <w:b/>
+          <w:sz w:val="24"/>
+          <w:szCs w:val="24"/>
+        </w:rPr>
+        <w:t xml:space="preserve">Los datos </w:t>
+      </w:r>
+      <w:r>
+        <w:rPr>
+          <w:rFonts w:ascii="Times New Roman" w:hAnsi="Times New Roman" w:cs="Times New Roman"/>
+          <w:b/>
+          <w:sz w:val="24"/>
+          <w:szCs w:val="24"/>
+        </w:rPr>
+        <w:t>contienen ceros o elementos vacíos? ¿Có</w:t>
+      </w:r>
+      <w:r>
+        <w:rPr>
+          <w:rFonts w:ascii="Times New Roman" w:hAnsi="Times New Roman" w:cs="Times New Roman"/>
+          <w:b/>
+          <w:sz w:val="24"/>
+          <w:szCs w:val="24"/>
+        </w:rPr>
+        <w:t xml:space="preserve">mo </w:t>
+      </w:r>
+      <w:r>
+        <w:rPr>
+          <w:rFonts w:ascii="Times New Roman" w:hAnsi="Times New Roman" w:cs="Times New Roman"/>
+          <w:b/>
+          <w:sz w:val="24"/>
+          <w:szCs w:val="24"/>
+        </w:rPr>
+        <w:t>gestionarí</w:t>
+      </w:r>
+      <w:r>
+        <w:rPr>
+          <w:rFonts w:ascii="Times New Roman" w:hAnsi="Times New Roman" w:cs="Times New Roman"/>
+          <w:b/>
+          <w:sz w:val="24"/>
+          <w:szCs w:val="24"/>
+        </w:rPr>
+        <w:t>as cada uno</w:t>
+      </w:r>
+      <w:r>
+        <w:rPr>
+          <w:rFonts w:ascii="Times New Roman" w:hAnsi="Times New Roman" w:cs="Times New Roman"/>
+          <w:b/>
+          <w:sz w:val="24"/>
+          <w:szCs w:val="24"/>
+        </w:rPr>
+        <w:t xml:space="preserve"> </w:t>
+      </w:r>
+      <w:r>
+        <w:rPr>
+          <w:rFonts w:ascii="Times New Roman" w:hAnsi="Times New Roman" w:cs="Times New Roman"/>
+          <w:b/>
+          <w:sz w:val="24"/>
+          <w:szCs w:val="24"/>
+        </w:rPr>
+        <w:t>de estos casos?</w:t>
+      </w:r>
+    </w:p>
+    <w:p>
+      <w:pPr>
+        <w:autoSpaceDE w:val="0"/>
+        <w:autoSpaceDN w:val="0"/>
+        <w:adjustRightInd w:val="0"/>
+        <w:spacing w:after="0" w:line="240" w:lineRule="auto"/>
+        <w:rPr>
+          <w:rFonts w:ascii="Times New Roman" w:hAnsi="Times New Roman" w:cs="Times New Roman"/>
+          <w:b/>
+          <w:sz w:val="24"/>
+          <w:szCs w:val="24"/>
+        </w:rPr>
+      </w:pPr>
+    </w:p>
+    <w:p>
+      <w:pPr>
+        <w:autoSpaceDE w:val="0"/>
+        <w:autoSpaceDN w:val="0"/>
+        <w:adjustRightInd w:val="0"/>
+        <w:spacing w:after="0" w:line="240" w:lineRule="auto"/>
+        <w:rPr>
+          <w:rFonts w:ascii="Times New Roman" w:hAnsi="Times New Roman" w:cs="Times New Roman"/>
+          <w:sz w:val="24"/>
+          <w:szCs w:val="24"/>
+        </w:rPr>
+      </w:pPr>
+      <w:r>
+        <w:rPr>
+          <w:rFonts w:ascii="Times New Roman" w:hAnsi="Times New Roman" w:cs="Times New Roman"/>
+          <w:i/>
+          <w:sz w:val="24"/>
+          <w:szCs w:val="24"/>
+        </w:rPr>
+        <w:t>Suicides</w:t>
+      </w:r>
+      <w:r>
+        <w:rPr>
+          <w:rFonts w:ascii="Times New Roman" w:hAnsi="Times New Roman" w:cs="Times New Roman"/>
+          <w:sz w:val="24"/>
+          <w:szCs w:val="24"/>
+        </w:rPr>
+        <w:t xml:space="preserve"> y </w:t>
+      </w:r>
+      <w:r>
+        <w:rPr>
+          <w:rFonts w:ascii="Times New Roman" w:hAnsi="Times New Roman" w:cs="Times New Roman"/>
+          <w:i/>
+          <w:sz w:val="24"/>
+          <w:szCs w:val="24"/>
+        </w:rPr>
+        <w:t>Suicides/100k</w:t>
+      </w:r>
+      <w:r>
+        <w:rPr>
+          <w:rFonts w:ascii="Times New Roman" w:hAnsi="Times New Roman" w:cs="Times New Roman"/>
+          <w:sz w:val="24"/>
+          <w:szCs w:val="24"/>
+        </w:rPr>
+        <w:t xml:space="preserve"> pop</w:t>
+      </w:r>
+      <w:r>
+        <w:rPr>
+          <w:rFonts w:ascii="Times New Roman" w:hAnsi="Times New Roman" w:cs="Times New Roman"/>
+          <w:sz w:val="24"/>
+          <w:szCs w:val="24"/>
+        </w:rPr>
+        <w:t xml:space="preserve"> contienen ceros. En principio estos valores so</w:t>
+      </w:r>
+      <w:r>
+        <w:rPr>
+          <w:rFonts w:ascii="Times New Roman" w:hAnsi="Times New Roman" w:cs="Times New Roman"/>
+          <w:sz w:val="24"/>
+          <w:szCs w:val="24"/>
+        </w:rPr>
+        <w:t xml:space="preserve">n correctos, no requieren una gestión. En cuanto al campo </w:t>
+      </w:r>
+      <w:r>
+        <w:rPr>
+          <w:rFonts w:ascii="Times New Roman" w:hAnsi="Times New Roman" w:cs="Times New Roman"/>
+          <w:i/>
+          <w:sz w:val="24"/>
+          <w:szCs w:val="24"/>
+        </w:rPr>
+        <w:t xml:space="preserve">HDI </w:t>
+      </w:r>
+      <w:proofErr w:type="spellStart"/>
+      <w:r>
+        <w:rPr>
+          <w:rFonts w:ascii="Times New Roman" w:hAnsi="Times New Roman" w:cs="Times New Roman"/>
+          <w:i/>
+          <w:sz w:val="24"/>
+          <w:szCs w:val="24"/>
+        </w:rPr>
+        <w:t>for</w:t>
       </w:r>
       <w:proofErr w:type="spellEnd"/>
       <w:r>
+        <w:rPr>
+          <w:rFonts w:ascii="Times New Roman" w:hAnsi="Times New Roman" w:cs="Times New Roman"/>
+          <w:i/>
+          <w:sz w:val="24"/>
+          <w:szCs w:val="24"/>
+        </w:rPr>
+        <w:t xml:space="preserve"> </w:t>
+      </w:r>
+      <w:proofErr w:type="spellStart"/>
+      <w:r>
+        <w:rPr>
+          <w:rFonts w:ascii="Times New Roman" w:hAnsi="Times New Roman" w:cs="Times New Roman"/>
+          <w:i/>
+          <w:sz w:val="24"/>
+          <w:szCs w:val="24"/>
+        </w:rPr>
+        <w:t>year</w:t>
+      </w:r>
+      <w:proofErr w:type="spellEnd"/>
+      <w:r>
+        <w:rPr>
+          <w:rFonts w:ascii="Times New Roman" w:hAnsi="Times New Roman" w:cs="Times New Roman"/>
+          <w:sz w:val="24"/>
+          <w:szCs w:val="24"/>
+        </w:rPr>
+        <w:t xml:space="preserve">, contiene un 70% de valores vacíos. Dado el alto valor de este porcentaje, completar los vacíos con estimaciones (valores cercanos, promedio, etc.) probablemente daría resultados </w:t>
+      </w:r>
+      <w:r>
+        <w:rPr>
+          <w:rFonts w:ascii="Times New Roman" w:hAnsi="Times New Roman" w:cs="Times New Roman"/>
+          <w:sz w:val="24"/>
+          <w:szCs w:val="24"/>
+        </w:rPr>
+        <w:t>alterados y poco fiables. Por ello proponemos excluirlo inicialmente, y con este campo hacer únicamente algún pequeño estudio con una selección parcial de datos.</w:t>
+      </w:r>
+    </w:p>
+    <w:p>
+      <w:pPr>
+        <w:autoSpaceDE w:val="0"/>
+        <w:autoSpaceDN w:val="0"/>
+        <w:adjustRightInd w:val="0"/>
+        <w:spacing w:after="0" w:line="240" w:lineRule="auto"/>
+        <w:rPr>
+          <w:rFonts w:ascii="Times New Roman" w:hAnsi="Times New Roman" w:cs="Times New Roman"/>
+          <w:b/>
+          <w:sz w:val="24"/>
+          <w:szCs w:val="24"/>
+        </w:rPr>
+      </w:pPr>
+    </w:p>
+    <w:p>
+      <w:pPr>
+        <w:autoSpaceDE w:val="0"/>
+        <w:autoSpaceDN w:val="0"/>
+        <w:adjustRightInd w:val="0"/>
+        <w:spacing w:after="0" w:line="240" w:lineRule="auto"/>
+        <w:rPr>
+          <w:rFonts w:ascii="Times New Roman" w:hAnsi="Times New Roman" w:cs="Times New Roman"/>
+          <w:b/>
+          <w:sz w:val="24"/>
+          <w:szCs w:val="24"/>
+        </w:rPr>
+      </w:pPr>
+      <w:r>
+        <w:rPr>
+          <w:rFonts w:ascii="Times New Roman" w:hAnsi="Times New Roman" w:cs="Times New Roman"/>
+          <w:b/>
+          <w:sz w:val="24"/>
+          <w:szCs w:val="24"/>
+        </w:rPr>
+        <w:t>3.2. Identificació</w:t>
+      </w:r>
+      <w:r>
+        <w:rPr>
+          <w:rFonts w:ascii="Times New Roman" w:hAnsi="Times New Roman" w:cs="Times New Roman"/>
+          <w:b/>
+          <w:sz w:val="24"/>
+          <w:szCs w:val="24"/>
+        </w:rPr>
+        <w:t>n y tratamiento de valores extremos.</w:t>
+      </w:r>
+    </w:p>
+    <w:p>
+      <w:pPr>
+        <w:autoSpaceDE w:val="0"/>
+        <w:autoSpaceDN w:val="0"/>
+        <w:adjustRightInd w:val="0"/>
+        <w:spacing w:after="0" w:line="240" w:lineRule="auto"/>
+        <w:rPr>
+          <w:rFonts w:ascii="Times New Roman" w:hAnsi="Times New Roman" w:cs="Times New Roman"/>
+          <w:b/>
+          <w:sz w:val="24"/>
+          <w:szCs w:val="24"/>
+        </w:rPr>
+      </w:pPr>
+    </w:p>
+    <w:p>
+      <w:pPr>
+        <w:autoSpaceDE w:val="0"/>
+        <w:autoSpaceDN w:val="0"/>
+        <w:adjustRightInd w:val="0"/>
+        <w:spacing w:after="0" w:line="240" w:lineRule="auto"/>
+        <w:rPr>
+          <w:rFonts w:ascii="Times New Roman" w:hAnsi="Times New Roman" w:cs="Times New Roman"/>
+          <w:sz w:val="24"/>
+          <w:szCs w:val="24"/>
+        </w:rPr>
+      </w:pPr>
+      <w:r>
+        <w:rPr>
+          <w:rFonts w:ascii="Times New Roman" w:hAnsi="Times New Roman" w:cs="Times New Roman"/>
+          <w:sz w:val="24"/>
+          <w:szCs w:val="24"/>
+        </w:rPr>
+        <w:t>Inicialmente haremos un cálculo básico, por ejemplo mediante un histograma, de las variables que proceda.</w:t>
+      </w:r>
+    </w:p>
+    <w:p>
+      <w:pPr>
+        <w:autoSpaceDE w:val="0"/>
+        <w:autoSpaceDN w:val="0"/>
+        <w:adjustRightInd w:val="0"/>
+        <w:spacing w:after="0" w:line="240" w:lineRule="auto"/>
+        <w:rPr>
+          <w:rFonts w:ascii="Times New Roman" w:hAnsi="Times New Roman" w:cs="Times New Roman"/>
+          <w:sz w:val="24"/>
+          <w:szCs w:val="24"/>
+        </w:rPr>
+      </w:pPr>
+    </w:p>
+    <w:p>
+      <w:pPr>
+        <w:autoSpaceDE w:val="0"/>
+        <w:autoSpaceDN w:val="0"/>
+        <w:adjustRightInd w:val="0"/>
+        <w:spacing w:after="0" w:line="240" w:lineRule="auto"/>
+        <w:rPr>
+          <w:rFonts w:ascii="Times New Roman" w:hAnsi="Times New Roman" w:cs="Times New Roman"/>
+          <w:sz w:val="24"/>
+          <w:szCs w:val="24"/>
+        </w:rPr>
+      </w:pPr>
+      <w:r>
+        <w:rPr>
+          <w:rFonts w:ascii="Times New Roman" w:hAnsi="Times New Roman" w:cs="Times New Roman"/>
+          <w:sz w:val="24"/>
+          <w:szCs w:val="24"/>
+        </w:rPr>
+        <w:t>Ejemplo:</w:t>
+      </w:r>
+    </w:p>
+    <w:p>
+      <w:pPr>
+        <w:autoSpaceDE w:val="0"/>
+        <w:autoSpaceDN w:val="0"/>
+        <w:adjustRightInd w:val="0"/>
+        <w:spacing w:after="0" w:line="240" w:lineRule="auto"/>
+        <w:rPr>
+          <w:rFonts w:ascii="Times New Roman" w:hAnsi="Times New Roman" w:cs="Times New Roman"/>
+          <w:sz w:val="24"/>
+          <w:szCs w:val="24"/>
+        </w:rPr>
+      </w:pPr>
+    </w:p>
+    <w:p>
+      <w:pPr>
+        <w:pStyle w:val="HTMLconformatoprevio"/>
+        <w:shd w:val="clear" w:color="auto" w:fill="FFFFFF"/>
+        <w:wordWrap w:val="0"/>
         <w:rPr>
           <w:rStyle w:val="ggboefpdfvb"/>
           <w:rFonts w:ascii="Lucida Console" w:hAnsi="Lucida Console"/>
           <w:color w:val="0000FF"/>
-          <w:lang w:val="en-US"/>
-        </w:rPr>
-        <w:t>)</w:t>
-      </w:r>
-    </w:p>
-    <w:p>
-      <w:pPr>
-        <w:autoSpaceDE w:val="0"/>
-        <w:autoSpaceDN w:val="0"/>
-        <w:adjustRightInd w:val="0"/>
-        <w:spacing w:after="0" w:line="240" w:lineRule="auto"/>
-        <w:rPr>
-          <w:rFonts w:ascii="Times New Roman" w:hAnsi="Times New Roman" w:cs="Times New Roman"/>
-          <w:sz w:val="24"/>
-          <w:szCs w:val="24"/>
-          <w:lang w:val="en-US"/>
-        </w:rPr>
-      </w:pPr>
-    </w:p>
-    <w:p>
-      <w:pPr>
-        <w:autoSpaceDE w:val="0"/>
-        <w:autoSpaceDN w:val="0"/>
-        <w:adjustRightInd w:val="0"/>
-        <w:spacing w:after="0" w:line="240" w:lineRule="auto"/>
-        <w:rPr>
-          <w:rFonts w:ascii="Times New Roman" w:hAnsi="Times New Roman" w:cs="Times New Roman"/>
-          <w:sz w:val="24"/>
-          <w:szCs w:val="24"/>
-        </w:rPr>
-      </w:pPr>
-      <w:r>
-        <w:rPr>
-          <w:rFonts w:ascii="Times New Roman" w:hAnsi="Times New Roman" w:cs="Times New Roman"/>
-          <w:sz w:val="24"/>
-          <w:szCs w:val="24"/>
-        </w:rPr>
-        <w:t xml:space="preserve">// A completar en función de </w:t>
-      </w:r>
+        </w:rPr>
+      </w:pPr>
       <w:proofErr w:type="spellStart"/>
       <w:r>
         <w:rPr>
-          <w:rFonts w:ascii="Times New Roman" w:hAnsi="Times New Roman" w:cs="Times New Roman"/>
-          <w:sz w:val="24"/>
-          <w:szCs w:val="24"/>
-        </w:rPr>
-        <w:t>como</w:t>
+          <w:rStyle w:val="ggboefpdfvb"/>
+          <w:rFonts w:ascii="Lucida Console" w:hAnsi="Lucida Console"/>
+          <w:color w:val="0000FF"/>
+        </w:rPr>
+        <w:t>hist</w:t>
       </w:r>
       <w:proofErr w:type="spellEnd"/>
       <w:r>
         <w:rPr>
-          <w:rFonts w:ascii="Times New Roman" w:hAnsi="Times New Roman" w:cs="Times New Roman"/>
-          <w:sz w:val="24"/>
-          <w:szCs w:val="24"/>
-        </w:rPr>
-        <w:t xml:space="preserve"> quede el Análisis de datos del punto 4 //</w:t>
-      </w:r>
-    </w:p>
-    <w:p>
-      <w:pPr>
-        <w:autoSpaceDE w:val="0"/>
-        <w:autoSpaceDN w:val="0"/>
-        <w:adjustRightInd w:val="0"/>
-        <w:spacing w:after="0" w:line="240" w:lineRule="auto"/>
-        <w:rPr>
-          <w:rFonts w:ascii="Times New Roman" w:hAnsi="Times New Roman" w:cs="Times New Roman"/>
-          <w:b/>
-          <w:sz w:val="24"/>
-          <w:szCs w:val="24"/>
-        </w:rPr>
-      </w:pPr>
-    </w:p>
-    <w:p>
-      <w:pPr>
-        <w:autoSpaceDE w:val="0"/>
-        <w:autoSpaceDN w:val="0"/>
-        <w:adjustRightInd w:val="0"/>
-        <w:spacing w:after="0" w:line="240" w:lineRule="auto"/>
-        <w:rPr>
-          <w:rFonts w:ascii="Times New Roman" w:hAnsi="Times New Roman" w:cs="Times New Roman"/>
-          <w:b/>
-          <w:sz w:val="24"/>
-          <w:szCs w:val="24"/>
-        </w:rPr>
-      </w:pPr>
-      <w:r>
-        <w:rPr>
-          <w:rFonts w:ascii="Times New Roman" w:hAnsi="Times New Roman" w:cs="Times New Roman"/>
-          <w:b/>
-          <w:sz w:val="24"/>
-          <w:szCs w:val="24"/>
-        </w:rPr>
-        <w:t>3. Limpieza de los datos.</w:t>
-      </w:r>
-    </w:p>
-    <w:p>
-      <w:pPr>
-        <w:autoSpaceDE w:val="0"/>
-        <w:autoSpaceDN w:val="0"/>
-        <w:adjustRightInd w:val="0"/>
-        <w:spacing w:after="0" w:line="240" w:lineRule="auto"/>
-        <w:rPr>
-          <w:rFonts w:ascii="Times New Roman" w:hAnsi="Times New Roman" w:cs="Times New Roman"/>
-          <w:b/>
-          <w:sz w:val="24"/>
-          <w:szCs w:val="24"/>
-        </w:rPr>
-      </w:pPr>
-      <w:r>
-        <w:rPr>
-          <w:rFonts w:ascii="Times New Roman" w:hAnsi="Times New Roman" w:cs="Times New Roman"/>
-          <w:b/>
-          <w:sz w:val="24"/>
-          <w:szCs w:val="24"/>
-        </w:rPr>
-        <w:t>3.1. ¿</w:t>
-      </w:r>
-      <w:r>
-        <w:rPr>
-          <w:rFonts w:ascii="Times New Roman" w:hAnsi="Times New Roman" w:cs="Times New Roman"/>
-          <w:b/>
-          <w:sz w:val="24"/>
-          <w:szCs w:val="24"/>
-        </w:rPr>
-        <w:t xml:space="preserve">Los datos </w:t>
-      </w:r>
-      <w:r>
-        <w:rPr>
-          <w:rFonts w:ascii="Times New Roman" w:hAnsi="Times New Roman" w:cs="Times New Roman"/>
-          <w:b/>
-          <w:sz w:val="24"/>
-          <w:szCs w:val="24"/>
-        </w:rPr>
-        <w:t>contienen ceros o elementos vacíos? ¿Có</w:t>
-      </w:r>
-      <w:r>
-        <w:rPr>
-          <w:rFonts w:ascii="Times New Roman" w:hAnsi="Times New Roman" w:cs="Times New Roman"/>
-          <w:b/>
-          <w:sz w:val="24"/>
-          <w:szCs w:val="24"/>
-        </w:rPr>
-        <w:t xml:space="preserve">mo </w:t>
-      </w:r>
-      <w:r>
-        <w:rPr>
-          <w:rFonts w:ascii="Times New Roman" w:hAnsi="Times New Roman" w:cs="Times New Roman"/>
-          <w:b/>
-          <w:sz w:val="24"/>
-          <w:szCs w:val="24"/>
-        </w:rPr>
-        <w:t>gestionarí</w:t>
-      </w:r>
-      <w:r>
-        <w:rPr>
-          <w:rFonts w:ascii="Times New Roman" w:hAnsi="Times New Roman" w:cs="Times New Roman"/>
-          <w:b/>
-          <w:sz w:val="24"/>
-          <w:szCs w:val="24"/>
-        </w:rPr>
-        <w:t>as cada uno</w:t>
-      </w:r>
-      <w:r>
-        <w:rPr>
-          <w:rFonts w:ascii="Times New Roman" w:hAnsi="Times New Roman" w:cs="Times New Roman"/>
-          <w:b/>
-          <w:sz w:val="24"/>
-          <w:szCs w:val="24"/>
-        </w:rPr>
-        <w:t xml:space="preserve"> </w:t>
-      </w:r>
-      <w:r>
-        <w:rPr>
-          <w:rFonts w:ascii="Times New Roman" w:hAnsi="Times New Roman" w:cs="Times New Roman"/>
-          <w:b/>
-          <w:sz w:val="24"/>
-          <w:szCs w:val="24"/>
-        </w:rPr>
-        <w:t>de estos casos?</w:t>
-      </w:r>
-    </w:p>
-    <w:p>
-      <w:pPr>
-        <w:autoSpaceDE w:val="0"/>
-        <w:autoSpaceDN w:val="0"/>
-        <w:adjustRightInd w:val="0"/>
-        <w:spacing w:after="0" w:line="240" w:lineRule="auto"/>
-        <w:rPr>
-          <w:rFonts w:ascii="Times New Roman" w:hAnsi="Times New Roman" w:cs="Times New Roman"/>
-          <w:b/>
-          <w:sz w:val="24"/>
-          <w:szCs w:val="24"/>
-        </w:rPr>
-      </w:pPr>
-    </w:p>
-    <w:p>
-      <w:pPr>
-        <w:autoSpaceDE w:val="0"/>
-        <w:autoSpaceDN w:val="0"/>
-        <w:adjustRightInd w:val="0"/>
-        <w:spacing w:after="0" w:line="240" w:lineRule="auto"/>
-        <w:rPr>
-          <w:rFonts w:ascii="Times New Roman" w:hAnsi="Times New Roman" w:cs="Times New Roman"/>
-          <w:sz w:val="24"/>
-          <w:szCs w:val="24"/>
-        </w:rPr>
-      </w:pPr>
-      <w:r>
-        <w:rPr>
-          <w:rFonts w:ascii="Times New Roman" w:hAnsi="Times New Roman" w:cs="Times New Roman"/>
-          <w:i/>
-          <w:sz w:val="24"/>
-          <w:szCs w:val="24"/>
-        </w:rPr>
-        <w:t>Suicides</w:t>
-      </w:r>
-      <w:r>
-        <w:rPr>
-          <w:rFonts w:ascii="Times New Roman" w:hAnsi="Times New Roman" w:cs="Times New Roman"/>
-          <w:sz w:val="24"/>
-          <w:szCs w:val="24"/>
-        </w:rPr>
-        <w:t xml:space="preserve"> y </w:t>
-      </w:r>
-      <w:r>
-        <w:rPr>
-          <w:rFonts w:ascii="Times New Roman" w:hAnsi="Times New Roman" w:cs="Times New Roman"/>
-          <w:i/>
-          <w:sz w:val="24"/>
-          <w:szCs w:val="24"/>
-        </w:rPr>
-        <w:t>Suicides/100k</w:t>
-      </w:r>
-      <w:r>
-        <w:rPr>
-          <w:rFonts w:ascii="Times New Roman" w:hAnsi="Times New Roman" w:cs="Times New Roman"/>
-          <w:sz w:val="24"/>
-          <w:szCs w:val="24"/>
-        </w:rPr>
-        <w:t xml:space="preserve"> pop</w:t>
-      </w:r>
-      <w:r>
-        <w:rPr>
-          <w:rFonts w:ascii="Times New Roman" w:hAnsi="Times New Roman" w:cs="Times New Roman"/>
-          <w:sz w:val="24"/>
-          <w:szCs w:val="24"/>
-        </w:rPr>
-        <w:t xml:space="preserve"> contienen ceros. En principio estos valores so</w:t>
-      </w:r>
-      <w:r>
-        <w:rPr>
-          <w:rFonts w:ascii="Times New Roman" w:hAnsi="Times New Roman" w:cs="Times New Roman"/>
-          <w:sz w:val="24"/>
-          <w:szCs w:val="24"/>
-        </w:rPr>
-        <w:t xml:space="preserve">n correctos, no requieren una gestión. En cuanto al campo </w:t>
-      </w:r>
-      <w:r>
-        <w:rPr>
-          <w:rFonts w:ascii="Times New Roman" w:hAnsi="Times New Roman" w:cs="Times New Roman"/>
-          <w:i/>
-          <w:sz w:val="24"/>
-          <w:szCs w:val="24"/>
-        </w:rPr>
-        <w:t xml:space="preserve">HDI </w:t>
-      </w:r>
-      <w:proofErr w:type="spellStart"/>
-      <w:r>
-        <w:rPr>
-          <w:rFonts w:ascii="Times New Roman" w:hAnsi="Times New Roman" w:cs="Times New Roman"/>
-          <w:i/>
-          <w:sz w:val="24"/>
-          <w:szCs w:val="24"/>
-        </w:rPr>
-        <w:t>for</w:t>
-      </w:r>
-      <w:proofErr w:type="spellEnd"/>
-      <w:r>
-        <w:rPr>
-          <w:rFonts w:ascii="Times New Roman" w:hAnsi="Times New Roman" w:cs="Times New Roman"/>
-          <w:i/>
-          <w:sz w:val="24"/>
-          <w:szCs w:val="24"/>
-        </w:rPr>
-        <w:t xml:space="preserve"> </w:t>
-      </w:r>
-      <w:proofErr w:type="spellStart"/>
-      <w:r>
-        <w:rPr>
-          <w:rFonts w:ascii="Times New Roman" w:hAnsi="Times New Roman" w:cs="Times New Roman"/>
-          <w:i/>
-          <w:sz w:val="24"/>
-          <w:szCs w:val="24"/>
-        </w:rPr>
-        <w:t>year</w:t>
-      </w:r>
-      <w:proofErr w:type="spellEnd"/>
-      <w:r>
-        <w:rPr>
-          <w:rFonts w:ascii="Times New Roman" w:hAnsi="Times New Roman" w:cs="Times New Roman"/>
-          <w:sz w:val="24"/>
-          <w:szCs w:val="24"/>
-        </w:rPr>
-        <w:t xml:space="preserve">, contiene un 70% de valores vacíos. Dado el alto valor de este porcentaje, completar los vacíos con estimaciones (valores cercanos, promedio, etc.) probablemente daría resultados </w:t>
-      </w:r>
-      <w:r>
-        <w:rPr>
-          <w:rFonts w:ascii="Times New Roman" w:hAnsi="Times New Roman" w:cs="Times New Roman"/>
-          <w:sz w:val="24"/>
-          <w:szCs w:val="24"/>
-        </w:rPr>
-        <w:t>alterados y poco fiables. Por ello proponemos excluirlo inicialmente, y con este campo hacer únicamente algún pequeño estudio con una selección parcial de datos.</w:t>
-      </w:r>
-    </w:p>
-    <w:p>
-      <w:pPr>
-        <w:autoSpaceDE w:val="0"/>
-        <w:autoSpaceDN w:val="0"/>
-        <w:adjustRightInd w:val="0"/>
-        <w:spacing w:after="0" w:line="240" w:lineRule="auto"/>
-        <w:rPr>
-          <w:rFonts w:ascii="Times New Roman" w:hAnsi="Times New Roman" w:cs="Times New Roman"/>
-          <w:b/>
-          <w:sz w:val="24"/>
-          <w:szCs w:val="24"/>
-        </w:rPr>
-      </w:pPr>
-    </w:p>
-    <w:p>
-      <w:pPr>
-        <w:autoSpaceDE w:val="0"/>
-        <w:autoSpaceDN w:val="0"/>
-        <w:adjustRightInd w:val="0"/>
-        <w:spacing w:after="0" w:line="240" w:lineRule="auto"/>
-        <w:rPr>
-          <w:rFonts w:ascii="Times New Roman" w:hAnsi="Times New Roman" w:cs="Times New Roman"/>
-          <w:b/>
-          <w:sz w:val="24"/>
-          <w:szCs w:val="24"/>
-        </w:rPr>
-      </w:pPr>
-      <w:r>
-        <w:rPr>
-          <w:rFonts w:ascii="Times New Roman" w:hAnsi="Times New Roman" w:cs="Times New Roman"/>
-          <w:b/>
-          <w:sz w:val="24"/>
-          <w:szCs w:val="24"/>
-        </w:rPr>
-        <w:t>3.2. Identificació</w:t>
-      </w:r>
-      <w:r>
-        <w:rPr>
-          <w:rFonts w:ascii="Times New Roman" w:hAnsi="Times New Roman" w:cs="Times New Roman"/>
-          <w:b/>
-          <w:sz w:val="24"/>
-          <w:szCs w:val="24"/>
-        </w:rPr>
-        <w:t>n y tratamiento de valores extremos.</w:t>
-      </w:r>
-    </w:p>
-    <w:p>
-      <w:pPr>
-        <w:autoSpaceDE w:val="0"/>
-        <w:autoSpaceDN w:val="0"/>
-        <w:adjustRightInd w:val="0"/>
-        <w:spacing w:after="0" w:line="240" w:lineRule="auto"/>
-        <w:rPr>
-          <w:rFonts w:ascii="Times New Roman" w:hAnsi="Times New Roman" w:cs="Times New Roman"/>
-          <w:b/>
-          <w:sz w:val="24"/>
-          <w:szCs w:val="24"/>
-        </w:rPr>
-      </w:pPr>
-    </w:p>
-    <w:p>
-      <w:pPr>
-        <w:autoSpaceDE w:val="0"/>
-        <w:autoSpaceDN w:val="0"/>
-        <w:adjustRightInd w:val="0"/>
-        <w:spacing w:after="0" w:line="240" w:lineRule="auto"/>
-        <w:rPr>
-          <w:rFonts w:ascii="Times New Roman" w:hAnsi="Times New Roman" w:cs="Times New Roman"/>
-          <w:sz w:val="24"/>
-          <w:szCs w:val="24"/>
-        </w:rPr>
-      </w:pPr>
-      <w:r>
-        <w:rPr>
-          <w:rFonts w:ascii="Times New Roman" w:hAnsi="Times New Roman" w:cs="Times New Roman"/>
-          <w:sz w:val="24"/>
-          <w:szCs w:val="24"/>
-        </w:rPr>
-        <w:t>Inicialmente haremos un cálculo básico, por ejemplo mediante un histograma, de las variables que proceda.</w:t>
-      </w:r>
-    </w:p>
-    <w:p>
-      <w:pPr>
-        <w:autoSpaceDE w:val="0"/>
-        <w:autoSpaceDN w:val="0"/>
-        <w:adjustRightInd w:val="0"/>
-        <w:spacing w:after="0" w:line="240" w:lineRule="auto"/>
-        <w:rPr>
-          <w:rFonts w:ascii="Times New Roman" w:hAnsi="Times New Roman" w:cs="Times New Roman"/>
-          <w:sz w:val="24"/>
-          <w:szCs w:val="24"/>
-        </w:rPr>
-      </w:pPr>
-    </w:p>
-    <w:p>
-      <w:pPr>
-        <w:autoSpaceDE w:val="0"/>
-        <w:autoSpaceDN w:val="0"/>
-        <w:adjustRightInd w:val="0"/>
-        <w:spacing w:after="0" w:line="240" w:lineRule="auto"/>
-        <w:rPr>
-          <w:rFonts w:ascii="Times New Roman" w:hAnsi="Times New Roman" w:cs="Times New Roman"/>
-          <w:sz w:val="24"/>
-          <w:szCs w:val="24"/>
-        </w:rPr>
-      </w:pPr>
-      <w:r>
-        <w:rPr>
-          <w:rFonts w:ascii="Times New Roman" w:hAnsi="Times New Roman" w:cs="Times New Roman"/>
-          <w:sz w:val="24"/>
-          <w:szCs w:val="24"/>
-        </w:rPr>
-        <w:t>Ejemplo:</w:t>
-      </w:r>
-    </w:p>
-    <w:p>
-      <w:pPr>
-        <w:autoSpaceDE w:val="0"/>
-        <w:autoSpaceDN w:val="0"/>
-        <w:adjustRightInd w:val="0"/>
-        <w:spacing w:after="0" w:line="240" w:lineRule="auto"/>
-        <w:rPr>
-          <w:rFonts w:ascii="Times New Roman" w:hAnsi="Times New Roman" w:cs="Times New Roman"/>
-          <w:sz w:val="24"/>
-          <w:szCs w:val="24"/>
-        </w:rPr>
-      </w:pPr>
+          <w:rStyle w:val="ggboefpdfvb"/>
+          <w:rFonts w:ascii="Lucida Console" w:hAnsi="Lucida Console"/>
+          <w:color w:val="0000FF"/>
+        </w:rPr>
+        <w:t>(datos2$gdp_per_capita....)</w:t>
+      </w:r>
     </w:p>
     <w:p>
       <w:pPr>
@@ -2367,34 +2314,6 @@
           <w:color w:val="0000FF"/>
         </w:rPr>
       </w:pPr>
-      <w:proofErr w:type="spellStart"/>
-      <w:proofErr w:type="gramStart"/>
-      <w:r>
-        <w:rPr>
-          <w:rStyle w:val="ggboefpdfvb"/>
-          <w:rFonts w:ascii="Lucida Console" w:hAnsi="Lucida Console"/>
-          <w:color w:val="0000FF"/>
-        </w:rPr>
-        <w:t>hist</w:t>
-      </w:r>
-      <w:proofErr w:type="spellEnd"/>
-      <w:r>
-        <w:rPr>
-          <w:rStyle w:val="ggboefpdfvb"/>
-          <w:rFonts w:ascii="Lucida Console" w:hAnsi="Lucida Console"/>
-          <w:color w:val="0000FF"/>
-        </w:rPr>
-        <w:t>(</w:t>
-      </w:r>
-      <w:proofErr w:type="gramEnd"/>
-      <w:r>
-        <w:rPr>
-          <w:rStyle w:val="ggboefpdfvb"/>
-          <w:rFonts w:ascii="Lucida Console" w:hAnsi="Lucida Console"/>
-          <w:color w:val="0000FF"/>
-        </w:rPr>
-        <w:t>datos2$gdp_per_capita....)</w:t>
-      </w:r>
     </w:p>
     <w:p>
       <w:pPr>
@@ -2402,29 +2321,16 @@
         <w:shd w:val="clear" w:color="auto" w:fill="FFFFFF"/>
         <w:wordWrap w:val="0"/>
         <w:rPr>
-          <w:rStyle w:val="ggboefpdfvb"/>
-          <w:rFonts w:ascii="Lucida Console" w:hAnsi="Lucida Console"/>
-          <w:color w:val="0000FF"/>
-        </w:rPr>
-      </w:pPr>
-    </w:p>
-    <w:p>
-      <w:pPr>
-        <w:pStyle w:val="HTMLconformatoprevio"/>
-        <w:shd w:val="clear" w:color="auto" w:fill="FFFFFF"/>
-        <w:wordWrap w:val="0"/>
-        <w:rPr>
           <w:rFonts w:ascii="Lucida Console" w:hAnsi="Lucida Console"/>
           <w:color w:val="000000"/>
         </w:rPr>
       </w:pPr>
-      <w:bookmarkStart w:id="0" w:name="_GoBack"/>
       <w:r>
         <w:rPr>
           <w:noProof/>
         </w:rPr>
         <w:drawing>
-          <wp:inline distT="0" distB="0" distL="0" distR="0" wp14:anchorId="295F034F" wp14:editId="168840A6">
+          <wp:inline distT="0" distB="0" distL="0" distR="0" wp14:anchorId="389108D5" wp14:editId="2F0C9CF6">
             <wp:extent cx="5400040" cy="3353435"/>
             <wp:effectExtent l="0" t="0" r="0" b="0"/>
             <wp:docPr id="1" name="Imagen 1"/>
@@ -2439,7 +2345,7 @@
                     <pic:cNvPicPr/>
                   </pic:nvPicPr>
                   <pic:blipFill>
-                    <a:blip r:embed="rId5"/>
+                    <a:blip r:embed="rId7"/>
                     <a:stretch>
                       <a:fillRect/>
                     </a:stretch>
@@ -2459,614 +2365,985 @@
           </wp:inline>
         </w:drawing>
       </w:r>
+    </w:p>
+    <w:p>
+      <w:pPr>
+        <w:autoSpaceDE w:val="0"/>
+        <w:autoSpaceDN w:val="0"/>
+        <w:adjustRightInd w:val="0"/>
+        <w:spacing w:after="0" w:line="240" w:lineRule="auto"/>
+        <w:rPr>
+          <w:rFonts w:ascii="Times New Roman" w:hAnsi="Times New Roman" w:cs="Times New Roman"/>
+          <w:sz w:val="24"/>
+          <w:szCs w:val="24"/>
+        </w:rPr>
+      </w:pPr>
+    </w:p>
+    <w:p>
+      <w:pPr>
+        <w:autoSpaceDE w:val="0"/>
+        <w:autoSpaceDN w:val="0"/>
+        <w:adjustRightInd w:val="0"/>
+        <w:spacing w:after="0" w:line="240" w:lineRule="auto"/>
+        <w:rPr>
+          <w:rFonts w:ascii="Times New Roman" w:hAnsi="Times New Roman" w:cs="Times New Roman"/>
+          <w:b/>
+          <w:sz w:val="24"/>
+          <w:szCs w:val="24"/>
+        </w:rPr>
+      </w:pPr>
+    </w:p>
+    <w:p>
+      <w:pPr>
+        <w:autoSpaceDE w:val="0"/>
+        <w:autoSpaceDN w:val="0"/>
+        <w:adjustRightInd w:val="0"/>
+        <w:spacing w:after="0" w:line="240" w:lineRule="auto"/>
+        <w:rPr>
+          <w:rFonts w:ascii="Times New Roman" w:hAnsi="Times New Roman" w:cs="Times New Roman"/>
+          <w:b/>
+          <w:sz w:val="24"/>
+          <w:szCs w:val="24"/>
+        </w:rPr>
+      </w:pPr>
+      <w:r>
+        <w:rPr>
+          <w:rFonts w:ascii="Times New Roman" w:hAnsi="Times New Roman" w:cs="Times New Roman"/>
+          <w:b/>
+          <w:sz w:val="24"/>
+          <w:szCs w:val="24"/>
+        </w:rPr>
+        <w:t>4. Aná</w:t>
+      </w:r>
+      <w:r>
+        <w:rPr>
+          <w:rFonts w:ascii="Times New Roman" w:hAnsi="Times New Roman" w:cs="Times New Roman"/>
+          <w:b/>
+          <w:sz w:val="24"/>
+          <w:szCs w:val="24"/>
+        </w:rPr>
+        <w:t>lisis de los datos.</w:t>
+      </w:r>
+    </w:p>
+    <w:p>
+      <w:pPr>
+        <w:autoSpaceDE w:val="0"/>
+        <w:autoSpaceDN w:val="0"/>
+        <w:adjustRightInd w:val="0"/>
+        <w:spacing w:after="0" w:line="240" w:lineRule="auto"/>
+        <w:rPr>
+          <w:rFonts w:ascii="Times New Roman" w:hAnsi="Times New Roman" w:cs="Times New Roman"/>
+          <w:b/>
+          <w:sz w:val="24"/>
+          <w:szCs w:val="24"/>
+        </w:rPr>
+      </w:pPr>
+      <w:r>
+        <w:rPr>
+          <w:rFonts w:ascii="Times New Roman" w:hAnsi="Times New Roman" w:cs="Times New Roman"/>
+          <w:b/>
+          <w:sz w:val="24"/>
+          <w:szCs w:val="24"/>
+        </w:rPr>
+        <w:t>4.1. Selecció</w:t>
+      </w:r>
+      <w:r>
+        <w:rPr>
+          <w:rFonts w:ascii="Times New Roman" w:hAnsi="Times New Roman" w:cs="Times New Roman"/>
+          <w:b/>
+          <w:sz w:val="24"/>
+          <w:szCs w:val="24"/>
+        </w:rPr>
+        <w:t>n de los grupos de datos q</w:t>
+      </w:r>
+      <w:r>
+        <w:rPr>
+          <w:rFonts w:ascii="Times New Roman" w:hAnsi="Times New Roman" w:cs="Times New Roman"/>
+          <w:b/>
+          <w:sz w:val="24"/>
+          <w:szCs w:val="24"/>
+        </w:rPr>
+        <w:t>ue se quieren analizar/comparar (planificació</w:t>
+      </w:r>
+      <w:r>
+        <w:rPr>
+          <w:rFonts w:ascii="Times New Roman" w:hAnsi="Times New Roman" w:cs="Times New Roman"/>
+          <w:b/>
+          <w:sz w:val="24"/>
+          <w:szCs w:val="24"/>
+        </w:rPr>
+        <w:t>n</w:t>
+      </w:r>
+      <w:r>
+        <w:rPr>
+          <w:rFonts w:ascii="Times New Roman" w:hAnsi="Times New Roman" w:cs="Times New Roman"/>
+          <w:b/>
+          <w:sz w:val="24"/>
+          <w:szCs w:val="24"/>
+        </w:rPr>
+        <w:t xml:space="preserve"> </w:t>
+      </w:r>
+      <w:r>
+        <w:rPr>
+          <w:rFonts w:ascii="Times New Roman" w:hAnsi="Times New Roman" w:cs="Times New Roman"/>
+          <w:b/>
+          <w:sz w:val="24"/>
+          <w:szCs w:val="24"/>
+        </w:rPr>
+        <w:t>de los an</w:t>
+      </w:r>
+      <w:r>
+        <w:rPr>
+          <w:rFonts w:ascii="Times New Roman" w:hAnsi="Times New Roman" w:cs="Times New Roman"/>
+          <w:b/>
+          <w:sz w:val="24"/>
+          <w:szCs w:val="24"/>
+        </w:rPr>
+        <w:t>á</w:t>
+      </w:r>
+      <w:r>
+        <w:rPr>
+          <w:rFonts w:ascii="Times New Roman" w:hAnsi="Times New Roman" w:cs="Times New Roman"/>
+          <w:b/>
+          <w:sz w:val="24"/>
+          <w:szCs w:val="24"/>
+        </w:rPr>
+        <w:t>lisis a aplicar).</w:t>
+      </w:r>
+    </w:p>
+    <w:p>
+      <w:pPr>
+        <w:autoSpaceDE w:val="0"/>
+        <w:autoSpaceDN w:val="0"/>
+        <w:adjustRightInd w:val="0"/>
+        <w:spacing w:after="0" w:line="240" w:lineRule="auto"/>
+        <w:rPr>
+          <w:rFonts w:ascii="Times New Roman" w:hAnsi="Times New Roman" w:cs="Times New Roman"/>
+          <w:b/>
+          <w:sz w:val="24"/>
+          <w:szCs w:val="24"/>
+        </w:rPr>
+      </w:pPr>
+    </w:p>
+    <w:p>
+      <w:pPr>
+        <w:autoSpaceDE w:val="0"/>
+        <w:autoSpaceDN w:val="0"/>
+        <w:adjustRightInd w:val="0"/>
+        <w:spacing w:after="0" w:line="240" w:lineRule="auto"/>
+        <w:rPr>
+          <w:rFonts w:ascii="Times New Roman" w:hAnsi="Times New Roman" w:cs="Times New Roman"/>
+          <w:sz w:val="24"/>
+          <w:szCs w:val="24"/>
+        </w:rPr>
+      </w:pPr>
+      <w:r>
+        <w:rPr>
+          <w:rFonts w:ascii="Times New Roman" w:hAnsi="Times New Roman" w:cs="Times New Roman"/>
+          <w:sz w:val="24"/>
+          <w:szCs w:val="24"/>
+        </w:rPr>
+        <w:t>¿Es mayor la tasa de suicidios en hombres que en mujeres (en función del porcentaje de población)?</w:t>
+      </w:r>
+    </w:p>
+    <w:p>
+      <w:pPr>
+        <w:autoSpaceDE w:val="0"/>
+        <w:autoSpaceDN w:val="0"/>
+        <w:adjustRightInd w:val="0"/>
+        <w:spacing w:after="0" w:line="240" w:lineRule="auto"/>
+        <w:rPr>
+          <w:rFonts w:ascii="Times New Roman" w:hAnsi="Times New Roman" w:cs="Times New Roman"/>
+          <w:sz w:val="24"/>
+          <w:szCs w:val="24"/>
+        </w:rPr>
+      </w:pPr>
+      <w:r>
+        <w:rPr>
+          <w:rFonts w:ascii="Times New Roman" w:hAnsi="Times New Roman" w:cs="Times New Roman"/>
+          <w:sz w:val="24"/>
+          <w:szCs w:val="24"/>
+        </w:rPr>
+        <w:lastRenderedPageBreak/>
+        <w:t>Atributos: sex, suicides.100k.pop</w:t>
+      </w:r>
+    </w:p>
+    <w:p>
+      <w:pPr>
+        <w:pStyle w:val="Prrafodelista"/>
+        <w:numPr>
+          <w:ilvl w:val="0"/>
+          <w:numId w:val="1"/>
+        </w:numPr>
+        <w:autoSpaceDE w:val="0"/>
+        <w:autoSpaceDN w:val="0"/>
+        <w:adjustRightInd w:val="0"/>
+        <w:spacing w:after="0" w:line="240" w:lineRule="auto"/>
+        <w:rPr>
+          <w:rFonts w:ascii="Times New Roman" w:hAnsi="Times New Roman" w:cs="Times New Roman"/>
+          <w:sz w:val="24"/>
+          <w:szCs w:val="24"/>
+        </w:rPr>
+      </w:pPr>
+      <w:r>
+        <w:rPr>
+          <w:rFonts w:ascii="Times New Roman" w:hAnsi="Times New Roman" w:cs="Times New Roman"/>
+          <w:sz w:val="24"/>
+          <w:szCs w:val="24"/>
+        </w:rPr>
+        <w:t>Gráfica</w:t>
+      </w:r>
+      <w:r>
+        <w:rPr>
+          <w:rFonts w:ascii="Times New Roman" w:hAnsi="Times New Roman" w:cs="Times New Roman"/>
+          <w:sz w:val="24"/>
+          <w:szCs w:val="24"/>
+        </w:rPr>
+        <w:t xml:space="preserve"> o tabla donde se muestra un comparativa entre el numero de suicidios entre hombres y mujeres</w:t>
+      </w:r>
+      <w:r>
+        <w:rPr>
+          <w:rFonts w:ascii="Times New Roman" w:hAnsi="Times New Roman" w:cs="Times New Roman"/>
+          <w:sz w:val="24"/>
+          <w:szCs w:val="24"/>
+        </w:rPr>
+        <w:t>.</w:t>
+      </w:r>
+    </w:p>
+    <w:p>
+      <w:pPr>
+        <w:autoSpaceDE w:val="0"/>
+        <w:autoSpaceDN w:val="0"/>
+        <w:adjustRightInd w:val="0"/>
+        <w:spacing w:after="0" w:line="240" w:lineRule="auto"/>
+        <w:rPr>
+          <w:rFonts w:ascii="Times New Roman" w:hAnsi="Times New Roman" w:cs="Times New Roman"/>
+          <w:sz w:val="24"/>
+          <w:szCs w:val="24"/>
+        </w:rPr>
+      </w:pPr>
+    </w:p>
+    <w:p>
+      <w:pPr>
+        <w:autoSpaceDE w:val="0"/>
+        <w:autoSpaceDN w:val="0"/>
+        <w:adjustRightInd w:val="0"/>
+        <w:spacing w:after="0" w:line="240" w:lineRule="auto"/>
+        <w:rPr>
+          <w:rFonts w:ascii="Times New Roman" w:hAnsi="Times New Roman" w:cs="Times New Roman"/>
+          <w:sz w:val="24"/>
+          <w:szCs w:val="24"/>
+        </w:rPr>
+      </w:pPr>
+      <w:r>
+        <w:rPr>
+          <w:rFonts w:ascii="Times New Roman" w:hAnsi="Times New Roman" w:cs="Times New Roman"/>
+          <w:sz w:val="24"/>
+          <w:szCs w:val="24"/>
+        </w:rPr>
+        <w:t>¿Qué generación tiene</w:t>
+      </w:r>
+      <w:r>
+        <w:rPr>
+          <w:rFonts w:ascii="Times New Roman" w:hAnsi="Times New Roman" w:cs="Times New Roman"/>
+          <w:sz w:val="24"/>
+          <w:szCs w:val="24"/>
+        </w:rPr>
+        <w:t xml:space="preserve"> una tasa más alta de suicidios</w:t>
+      </w:r>
+      <w:r>
+        <w:rPr>
+          <w:rFonts w:ascii="Times New Roman" w:hAnsi="Times New Roman" w:cs="Times New Roman"/>
+          <w:sz w:val="24"/>
+          <w:szCs w:val="24"/>
+        </w:rPr>
+        <w:t xml:space="preserve"> </w:t>
+      </w:r>
+      <w:r>
+        <w:rPr>
+          <w:rFonts w:ascii="Times New Roman" w:hAnsi="Times New Roman" w:cs="Times New Roman"/>
+          <w:sz w:val="24"/>
+          <w:szCs w:val="24"/>
+        </w:rPr>
+        <w:t>según</w:t>
+      </w:r>
+      <w:r>
+        <w:rPr>
+          <w:rFonts w:ascii="Times New Roman" w:hAnsi="Times New Roman" w:cs="Times New Roman"/>
+          <w:sz w:val="24"/>
+          <w:szCs w:val="24"/>
+          <w:lang w:val="es-ES_tradnl"/>
+        </w:rPr>
+        <w:t xml:space="preserve"> el nivel de riqueza de su país</w:t>
+      </w:r>
+      <w:r>
+        <w:rPr>
+          <w:rFonts w:ascii="Times New Roman" w:hAnsi="Times New Roman" w:cs="Times New Roman"/>
+          <w:sz w:val="24"/>
+          <w:szCs w:val="24"/>
+          <w:lang w:val="es-ES_tradnl"/>
+        </w:rPr>
+        <w:t xml:space="preserve"> en el 2008 durante la crisis económica mundial</w:t>
+      </w:r>
+      <w:r>
+        <w:rPr>
+          <w:rFonts w:ascii="Times New Roman" w:hAnsi="Times New Roman" w:cs="Times New Roman"/>
+          <w:sz w:val="24"/>
+          <w:szCs w:val="24"/>
+        </w:rPr>
+        <w:t>?</w:t>
+      </w:r>
+    </w:p>
+    <w:p>
+      <w:pPr>
+        <w:autoSpaceDE w:val="0"/>
+        <w:autoSpaceDN w:val="0"/>
+        <w:adjustRightInd w:val="0"/>
+        <w:spacing w:after="0" w:line="240" w:lineRule="auto"/>
+        <w:rPr>
+          <w:rFonts w:ascii="Times New Roman" w:hAnsi="Times New Roman" w:cs="Times New Roman"/>
+          <w:sz w:val="24"/>
+          <w:szCs w:val="24"/>
+        </w:rPr>
+      </w:pPr>
+    </w:p>
+    <w:p>
+      <w:pPr>
+        <w:pStyle w:val="Prrafodelista"/>
+        <w:numPr>
+          <w:ilvl w:val="0"/>
+          <w:numId w:val="1"/>
+        </w:numPr>
+        <w:autoSpaceDE w:val="0"/>
+        <w:autoSpaceDN w:val="0"/>
+        <w:adjustRightInd w:val="0"/>
+        <w:spacing w:after="0" w:line="240" w:lineRule="auto"/>
+        <w:rPr>
+          <w:rFonts w:ascii="Times New Roman" w:hAnsi="Times New Roman" w:cs="Times New Roman"/>
+          <w:sz w:val="24"/>
+          <w:szCs w:val="24"/>
+        </w:rPr>
+      </w:pPr>
+      <w:r>
+        <w:rPr>
+          <w:rFonts w:ascii="Times New Roman" w:hAnsi="Times New Roman" w:cs="Times New Roman"/>
+          <w:sz w:val="24"/>
+          <w:szCs w:val="24"/>
+        </w:rPr>
+        <w:t xml:space="preserve">Clasificar los países según el producto interno bruto </w:t>
+      </w:r>
+      <w:proofErr w:type="spellStart"/>
+      <w:r>
+        <w:rPr>
+          <w:rFonts w:ascii="Times New Roman" w:hAnsi="Times New Roman" w:cs="Times New Roman"/>
+          <w:sz w:val="24"/>
+          <w:szCs w:val="24"/>
+        </w:rPr>
+        <w:t>gdp_for_year</w:t>
+      </w:r>
+      <w:proofErr w:type="spellEnd"/>
+    </w:p>
+    <w:p>
+      <w:pPr>
+        <w:pStyle w:val="Prrafodelista"/>
+        <w:numPr>
+          <w:ilvl w:val="0"/>
+          <w:numId w:val="1"/>
+        </w:numPr>
+        <w:autoSpaceDE w:val="0"/>
+        <w:autoSpaceDN w:val="0"/>
+        <w:adjustRightInd w:val="0"/>
+        <w:spacing w:after="0" w:line="240" w:lineRule="auto"/>
+        <w:rPr>
+          <w:rFonts w:ascii="Times New Roman" w:hAnsi="Times New Roman" w:cs="Times New Roman"/>
+          <w:sz w:val="24"/>
+          <w:szCs w:val="24"/>
+        </w:rPr>
+      </w:pPr>
+      <w:r>
+        <w:rPr>
+          <w:rFonts w:ascii="Times New Roman" w:hAnsi="Times New Roman" w:cs="Times New Roman"/>
+          <w:sz w:val="24"/>
+          <w:szCs w:val="24"/>
+        </w:rPr>
+        <w:t>Agregar una columna nueva con la clasificación en 3 grupos (Primer mundo, segundo mundo, tercer mundo), para esto utilizaremos un algoritmo de clasificación no supervisado.</w:t>
+      </w:r>
+    </w:p>
+    <w:p>
+      <w:pPr>
+        <w:pStyle w:val="Prrafodelista"/>
+        <w:numPr>
+          <w:ilvl w:val="0"/>
+          <w:numId w:val="1"/>
+        </w:numPr>
+        <w:autoSpaceDE w:val="0"/>
+        <w:autoSpaceDN w:val="0"/>
+        <w:adjustRightInd w:val="0"/>
+        <w:spacing w:after="0" w:line="240" w:lineRule="auto"/>
+        <w:rPr>
+          <w:rFonts w:ascii="Times New Roman" w:hAnsi="Times New Roman" w:cs="Times New Roman"/>
+          <w:sz w:val="24"/>
+          <w:szCs w:val="24"/>
+        </w:rPr>
+      </w:pPr>
+      <w:r>
+        <w:rPr>
+          <w:rFonts w:ascii="Times New Roman" w:hAnsi="Times New Roman" w:cs="Times New Roman"/>
+          <w:sz w:val="24"/>
+          <w:szCs w:val="24"/>
+        </w:rPr>
+        <w:t>Comparativa por generación para el año 2008.</w:t>
+      </w:r>
+    </w:p>
+    <w:p>
+      <w:pPr>
+        <w:autoSpaceDE w:val="0"/>
+        <w:autoSpaceDN w:val="0"/>
+        <w:adjustRightInd w:val="0"/>
+        <w:spacing w:after="0" w:line="240" w:lineRule="auto"/>
+        <w:rPr>
+          <w:rFonts w:ascii="Times New Roman" w:hAnsi="Times New Roman" w:cs="Times New Roman"/>
+          <w:sz w:val="24"/>
+          <w:szCs w:val="24"/>
+        </w:rPr>
+      </w:pPr>
+    </w:p>
+    <w:p>
+      <w:pPr>
+        <w:autoSpaceDE w:val="0"/>
+        <w:autoSpaceDN w:val="0"/>
+        <w:adjustRightInd w:val="0"/>
+        <w:spacing w:after="0" w:line="240" w:lineRule="auto"/>
+        <w:rPr>
+          <w:rFonts w:ascii="Times New Roman" w:hAnsi="Times New Roman" w:cs="Times New Roman"/>
+          <w:sz w:val="24"/>
+          <w:szCs w:val="24"/>
+        </w:rPr>
+      </w:pPr>
+    </w:p>
+    <w:p>
+      <w:pPr>
+        <w:autoSpaceDE w:val="0"/>
+        <w:autoSpaceDN w:val="0"/>
+        <w:adjustRightInd w:val="0"/>
+        <w:spacing w:after="0" w:line="240" w:lineRule="auto"/>
+        <w:rPr>
+          <w:rFonts w:ascii="Times New Roman" w:hAnsi="Times New Roman" w:cs="Times New Roman"/>
+          <w:sz w:val="24"/>
+          <w:szCs w:val="24"/>
+        </w:rPr>
+      </w:pPr>
+      <w:r>
+        <w:rPr>
+          <w:rFonts w:ascii="Times New Roman" w:hAnsi="Times New Roman" w:cs="Times New Roman"/>
+          <w:sz w:val="24"/>
+          <w:szCs w:val="24"/>
+        </w:rPr>
+        <w:t>¿Como ha evolucionado</w:t>
+      </w:r>
+      <w:r>
+        <w:rPr>
+          <w:rFonts w:ascii="Times New Roman" w:hAnsi="Times New Roman" w:cs="Times New Roman"/>
+          <w:sz w:val="24"/>
+          <w:szCs w:val="24"/>
+        </w:rPr>
+        <w:t xml:space="preserve"> la tasa de suicidios </w:t>
+      </w:r>
+      <w:r>
+        <w:rPr>
+          <w:rFonts w:ascii="Times New Roman" w:hAnsi="Times New Roman" w:cs="Times New Roman"/>
+          <w:sz w:val="24"/>
+          <w:szCs w:val="24"/>
+        </w:rPr>
+        <w:t>desde el 1985</w:t>
+      </w:r>
+      <w:r>
+        <w:rPr>
+          <w:rFonts w:ascii="Times New Roman" w:hAnsi="Times New Roman" w:cs="Times New Roman"/>
+          <w:sz w:val="24"/>
+          <w:szCs w:val="24"/>
+        </w:rPr>
+        <w:t xml:space="preserve"> en España?</w:t>
+      </w:r>
+      <w:r>
+        <w:rPr>
+          <w:rFonts w:ascii="Times New Roman" w:hAnsi="Times New Roman" w:cs="Times New Roman"/>
+          <w:sz w:val="24"/>
+          <w:szCs w:val="24"/>
+        </w:rPr>
+        <w:t xml:space="preserve"> </w:t>
+      </w:r>
+    </w:p>
+    <w:p>
+      <w:pPr>
+        <w:autoSpaceDE w:val="0"/>
+        <w:autoSpaceDN w:val="0"/>
+        <w:adjustRightInd w:val="0"/>
+        <w:spacing w:after="0" w:line="240" w:lineRule="auto"/>
+        <w:rPr>
+          <w:rFonts w:ascii="Times New Roman" w:hAnsi="Times New Roman" w:cs="Times New Roman"/>
+          <w:sz w:val="24"/>
+          <w:szCs w:val="24"/>
+        </w:rPr>
+      </w:pPr>
+    </w:p>
+    <w:p>
+      <w:pPr>
+        <w:pStyle w:val="Prrafodelista"/>
+        <w:numPr>
+          <w:ilvl w:val="0"/>
+          <w:numId w:val="1"/>
+        </w:numPr>
+        <w:autoSpaceDE w:val="0"/>
+        <w:autoSpaceDN w:val="0"/>
+        <w:adjustRightInd w:val="0"/>
+        <w:spacing w:after="0" w:line="240" w:lineRule="auto"/>
+        <w:rPr>
+          <w:rFonts w:ascii="Times New Roman" w:hAnsi="Times New Roman" w:cs="Times New Roman"/>
+          <w:sz w:val="24"/>
+          <w:szCs w:val="24"/>
+        </w:rPr>
+      </w:pPr>
+      <w:r>
+        <w:rPr>
+          <w:rFonts w:ascii="Times New Roman" w:hAnsi="Times New Roman" w:cs="Times New Roman"/>
+          <w:sz w:val="24"/>
+          <w:szCs w:val="24"/>
+        </w:rPr>
+        <w:t>Columna que agrupe el número por cada año.</w:t>
+      </w:r>
+    </w:p>
+    <w:p>
+      <w:pPr>
+        <w:pStyle w:val="Prrafodelista"/>
+        <w:numPr>
+          <w:ilvl w:val="0"/>
+          <w:numId w:val="1"/>
+        </w:numPr>
+        <w:autoSpaceDE w:val="0"/>
+        <w:autoSpaceDN w:val="0"/>
+        <w:adjustRightInd w:val="0"/>
+        <w:spacing w:after="0" w:line="240" w:lineRule="auto"/>
+        <w:rPr>
+          <w:rFonts w:ascii="Times New Roman" w:hAnsi="Times New Roman" w:cs="Times New Roman"/>
+          <w:sz w:val="24"/>
+          <w:szCs w:val="24"/>
+        </w:rPr>
+      </w:pPr>
+      <w:r>
+        <w:rPr>
+          <w:rFonts w:ascii="Times New Roman" w:hAnsi="Times New Roman" w:cs="Times New Roman"/>
+          <w:sz w:val="24"/>
+          <w:szCs w:val="24"/>
+        </w:rPr>
+        <w:t>Columna que agrupe la población por cada año.</w:t>
+      </w:r>
+    </w:p>
+    <w:p>
+      <w:pPr>
+        <w:pStyle w:val="Prrafodelista"/>
+        <w:numPr>
+          <w:ilvl w:val="0"/>
+          <w:numId w:val="1"/>
+        </w:numPr>
+        <w:autoSpaceDE w:val="0"/>
+        <w:autoSpaceDN w:val="0"/>
+        <w:adjustRightInd w:val="0"/>
+        <w:spacing w:after="0" w:line="240" w:lineRule="auto"/>
+        <w:rPr>
+          <w:rFonts w:ascii="Times New Roman" w:hAnsi="Times New Roman" w:cs="Times New Roman"/>
+          <w:sz w:val="24"/>
+          <w:szCs w:val="24"/>
+        </w:rPr>
+      </w:pPr>
+      <w:r>
+        <w:rPr>
+          <w:rFonts w:ascii="Times New Roman" w:hAnsi="Times New Roman" w:cs="Times New Roman"/>
+          <w:sz w:val="24"/>
+          <w:szCs w:val="24"/>
+        </w:rPr>
+        <w:t>Calcular la tasa de suicidios por cada año.</w:t>
+      </w:r>
+    </w:p>
+    <w:p>
+      <w:pPr>
+        <w:pStyle w:val="Prrafodelista"/>
+        <w:numPr>
+          <w:ilvl w:val="0"/>
+          <w:numId w:val="1"/>
+        </w:numPr>
+        <w:autoSpaceDE w:val="0"/>
+        <w:autoSpaceDN w:val="0"/>
+        <w:adjustRightInd w:val="0"/>
+        <w:spacing w:after="0" w:line="240" w:lineRule="auto"/>
+        <w:rPr>
+          <w:rFonts w:ascii="Times New Roman" w:hAnsi="Times New Roman" w:cs="Times New Roman"/>
+          <w:sz w:val="24"/>
+          <w:szCs w:val="24"/>
+        </w:rPr>
+      </w:pPr>
+      <w:r>
+        <w:rPr>
+          <w:rFonts w:ascii="Times New Roman" w:hAnsi="Times New Roman" w:cs="Times New Roman"/>
+          <w:sz w:val="24"/>
+          <w:szCs w:val="24"/>
+        </w:rPr>
+        <w:t>Graficar para identificación de picos o valores altos.</w:t>
+      </w:r>
+    </w:p>
+    <w:p>
+      <w:pPr>
+        <w:autoSpaceDE w:val="0"/>
+        <w:autoSpaceDN w:val="0"/>
+        <w:adjustRightInd w:val="0"/>
+        <w:spacing w:after="0" w:line="240" w:lineRule="auto"/>
+        <w:rPr>
+          <w:rFonts w:ascii="Times New Roman" w:hAnsi="Times New Roman" w:cs="Times New Roman"/>
+          <w:sz w:val="24"/>
+          <w:szCs w:val="24"/>
+        </w:rPr>
+      </w:pPr>
+    </w:p>
+    <w:p>
+      <w:pPr>
+        <w:autoSpaceDE w:val="0"/>
+        <w:autoSpaceDN w:val="0"/>
+        <w:adjustRightInd w:val="0"/>
+        <w:spacing w:after="0" w:line="240" w:lineRule="auto"/>
+        <w:rPr>
+          <w:rFonts w:ascii="Times New Roman" w:hAnsi="Times New Roman" w:cs="Times New Roman"/>
+          <w:sz w:val="24"/>
+          <w:szCs w:val="24"/>
+        </w:rPr>
+      </w:pPr>
+    </w:p>
+    <w:p>
+      <w:pPr>
+        <w:autoSpaceDE w:val="0"/>
+        <w:autoSpaceDN w:val="0"/>
+        <w:adjustRightInd w:val="0"/>
+        <w:spacing w:after="0" w:line="240" w:lineRule="auto"/>
+        <w:rPr>
+          <w:rFonts w:ascii="Times New Roman" w:hAnsi="Times New Roman" w:cs="Times New Roman"/>
+          <w:sz w:val="24"/>
+          <w:szCs w:val="24"/>
+        </w:rPr>
+      </w:pPr>
+      <w:r>
+        <w:rPr>
+          <w:rFonts w:ascii="Times New Roman" w:hAnsi="Times New Roman" w:cs="Times New Roman"/>
+          <w:sz w:val="24"/>
+          <w:szCs w:val="24"/>
+        </w:rPr>
+        <w:t>Nota: Pregunta derivada en función de los resultados de la pregunta anterior.</w:t>
+      </w:r>
+    </w:p>
+    <w:p>
+      <w:pPr>
+        <w:autoSpaceDE w:val="0"/>
+        <w:autoSpaceDN w:val="0"/>
+        <w:adjustRightInd w:val="0"/>
+        <w:spacing w:after="0" w:line="240" w:lineRule="auto"/>
+        <w:rPr>
+          <w:rFonts w:ascii="Times New Roman" w:hAnsi="Times New Roman" w:cs="Times New Roman"/>
+          <w:sz w:val="24"/>
+          <w:szCs w:val="24"/>
+        </w:rPr>
+      </w:pPr>
+    </w:p>
+    <w:p>
+      <w:pPr>
+        <w:autoSpaceDE w:val="0"/>
+        <w:autoSpaceDN w:val="0"/>
+        <w:adjustRightInd w:val="0"/>
+        <w:spacing w:after="0" w:line="240" w:lineRule="auto"/>
+        <w:rPr>
+          <w:rFonts w:ascii="Times New Roman" w:hAnsi="Times New Roman" w:cs="Times New Roman"/>
+          <w:sz w:val="24"/>
+          <w:szCs w:val="24"/>
+        </w:rPr>
+      </w:pPr>
+    </w:p>
+    <w:p>
+      <w:pPr>
+        <w:autoSpaceDE w:val="0"/>
+        <w:autoSpaceDN w:val="0"/>
+        <w:adjustRightInd w:val="0"/>
+        <w:spacing w:after="0" w:line="240" w:lineRule="auto"/>
+        <w:rPr>
+          <w:rFonts w:ascii="Times New Roman" w:hAnsi="Times New Roman" w:cs="Times New Roman"/>
+          <w:b/>
+          <w:sz w:val="24"/>
+          <w:szCs w:val="24"/>
+        </w:rPr>
+      </w:pPr>
+    </w:p>
+    <w:p>
+      <w:pPr>
+        <w:autoSpaceDE w:val="0"/>
+        <w:autoSpaceDN w:val="0"/>
+        <w:adjustRightInd w:val="0"/>
+        <w:spacing w:after="0" w:line="240" w:lineRule="auto"/>
+        <w:rPr>
+          <w:rFonts w:ascii="Times New Roman" w:hAnsi="Times New Roman" w:cs="Times New Roman"/>
+          <w:b/>
+          <w:sz w:val="24"/>
+          <w:szCs w:val="24"/>
+        </w:rPr>
+      </w:pPr>
+      <w:r>
+        <w:rPr>
+          <w:rFonts w:ascii="Times New Roman" w:hAnsi="Times New Roman" w:cs="Times New Roman"/>
+          <w:b/>
+          <w:sz w:val="24"/>
+          <w:szCs w:val="24"/>
+        </w:rPr>
+        <w:t>4.2. Comprobació</w:t>
+      </w:r>
+      <w:r>
+        <w:rPr>
+          <w:rFonts w:ascii="Times New Roman" w:hAnsi="Times New Roman" w:cs="Times New Roman"/>
+          <w:b/>
+          <w:sz w:val="24"/>
+          <w:szCs w:val="24"/>
+        </w:rPr>
+        <w:t>n de la normalidad y homogeneidad de la varianza.</w:t>
+      </w:r>
+    </w:p>
+    <w:p>
+      <w:pPr>
+        <w:autoSpaceDE w:val="0"/>
+        <w:autoSpaceDN w:val="0"/>
+        <w:adjustRightInd w:val="0"/>
+        <w:spacing w:after="0" w:line="240" w:lineRule="auto"/>
+        <w:rPr>
+          <w:rFonts w:ascii="Times New Roman" w:hAnsi="Times New Roman" w:cs="Times New Roman"/>
+          <w:b/>
+          <w:sz w:val="24"/>
+          <w:szCs w:val="24"/>
+        </w:rPr>
+      </w:pPr>
+    </w:p>
+    <w:p>
+      <w:pPr>
+        <w:autoSpaceDE w:val="0"/>
+        <w:autoSpaceDN w:val="0"/>
+        <w:adjustRightInd w:val="0"/>
+        <w:spacing w:after="0" w:line="240" w:lineRule="auto"/>
+        <w:rPr>
+          <w:rFonts w:ascii="Times New Roman" w:hAnsi="Times New Roman" w:cs="Times New Roman"/>
+          <w:sz w:val="24"/>
+          <w:szCs w:val="24"/>
+        </w:rPr>
+      </w:pPr>
+      <w:r>
+        <w:rPr>
+          <w:rFonts w:ascii="Times New Roman" w:hAnsi="Times New Roman" w:cs="Times New Roman"/>
+          <w:sz w:val="24"/>
+          <w:szCs w:val="24"/>
+        </w:rPr>
+        <w:t>…</w:t>
+      </w:r>
+    </w:p>
+    <w:p>
+      <w:pPr>
+        <w:autoSpaceDE w:val="0"/>
+        <w:autoSpaceDN w:val="0"/>
+        <w:adjustRightInd w:val="0"/>
+        <w:spacing w:after="0" w:line="240" w:lineRule="auto"/>
+        <w:rPr>
+          <w:rFonts w:ascii="Times New Roman" w:hAnsi="Times New Roman" w:cs="Times New Roman"/>
+          <w:b/>
+          <w:sz w:val="24"/>
+          <w:szCs w:val="24"/>
+        </w:rPr>
+      </w:pPr>
+    </w:p>
+    <w:p>
+      <w:pPr>
+        <w:autoSpaceDE w:val="0"/>
+        <w:autoSpaceDN w:val="0"/>
+        <w:adjustRightInd w:val="0"/>
+        <w:spacing w:after="0" w:line="240" w:lineRule="auto"/>
+        <w:rPr>
+          <w:rFonts w:ascii="Times New Roman" w:hAnsi="Times New Roman" w:cs="Times New Roman"/>
+          <w:b/>
+          <w:sz w:val="24"/>
+          <w:szCs w:val="24"/>
+        </w:rPr>
+      </w:pPr>
+      <w:r>
+        <w:rPr>
+          <w:rFonts w:ascii="Times New Roman" w:hAnsi="Times New Roman" w:cs="Times New Roman"/>
+          <w:b/>
+          <w:sz w:val="24"/>
+          <w:szCs w:val="24"/>
+        </w:rPr>
+        <w:t>4.3. Aplicación de pruebas estadí</w:t>
+      </w:r>
+      <w:r>
+        <w:rPr>
+          <w:rFonts w:ascii="Times New Roman" w:hAnsi="Times New Roman" w:cs="Times New Roman"/>
+          <w:b/>
+          <w:sz w:val="24"/>
+          <w:szCs w:val="24"/>
+        </w:rPr>
+        <w:t>sticas para comparar los grupos de datos. En funci</w:t>
+      </w:r>
+      <w:r>
+        <w:rPr>
+          <w:rFonts w:ascii="Times New Roman" w:hAnsi="Times New Roman" w:cs="Times New Roman"/>
+          <w:b/>
+          <w:sz w:val="24"/>
+          <w:szCs w:val="24"/>
+        </w:rPr>
+        <w:t>ó</w:t>
+      </w:r>
+      <w:r>
+        <w:rPr>
+          <w:rFonts w:ascii="Times New Roman" w:hAnsi="Times New Roman" w:cs="Times New Roman"/>
+          <w:b/>
+          <w:sz w:val="24"/>
+          <w:szCs w:val="24"/>
+        </w:rPr>
+        <w:t>n</w:t>
+      </w:r>
+      <w:r>
+        <w:rPr>
+          <w:rFonts w:ascii="Times New Roman" w:hAnsi="Times New Roman" w:cs="Times New Roman"/>
+          <w:b/>
+          <w:sz w:val="24"/>
+          <w:szCs w:val="24"/>
+        </w:rPr>
+        <w:t xml:space="preserve"> </w:t>
+      </w:r>
+      <w:r>
+        <w:rPr>
+          <w:rFonts w:ascii="Times New Roman" w:hAnsi="Times New Roman" w:cs="Times New Roman"/>
+          <w:b/>
+          <w:sz w:val="24"/>
+          <w:szCs w:val="24"/>
+        </w:rPr>
+        <w:t xml:space="preserve">de los datos y el objetivo del estudio, </w:t>
+      </w:r>
+      <w:r>
+        <w:rPr>
+          <w:rFonts w:ascii="Times New Roman" w:hAnsi="Times New Roman" w:cs="Times New Roman"/>
+          <w:b/>
+          <w:sz w:val="24"/>
+          <w:szCs w:val="24"/>
+        </w:rPr>
+        <w:t xml:space="preserve">aplicar pruebas de contraste de </w:t>
+      </w:r>
+      <w:r>
+        <w:rPr>
+          <w:rFonts w:ascii="Times New Roman" w:hAnsi="Times New Roman" w:cs="Times New Roman"/>
+          <w:b/>
+          <w:sz w:val="24"/>
+          <w:szCs w:val="24"/>
+        </w:rPr>
+        <w:t>hip</w:t>
+      </w:r>
+      <w:r>
+        <w:rPr>
+          <w:rFonts w:ascii="Times New Roman" w:hAnsi="Times New Roman" w:cs="Times New Roman"/>
+          <w:b/>
+          <w:sz w:val="24"/>
+          <w:szCs w:val="24"/>
+        </w:rPr>
+        <w:t>ó</w:t>
+      </w:r>
+      <w:r>
+        <w:rPr>
+          <w:rFonts w:ascii="Times New Roman" w:hAnsi="Times New Roman" w:cs="Times New Roman"/>
+          <w:b/>
+          <w:sz w:val="24"/>
+          <w:szCs w:val="24"/>
+        </w:rPr>
+        <w:t>tesis,</w:t>
+      </w:r>
+      <w:r>
+        <w:rPr>
+          <w:rFonts w:ascii="Times New Roman" w:hAnsi="Times New Roman" w:cs="Times New Roman"/>
+          <w:b/>
+          <w:sz w:val="24"/>
+          <w:szCs w:val="24"/>
+        </w:rPr>
+        <w:t xml:space="preserve"> </w:t>
+      </w:r>
+      <w:r>
+        <w:rPr>
+          <w:rFonts w:ascii="Times New Roman" w:hAnsi="Times New Roman" w:cs="Times New Roman"/>
+          <w:b/>
+          <w:sz w:val="24"/>
+          <w:szCs w:val="24"/>
+        </w:rPr>
+        <w:t xml:space="preserve">correlaciones, regresiones, etc. Aplicar al </w:t>
+      </w:r>
+      <w:r>
+        <w:rPr>
+          <w:rFonts w:ascii="Times New Roman" w:hAnsi="Times New Roman" w:cs="Times New Roman"/>
+          <w:b/>
+          <w:sz w:val="24"/>
+          <w:szCs w:val="24"/>
+        </w:rPr>
+        <w:t>menos tres métodos de aná</w:t>
+      </w:r>
+      <w:r>
+        <w:rPr>
+          <w:rFonts w:ascii="Times New Roman" w:hAnsi="Times New Roman" w:cs="Times New Roman"/>
+          <w:b/>
+          <w:sz w:val="24"/>
+          <w:szCs w:val="24"/>
+        </w:rPr>
+        <w:t>lisis</w:t>
+      </w:r>
+      <w:r>
+        <w:rPr>
+          <w:rFonts w:ascii="Times New Roman" w:hAnsi="Times New Roman" w:cs="Times New Roman"/>
+          <w:b/>
+          <w:sz w:val="24"/>
+          <w:szCs w:val="24"/>
+        </w:rPr>
+        <w:t xml:space="preserve"> </w:t>
+      </w:r>
+      <w:r>
+        <w:rPr>
+          <w:rFonts w:ascii="Times New Roman" w:hAnsi="Times New Roman" w:cs="Times New Roman"/>
+          <w:b/>
+          <w:sz w:val="24"/>
+          <w:szCs w:val="24"/>
+        </w:rPr>
+        <w:t>diferentes.</w:t>
+      </w:r>
+    </w:p>
+    <w:p>
+      <w:pPr>
+        <w:autoSpaceDE w:val="0"/>
+        <w:autoSpaceDN w:val="0"/>
+        <w:adjustRightInd w:val="0"/>
+        <w:spacing w:after="0" w:line="240" w:lineRule="auto"/>
+        <w:rPr>
+          <w:rFonts w:ascii="Times New Roman" w:eastAsia="ArialMT" w:hAnsi="Times New Roman" w:cs="Times New Roman"/>
+          <w:sz w:val="24"/>
+          <w:szCs w:val="24"/>
+        </w:rPr>
+      </w:pPr>
+    </w:p>
+    <w:p>
+      <w:pPr>
+        <w:autoSpaceDE w:val="0"/>
+        <w:autoSpaceDN w:val="0"/>
+        <w:adjustRightInd w:val="0"/>
+        <w:spacing w:after="0" w:line="240" w:lineRule="auto"/>
+        <w:rPr>
+          <w:rFonts w:ascii="Times New Roman" w:eastAsia="ArialMT" w:hAnsi="Times New Roman" w:cs="Times New Roman"/>
+          <w:sz w:val="24"/>
+          <w:szCs w:val="24"/>
+        </w:rPr>
+      </w:pPr>
+      <w:bookmarkStart w:id="0" w:name="_GoBack"/>
       <w:bookmarkEnd w:id="0"/>
-    </w:p>
-    <w:p>
-      <w:pPr>
-        <w:autoSpaceDE w:val="0"/>
-        <w:autoSpaceDN w:val="0"/>
-        <w:adjustRightInd w:val="0"/>
-        <w:spacing w:after="0" w:line="240" w:lineRule="auto"/>
-        <w:rPr>
-          <w:rFonts w:ascii="Times New Roman" w:hAnsi="Times New Roman" w:cs="Times New Roman"/>
-          <w:sz w:val="24"/>
-          <w:szCs w:val="24"/>
-        </w:rPr>
-      </w:pPr>
-    </w:p>
-    <w:p>
-      <w:pPr>
-        <w:autoSpaceDE w:val="0"/>
-        <w:autoSpaceDN w:val="0"/>
-        <w:adjustRightInd w:val="0"/>
-        <w:spacing w:after="0" w:line="240" w:lineRule="auto"/>
-        <w:rPr>
-          <w:rFonts w:ascii="Times New Roman" w:hAnsi="Times New Roman" w:cs="Times New Roman"/>
-          <w:b/>
-          <w:sz w:val="24"/>
-          <w:szCs w:val="24"/>
-        </w:rPr>
-      </w:pPr>
-    </w:p>
-    <w:p>
-      <w:pPr>
-        <w:autoSpaceDE w:val="0"/>
-        <w:autoSpaceDN w:val="0"/>
-        <w:adjustRightInd w:val="0"/>
-        <w:spacing w:after="0" w:line="240" w:lineRule="auto"/>
-        <w:rPr>
-          <w:rFonts w:ascii="Times New Roman" w:hAnsi="Times New Roman" w:cs="Times New Roman"/>
-          <w:b/>
-          <w:sz w:val="24"/>
-          <w:szCs w:val="24"/>
-        </w:rPr>
-      </w:pPr>
-      <w:r>
-        <w:rPr>
-          <w:rFonts w:ascii="Times New Roman" w:hAnsi="Times New Roman" w:cs="Times New Roman"/>
-          <w:b/>
-          <w:sz w:val="24"/>
-          <w:szCs w:val="24"/>
-        </w:rPr>
-        <w:t>4. Aná</w:t>
-      </w:r>
-      <w:r>
-        <w:rPr>
-          <w:rFonts w:ascii="Times New Roman" w:hAnsi="Times New Roman" w:cs="Times New Roman"/>
-          <w:b/>
-          <w:sz w:val="24"/>
-          <w:szCs w:val="24"/>
-        </w:rPr>
-        <w:t>lisis de los datos.</w:t>
-      </w:r>
-    </w:p>
-    <w:p>
-      <w:pPr>
-        <w:autoSpaceDE w:val="0"/>
-        <w:autoSpaceDN w:val="0"/>
-        <w:adjustRightInd w:val="0"/>
-        <w:spacing w:after="0" w:line="240" w:lineRule="auto"/>
-        <w:rPr>
-          <w:rFonts w:ascii="Times New Roman" w:hAnsi="Times New Roman" w:cs="Times New Roman"/>
-          <w:b/>
-          <w:sz w:val="24"/>
-          <w:szCs w:val="24"/>
-        </w:rPr>
-      </w:pPr>
-      <w:r>
-        <w:rPr>
-          <w:rFonts w:ascii="Times New Roman" w:hAnsi="Times New Roman" w:cs="Times New Roman"/>
-          <w:b/>
-          <w:sz w:val="24"/>
-          <w:szCs w:val="24"/>
-        </w:rPr>
-        <w:t>4.1. Selecció</w:t>
-      </w:r>
-      <w:r>
-        <w:rPr>
-          <w:rFonts w:ascii="Times New Roman" w:hAnsi="Times New Roman" w:cs="Times New Roman"/>
-          <w:b/>
-          <w:sz w:val="24"/>
-          <w:szCs w:val="24"/>
-        </w:rPr>
-        <w:t>n de los grupos de datos q</w:t>
-      </w:r>
-      <w:r>
-        <w:rPr>
-          <w:rFonts w:ascii="Times New Roman" w:hAnsi="Times New Roman" w:cs="Times New Roman"/>
-          <w:b/>
-          <w:sz w:val="24"/>
-          <w:szCs w:val="24"/>
-        </w:rPr>
-        <w:t>ue se quieren analizar/comparar (planificació</w:t>
-      </w:r>
-      <w:r>
-        <w:rPr>
-          <w:rFonts w:ascii="Times New Roman" w:hAnsi="Times New Roman" w:cs="Times New Roman"/>
-          <w:b/>
-          <w:sz w:val="24"/>
-          <w:szCs w:val="24"/>
-        </w:rPr>
-        <w:t>n</w:t>
-      </w:r>
-      <w:r>
-        <w:rPr>
-          <w:rFonts w:ascii="Times New Roman" w:hAnsi="Times New Roman" w:cs="Times New Roman"/>
-          <w:b/>
-          <w:sz w:val="24"/>
-          <w:szCs w:val="24"/>
-        </w:rPr>
-        <w:t xml:space="preserve"> </w:t>
-      </w:r>
-      <w:r>
-        <w:rPr>
-          <w:rFonts w:ascii="Times New Roman" w:hAnsi="Times New Roman" w:cs="Times New Roman"/>
-          <w:b/>
-          <w:sz w:val="24"/>
-          <w:szCs w:val="24"/>
-        </w:rPr>
-        <w:t>de los an</w:t>
-      </w:r>
-      <w:r>
-        <w:rPr>
-          <w:rFonts w:ascii="Times New Roman" w:hAnsi="Times New Roman" w:cs="Times New Roman"/>
-          <w:b/>
-          <w:sz w:val="24"/>
-          <w:szCs w:val="24"/>
-        </w:rPr>
-        <w:t>á</w:t>
-      </w:r>
-      <w:r>
-        <w:rPr>
-          <w:rFonts w:ascii="Times New Roman" w:hAnsi="Times New Roman" w:cs="Times New Roman"/>
-          <w:b/>
-          <w:sz w:val="24"/>
-          <w:szCs w:val="24"/>
-        </w:rPr>
-        <w:t>lisis a aplicar).</w:t>
-      </w:r>
-    </w:p>
-    <w:p>
-      <w:pPr>
-        <w:autoSpaceDE w:val="0"/>
-        <w:autoSpaceDN w:val="0"/>
-        <w:adjustRightInd w:val="0"/>
-        <w:spacing w:after="0" w:line="240" w:lineRule="auto"/>
-        <w:rPr>
-          <w:rFonts w:ascii="Times New Roman" w:hAnsi="Times New Roman" w:cs="Times New Roman"/>
-          <w:b/>
-          <w:sz w:val="24"/>
-          <w:szCs w:val="24"/>
-        </w:rPr>
-      </w:pPr>
-    </w:p>
-    <w:p>
-      <w:pPr>
-        <w:autoSpaceDE w:val="0"/>
-        <w:autoSpaceDN w:val="0"/>
-        <w:adjustRightInd w:val="0"/>
-        <w:spacing w:after="0" w:line="240" w:lineRule="auto"/>
-        <w:rPr>
-          <w:rFonts w:ascii="Times New Roman" w:hAnsi="Times New Roman" w:cs="Times New Roman"/>
-          <w:sz w:val="24"/>
-          <w:szCs w:val="24"/>
-        </w:rPr>
-      </w:pPr>
-      <w:r>
-        <w:rPr>
-          <w:rFonts w:ascii="Times New Roman" w:hAnsi="Times New Roman" w:cs="Times New Roman"/>
-          <w:sz w:val="24"/>
-          <w:szCs w:val="24"/>
-        </w:rPr>
-        <w:t>…</w:t>
-      </w:r>
-    </w:p>
-    <w:p>
-      <w:pPr>
-        <w:autoSpaceDE w:val="0"/>
-        <w:autoSpaceDN w:val="0"/>
-        <w:adjustRightInd w:val="0"/>
-        <w:spacing w:after="0" w:line="240" w:lineRule="auto"/>
-        <w:rPr>
-          <w:rFonts w:ascii="Times New Roman" w:hAnsi="Times New Roman" w:cs="Times New Roman"/>
-          <w:b/>
-          <w:sz w:val="24"/>
-          <w:szCs w:val="24"/>
-        </w:rPr>
-      </w:pPr>
-    </w:p>
-    <w:p>
-      <w:pPr>
-        <w:autoSpaceDE w:val="0"/>
-        <w:autoSpaceDN w:val="0"/>
-        <w:adjustRightInd w:val="0"/>
-        <w:spacing w:after="0" w:line="240" w:lineRule="auto"/>
-        <w:rPr>
-          <w:rFonts w:ascii="Times New Roman" w:hAnsi="Times New Roman" w:cs="Times New Roman"/>
-          <w:b/>
-          <w:sz w:val="24"/>
-          <w:szCs w:val="24"/>
-        </w:rPr>
-      </w:pPr>
-      <w:r>
-        <w:rPr>
-          <w:rFonts w:ascii="Times New Roman" w:hAnsi="Times New Roman" w:cs="Times New Roman"/>
-          <w:b/>
-          <w:sz w:val="24"/>
-          <w:szCs w:val="24"/>
-        </w:rPr>
-        <w:lastRenderedPageBreak/>
-        <w:t>4.2. Comprobació</w:t>
-      </w:r>
-      <w:r>
-        <w:rPr>
-          <w:rFonts w:ascii="Times New Roman" w:hAnsi="Times New Roman" w:cs="Times New Roman"/>
-          <w:b/>
-          <w:sz w:val="24"/>
-          <w:szCs w:val="24"/>
-        </w:rPr>
-        <w:t>n de la normalidad y homogeneidad de la varianza.</w:t>
-      </w:r>
-    </w:p>
-    <w:p>
-      <w:pPr>
-        <w:autoSpaceDE w:val="0"/>
-        <w:autoSpaceDN w:val="0"/>
-        <w:adjustRightInd w:val="0"/>
-        <w:spacing w:after="0" w:line="240" w:lineRule="auto"/>
-        <w:rPr>
-          <w:rFonts w:ascii="Times New Roman" w:hAnsi="Times New Roman" w:cs="Times New Roman"/>
-          <w:b/>
-          <w:sz w:val="24"/>
-          <w:szCs w:val="24"/>
-        </w:rPr>
-      </w:pPr>
-    </w:p>
-    <w:p>
-      <w:pPr>
-        <w:autoSpaceDE w:val="0"/>
-        <w:autoSpaceDN w:val="0"/>
-        <w:adjustRightInd w:val="0"/>
-        <w:spacing w:after="0" w:line="240" w:lineRule="auto"/>
-        <w:rPr>
-          <w:rFonts w:ascii="Times New Roman" w:hAnsi="Times New Roman" w:cs="Times New Roman"/>
-          <w:sz w:val="24"/>
-          <w:szCs w:val="24"/>
-        </w:rPr>
-      </w:pPr>
-      <w:r>
-        <w:rPr>
-          <w:rFonts w:ascii="Times New Roman" w:hAnsi="Times New Roman" w:cs="Times New Roman"/>
-          <w:sz w:val="24"/>
-          <w:szCs w:val="24"/>
-        </w:rPr>
-        <w:t>…</w:t>
-      </w:r>
-    </w:p>
-    <w:p>
-      <w:pPr>
-        <w:autoSpaceDE w:val="0"/>
-        <w:autoSpaceDN w:val="0"/>
-        <w:adjustRightInd w:val="0"/>
-        <w:spacing w:after="0" w:line="240" w:lineRule="auto"/>
-        <w:rPr>
-          <w:rFonts w:ascii="Times New Roman" w:hAnsi="Times New Roman" w:cs="Times New Roman"/>
-          <w:b/>
-          <w:sz w:val="24"/>
-          <w:szCs w:val="24"/>
-        </w:rPr>
-      </w:pPr>
-    </w:p>
-    <w:p>
-      <w:pPr>
-        <w:autoSpaceDE w:val="0"/>
-        <w:autoSpaceDN w:val="0"/>
-        <w:adjustRightInd w:val="0"/>
-        <w:spacing w:after="0" w:line="240" w:lineRule="auto"/>
-        <w:rPr>
-          <w:rFonts w:ascii="Times New Roman" w:hAnsi="Times New Roman" w:cs="Times New Roman"/>
-          <w:b/>
-          <w:sz w:val="24"/>
-          <w:szCs w:val="24"/>
-        </w:rPr>
-      </w:pPr>
-      <w:r>
-        <w:rPr>
-          <w:rFonts w:ascii="Times New Roman" w:hAnsi="Times New Roman" w:cs="Times New Roman"/>
-          <w:b/>
-          <w:sz w:val="24"/>
-          <w:szCs w:val="24"/>
-        </w:rPr>
-        <w:t>4.3. Aplicación de pruebas estadí</w:t>
-      </w:r>
-      <w:r>
-        <w:rPr>
-          <w:rFonts w:ascii="Times New Roman" w:hAnsi="Times New Roman" w:cs="Times New Roman"/>
-          <w:b/>
-          <w:sz w:val="24"/>
-          <w:szCs w:val="24"/>
-        </w:rPr>
-        <w:t>sticas para comparar los grupos de datos. En funci</w:t>
-      </w:r>
-      <w:r>
-        <w:rPr>
-          <w:rFonts w:ascii="Times New Roman" w:hAnsi="Times New Roman" w:cs="Times New Roman"/>
-          <w:b/>
-          <w:sz w:val="24"/>
-          <w:szCs w:val="24"/>
-        </w:rPr>
-        <w:t>ó</w:t>
-      </w:r>
-      <w:r>
-        <w:rPr>
-          <w:rFonts w:ascii="Times New Roman" w:hAnsi="Times New Roman" w:cs="Times New Roman"/>
-          <w:b/>
-          <w:sz w:val="24"/>
-          <w:szCs w:val="24"/>
-        </w:rPr>
-        <w:t>n</w:t>
-      </w:r>
-      <w:r>
-        <w:rPr>
-          <w:rFonts w:ascii="Times New Roman" w:hAnsi="Times New Roman" w:cs="Times New Roman"/>
-          <w:b/>
-          <w:sz w:val="24"/>
-          <w:szCs w:val="24"/>
-        </w:rPr>
-        <w:t xml:space="preserve"> </w:t>
-      </w:r>
-      <w:r>
-        <w:rPr>
-          <w:rFonts w:ascii="Times New Roman" w:hAnsi="Times New Roman" w:cs="Times New Roman"/>
-          <w:b/>
-          <w:sz w:val="24"/>
-          <w:szCs w:val="24"/>
-        </w:rPr>
-        <w:t xml:space="preserve">de los datos y el objetivo del estudio, </w:t>
-      </w:r>
-      <w:r>
-        <w:rPr>
-          <w:rFonts w:ascii="Times New Roman" w:hAnsi="Times New Roman" w:cs="Times New Roman"/>
-          <w:b/>
-          <w:sz w:val="24"/>
-          <w:szCs w:val="24"/>
-        </w:rPr>
-        <w:t xml:space="preserve">aplicar pruebas de contraste de </w:t>
-      </w:r>
-      <w:r>
-        <w:rPr>
-          <w:rFonts w:ascii="Times New Roman" w:hAnsi="Times New Roman" w:cs="Times New Roman"/>
-          <w:b/>
-          <w:sz w:val="24"/>
-          <w:szCs w:val="24"/>
-        </w:rPr>
-        <w:t>hip</w:t>
-      </w:r>
-      <w:r>
-        <w:rPr>
-          <w:rFonts w:ascii="Times New Roman" w:hAnsi="Times New Roman" w:cs="Times New Roman"/>
-          <w:b/>
-          <w:sz w:val="24"/>
-          <w:szCs w:val="24"/>
-        </w:rPr>
-        <w:t>ó</w:t>
-      </w:r>
-      <w:r>
-        <w:rPr>
-          <w:rFonts w:ascii="Times New Roman" w:hAnsi="Times New Roman" w:cs="Times New Roman"/>
-          <w:b/>
-          <w:sz w:val="24"/>
-          <w:szCs w:val="24"/>
-        </w:rPr>
-        <w:t>tesis,</w:t>
-      </w:r>
-      <w:r>
-        <w:rPr>
-          <w:rFonts w:ascii="Times New Roman" w:hAnsi="Times New Roman" w:cs="Times New Roman"/>
-          <w:b/>
-          <w:sz w:val="24"/>
-          <w:szCs w:val="24"/>
-        </w:rPr>
-        <w:t xml:space="preserve"> </w:t>
-      </w:r>
-      <w:r>
-        <w:rPr>
-          <w:rFonts w:ascii="Times New Roman" w:hAnsi="Times New Roman" w:cs="Times New Roman"/>
-          <w:b/>
-          <w:sz w:val="24"/>
-          <w:szCs w:val="24"/>
-        </w:rPr>
-        <w:t xml:space="preserve">correlaciones, regresiones, etc. Aplicar al </w:t>
-      </w:r>
-      <w:r>
-        <w:rPr>
-          <w:rFonts w:ascii="Times New Roman" w:hAnsi="Times New Roman" w:cs="Times New Roman"/>
-          <w:b/>
-          <w:sz w:val="24"/>
-          <w:szCs w:val="24"/>
-        </w:rPr>
-        <w:t>menos tres métodos de aná</w:t>
-      </w:r>
-      <w:r>
-        <w:rPr>
-          <w:rFonts w:ascii="Times New Roman" w:hAnsi="Times New Roman" w:cs="Times New Roman"/>
-          <w:b/>
-          <w:sz w:val="24"/>
-          <w:szCs w:val="24"/>
-        </w:rPr>
-        <w:t>lisis</w:t>
-      </w:r>
-      <w:r>
-        <w:rPr>
-          <w:rFonts w:ascii="Times New Roman" w:hAnsi="Times New Roman" w:cs="Times New Roman"/>
-          <w:b/>
-          <w:sz w:val="24"/>
-          <w:szCs w:val="24"/>
-        </w:rPr>
-        <w:t xml:space="preserve"> </w:t>
-      </w:r>
-      <w:r>
-        <w:rPr>
-          <w:rFonts w:ascii="Times New Roman" w:hAnsi="Times New Roman" w:cs="Times New Roman"/>
-          <w:b/>
-          <w:sz w:val="24"/>
-          <w:szCs w:val="24"/>
-        </w:rPr>
-        <w:t>diferentes.</w:t>
-      </w:r>
-    </w:p>
-    <w:p>
-      <w:pPr>
-        <w:autoSpaceDE w:val="0"/>
-        <w:autoSpaceDN w:val="0"/>
-        <w:adjustRightInd w:val="0"/>
-        <w:spacing w:after="0" w:line="240" w:lineRule="auto"/>
-        <w:rPr>
-          <w:rFonts w:ascii="Times New Roman" w:eastAsia="ArialMT" w:hAnsi="Times New Roman" w:cs="Times New Roman"/>
-          <w:sz w:val="24"/>
-          <w:szCs w:val="24"/>
-        </w:rPr>
-      </w:pPr>
-    </w:p>
-    <w:p>
-      <w:pPr>
-        <w:autoSpaceDE w:val="0"/>
-        <w:autoSpaceDN w:val="0"/>
-        <w:adjustRightInd w:val="0"/>
-        <w:spacing w:after="0" w:line="240" w:lineRule="auto"/>
-        <w:rPr>
-          <w:rFonts w:ascii="Times New Roman" w:hAnsi="Times New Roman" w:cs="Times New Roman"/>
-          <w:sz w:val="24"/>
-          <w:szCs w:val="24"/>
-        </w:rPr>
-      </w:pPr>
-      <w:r>
-        <w:rPr>
-          <w:rFonts w:ascii="Times New Roman" w:hAnsi="Times New Roman" w:cs="Times New Roman"/>
-          <w:sz w:val="24"/>
-          <w:szCs w:val="24"/>
-        </w:rPr>
-        <w:t>Posibles preguntas:</w:t>
-      </w:r>
-    </w:p>
-    <w:p>
-      <w:pPr>
-        <w:autoSpaceDE w:val="0"/>
-        <w:autoSpaceDN w:val="0"/>
-        <w:adjustRightInd w:val="0"/>
-        <w:spacing w:after="0" w:line="240" w:lineRule="auto"/>
-        <w:rPr>
-          <w:rFonts w:ascii="Times New Roman" w:hAnsi="Times New Roman" w:cs="Times New Roman"/>
-          <w:sz w:val="24"/>
-          <w:szCs w:val="24"/>
-        </w:rPr>
-      </w:pPr>
-    </w:p>
-    <w:p>
-      <w:pPr>
-        <w:autoSpaceDE w:val="0"/>
-        <w:autoSpaceDN w:val="0"/>
-        <w:adjustRightInd w:val="0"/>
-        <w:spacing w:after="0" w:line="240" w:lineRule="auto"/>
-        <w:rPr>
-          <w:rFonts w:ascii="Times New Roman" w:hAnsi="Times New Roman" w:cs="Times New Roman"/>
-          <w:sz w:val="24"/>
-          <w:szCs w:val="24"/>
-        </w:rPr>
-      </w:pPr>
-      <w:r>
-        <w:rPr>
-          <w:rFonts w:ascii="Times New Roman" w:hAnsi="Times New Roman" w:cs="Times New Roman"/>
-          <w:sz w:val="24"/>
-          <w:szCs w:val="24"/>
-        </w:rPr>
-        <w:t>¿Es mayor la tasa de suicidios en hombres que en mujeres (en función del porcentaje de población)?</w:t>
-      </w:r>
-    </w:p>
-    <w:p>
-      <w:pPr>
-        <w:autoSpaceDE w:val="0"/>
-        <w:autoSpaceDN w:val="0"/>
-        <w:adjustRightInd w:val="0"/>
-        <w:spacing w:after="0" w:line="240" w:lineRule="auto"/>
-        <w:rPr>
-          <w:rFonts w:ascii="Times New Roman" w:hAnsi="Times New Roman" w:cs="Times New Roman"/>
-          <w:sz w:val="24"/>
-          <w:szCs w:val="24"/>
-        </w:rPr>
-      </w:pPr>
-      <w:r>
-        <w:rPr>
-          <w:rFonts w:ascii="Times New Roman" w:hAnsi="Times New Roman" w:cs="Times New Roman"/>
-          <w:sz w:val="24"/>
-          <w:szCs w:val="24"/>
-        </w:rPr>
-        <w:t>¿Qué generación tiene una tasa más alta de suicidios?</w:t>
-      </w:r>
-    </w:p>
-    <w:p>
-      <w:pPr>
-        <w:autoSpaceDE w:val="0"/>
-        <w:autoSpaceDN w:val="0"/>
-        <w:adjustRightInd w:val="0"/>
-        <w:spacing w:after="0" w:line="240" w:lineRule="auto"/>
-        <w:rPr>
-          <w:rFonts w:ascii="Times New Roman" w:hAnsi="Times New Roman" w:cs="Times New Roman"/>
-          <w:sz w:val="24"/>
-          <w:szCs w:val="24"/>
-        </w:rPr>
-      </w:pPr>
-      <w:r>
-        <w:rPr>
-          <w:rFonts w:ascii="Times New Roman" w:hAnsi="Times New Roman" w:cs="Times New Roman"/>
-          <w:sz w:val="24"/>
-          <w:szCs w:val="24"/>
-        </w:rPr>
-        <w:t>¿Qué rango de edad tiene una tasa más alto de suicidios?</w:t>
-      </w:r>
-    </w:p>
-    <w:p>
-      <w:pPr>
-        <w:autoSpaceDE w:val="0"/>
-        <w:autoSpaceDN w:val="0"/>
-        <w:adjustRightInd w:val="0"/>
-        <w:spacing w:after="0" w:line="240" w:lineRule="auto"/>
-        <w:rPr>
-          <w:rFonts w:ascii="Times New Roman" w:hAnsi="Times New Roman" w:cs="Times New Roman"/>
-          <w:sz w:val="24"/>
-          <w:szCs w:val="24"/>
-        </w:rPr>
-      </w:pPr>
-      <w:r>
-        <w:rPr>
-          <w:rFonts w:ascii="Times New Roman" w:hAnsi="Times New Roman" w:cs="Times New Roman"/>
-          <w:sz w:val="24"/>
-          <w:szCs w:val="24"/>
-        </w:rPr>
-        <w:t>¿Existe algún país que tenga una tasa sens</w:t>
-      </w:r>
-      <w:r>
-        <w:rPr>
-          <w:rFonts w:ascii="Times New Roman" w:hAnsi="Times New Roman" w:cs="Times New Roman"/>
-          <w:sz w:val="24"/>
-          <w:szCs w:val="24"/>
-        </w:rPr>
-        <w:t>iblemente superior a otros?</w:t>
-      </w:r>
-    </w:p>
-    <w:p>
-      <w:pPr>
-        <w:autoSpaceDE w:val="0"/>
-        <w:autoSpaceDN w:val="0"/>
-        <w:adjustRightInd w:val="0"/>
-        <w:spacing w:after="0" w:line="240" w:lineRule="auto"/>
-        <w:rPr>
-          <w:rFonts w:ascii="Times New Roman" w:hAnsi="Times New Roman" w:cs="Times New Roman"/>
-          <w:sz w:val="24"/>
-          <w:szCs w:val="24"/>
-        </w:rPr>
-      </w:pPr>
-      <w:r>
-        <w:rPr>
-          <w:rFonts w:ascii="Times New Roman" w:hAnsi="Times New Roman" w:cs="Times New Roman"/>
-          <w:sz w:val="24"/>
-          <w:szCs w:val="24"/>
-        </w:rPr>
-        <w:t>¿Es relevante el HDI en el número de suicidios?</w:t>
-      </w:r>
-    </w:p>
-    <w:p>
-      <w:pPr>
-        <w:autoSpaceDE w:val="0"/>
-        <w:autoSpaceDN w:val="0"/>
-        <w:adjustRightInd w:val="0"/>
-        <w:spacing w:after="0" w:line="240" w:lineRule="auto"/>
-        <w:rPr>
-          <w:rFonts w:ascii="Times New Roman" w:eastAsia="ArialMT" w:hAnsi="Times New Roman" w:cs="Times New Roman"/>
-          <w:sz w:val="24"/>
-          <w:szCs w:val="24"/>
-        </w:rPr>
-      </w:pPr>
     </w:p>
     <w:p>
       <w:pPr>
@@ -3379,8 +3656,243 @@
 </w:document>
 </file>
 
+<file path=word/numbering.xml><?xml version="1.0" encoding="utf-8"?>
+<w:numbering xmlns:wpc="http://schemas.microsoft.com/office/word/2010/wordprocessingCanvas" xmlns:mo="http://schemas.microsoft.com/office/mac/office/2008/main" xmlns:mc="http://schemas.openxmlformats.org/markup-compatibility/2006" xmlns:mv="urn:schemas-microsoft-com:mac:vml" xmlns:o="urn:schemas-microsoft-com:office:office" xmlns:r="http://schemas.openxmlformats.org/officeDocument/2006/relationships" xmlns:m="http://schemas.openxmlformats.org/officeDocument/2006/math" xmlns:v="urn:schemas-microsoft-com:vml" xmlns:wp14="http://schemas.microsoft.com/office/word/2010/wordprocessingDrawing" xmlns:wp="http://schemas.openxmlformats.org/drawingml/2006/wordprocessingDrawing" xmlns:w10="urn:schemas-microsoft-com:office:word" xmlns:w="http://schemas.openxmlformats.org/wordprocessingml/2006/main" xmlns:w14="http://schemas.microsoft.com/office/word/2010/wordml" xmlns:wpg="http://schemas.microsoft.com/office/word/2010/wordprocessingGroup" xmlns:wpi="http://schemas.microsoft.com/office/word/2010/wordprocessingInk" xmlns:wne="http://schemas.microsoft.com/office/word/2006/wordml" xmlns:wps="http://schemas.microsoft.com/office/word/2010/wordprocessingShape" mc:Ignorable="w14 wp14">
+  <w:abstractNum w:abstractNumId="0">
+    <w:nsid w:val="52484ADC"/>
+    <w:multiLevelType w:val="hybridMultilevel"/>
+    <w:tmpl w:val="3FFE4E4C"/>
+    <w:lvl w:ilvl="0" w:tplc="F0A6D900">
+      <w:numFmt w:val="bullet"/>
+      <w:lvlText w:val="-"/>
+      <w:lvlJc w:val="left"/>
+      <w:pPr>
+        <w:ind w:left="720" w:hanging="360"/>
+      </w:pPr>
+      <w:rPr>
+        <w:rFonts w:ascii="Times New Roman" w:eastAsiaTheme="minorHAnsi" w:hAnsi="Times New Roman" w:cs="Times New Roman" w:hint="default"/>
+      </w:rPr>
+    </w:lvl>
+    <w:lvl w:ilvl="1" w:tplc="0C0A0003" w:tentative="1">
+      <w:start w:val="1"/>
+      <w:numFmt w:val="bullet"/>
+      <w:lvlText w:val="o"/>
+      <w:lvlJc w:val="left"/>
+      <w:pPr>
+        <w:ind w:left="1440" w:hanging="360"/>
+      </w:pPr>
+      <w:rPr>
+        <w:rFonts w:ascii="Courier New" w:hAnsi="Courier New" w:cs="Courier New" w:hint="default"/>
+      </w:rPr>
+    </w:lvl>
+    <w:lvl w:ilvl="2" w:tplc="0C0A0005" w:tentative="1">
+      <w:start w:val="1"/>
+      <w:numFmt w:val="bullet"/>
+      <w:lvlText w:val=""/>
+      <w:lvlJc w:val="left"/>
+      <w:pPr>
+        <w:ind w:left="2160" w:hanging="360"/>
+      </w:pPr>
+      <w:rPr>
+        <w:rFonts w:ascii="Wingdings" w:hAnsi="Wingdings" w:hint="default"/>
+      </w:rPr>
+    </w:lvl>
+    <w:lvl w:ilvl="3" w:tplc="0C0A0001" w:tentative="1">
+      <w:start w:val="1"/>
+      <w:numFmt w:val="bullet"/>
+      <w:lvlText w:val=""/>
+      <w:lvlJc w:val="left"/>
+      <w:pPr>
+        <w:ind w:left="2880" w:hanging="360"/>
+      </w:pPr>
+      <w:rPr>
+        <w:rFonts w:ascii="Symbol" w:hAnsi="Symbol" w:hint="default"/>
+      </w:rPr>
+    </w:lvl>
+    <w:lvl w:ilvl="4" w:tplc="0C0A0003" w:tentative="1">
+      <w:start w:val="1"/>
+      <w:numFmt w:val="bullet"/>
+      <w:lvlText w:val="o"/>
+      <w:lvlJc w:val="left"/>
+      <w:pPr>
+        <w:ind w:left="3600" w:hanging="360"/>
+      </w:pPr>
+      <w:rPr>
+        <w:rFonts w:ascii="Courier New" w:hAnsi="Courier New" w:cs="Courier New" w:hint="default"/>
+      </w:rPr>
+    </w:lvl>
+    <w:lvl w:ilvl="5" w:tplc="0C0A0005" w:tentative="1">
+      <w:start w:val="1"/>
+      <w:numFmt w:val="bullet"/>
+      <w:lvlText w:val=""/>
+      <w:lvlJc w:val="left"/>
+      <w:pPr>
+        <w:ind w:left="4320" w:hanging="360"/>
+      </w:pPr>
+      <w:rPr>
+        <w:rFonts w:ascii="Wingdings" w:hAnsi="Wingdings" w:hint="default"/>
+      </w:rPr>
+    </w:lvl>
+    <w:lvl w:ilvl="6" w:tplc="0C0A0001" w:tentative="1">
+      <w:start w:val="1"/>
+      <w:numFmt w:val="bullet"/>
+      <w:lvlText w:val=""/>
+      <w:lvlJc w:val="left"/>
+      <w:pPr>
+        <w:ind w:left="5040" w:hanging="360"/>
+      </w:pPr>
+      <w:rPr>
+        <w:rFonts w:ascii="Symbol" w:hAnsi="Symbol" w:hint="default"/>
+      </w:rPr>
+    </w:lvl>
+    <w:lvl w:ilvl="7" w:tplc="0C0A0003" w:tentative="1">
+      <w:start w:val="1"/>
+      <w:numFmt w:val="bullet"/>
+      <w:lvlText w:val="o"/>
+      <w:lvlJc w:val="left"/>
+      <w:pPr>
+        <w:ind w:left="5760" w:hanging="360"/>
+      </w:pPr>
+      <w:rPr>
+        <w:rFonts w:ascii="Courier New" w:hAnsi="Courier New" w:cs="Courier New" w:hint="default"/>
+      </w:rPr>
+    </w:lvl>
+    <w:lvl w:ilvl="8" w:tplc="0C0A0005" w:tentative="1">
+      <w:start w:val="1"/>
+      <w:numFmt w:val="bullet"/>
+      <w:lvlText w:val=""/>
+      <w:lvlJc w:val="left"/>
+      <w:pPr>
+        <w:ind w:left="6480" w:hanging="360"/>
+      </w:pPr>
+      <w:rPr>
+        <w:rFonts w:ascii="Wingdings" w:hAnsi="Wingdings" w:hint="default"/>
+      </w:rPr>
+    </w:lvl>
+  </w:abstractNum>
+  <w:abstractNum w:abstractNumId="1">
+    <w:nsid w:val="57F50E71"/>
+    <w:multiLevelType w:val="hybridMultilevel"/>
+    <w:tmpl w:val="63B47692"/>
+    <w:lvl w:ilvl="0" w:tplc="F0A6D900">
+      <w:numFmt w:val="bullet"/>
+      <w:lvlText w:val="-"/>
+      <w:lvlJc w:val="left"/>
+      <w:pPr>
+        <w:ind w:left="720" w:hanging="360"/>
+      </w:pPr>
+      <w:rPr>
+        <w:rFonts w:ascii="Times New Roman" w:eastAsiaTheme="minorHAnsi" w:hAnsi="Times New Roman" w:cs="Times New Roman" w:hint="default"/>
+      </w:rPr>
+    </w:lvl>
+    <w:lvl w:ilvl="1" w:tplc="0C0A0003" w:tentative="1">
+      <w:start w:val="1"/>
+      <w:numFmt w:val="bullet"/>
+      <w:lvlText w:val="o"/>
+      <w:lvlJc w:val="left"/>
+      <w:pPr>
+        <w:ind w:left="1440" w:hanging="360"/>
+      </w:pPr>
+      <w:rPr>
+        <w:rFonts w:ascii="Courier New" w:hAnsi="Courier New" w:cs="Courier New" w:hint="default"/>
+      </w:rPr>
+    </w:lvl>
+    <w:lvl w:ilvl="2" w:tplc="0C0A0005" w:tentative="1">
+      <w:start w:val="1"/>
+      <w:numFmt w:val="bullet"/>
+      <w:lvlText w:val=""/>
+      <w:lvlJc w:val="left"/>
+      <w:pPr>
+        <w:ind w:left="2160" w:hanging="360"/>
+      </w:pPr>
+      <w:rPr>
+        <w:rFonts w:ascii="Wingdings" w:hAnsi="Wingdings" w:hint="default"/>
+      </w:rPr>
+    </w:lvl>
+    <w:lvl w:ilvl="3" w:tplc="0C0A0001" w:tentative="1">
+      <w:start w:val="1"/>
+      <w:numFmt w:val="bullet"/>
+      <w:lvlText w:val=""/>
+      <w:lvlJc w:val="left"/>
+      <w:pPr>
+        <w:ind w:left="2880" w:hanging="360"/>
+      </w:pPr>
+      <w:rPr>
+        <w:rFonts w:ascii="Symbol" w:hAnsi="Symbol" w:hint="default"/>
+      </w:rPr>
+    </w:lvl>
+    <w:lvl w:ilvl="4" w:tplc="0C0A0003" w:tentative="1">
+      <w:start w:val="1"/>
+      <w:numFmt w:val="bullet"/>
+      <w:lvlText w:val="o"/>
+      <w:lvlJc w:val="left"/>
+      <w:pPr>
+        <w:ind w:left="3600" w:hanging="360"/>
+      </w:pPr>
+      <w:rPr>
+        <w:rFonts w:ascii="Courier New" w:hAnsi="Courier New" w:cs="Courier New" w:hint="default"/>
+      </w:rPr>
+    </w:lvl>
+    <w:lvl w:ilvl="5" w:tplc="0C0A0005" w:tentative="1">
+      <w:start w:val="1"/>
+      <w:numFmt w:val="bullet"/>
+      <w:lvlText w:val=""/>
+      <w:lvlJc w:val="left"/>
+      <w:pPr>
+        <w:ind w:left="4320" w:hanging="360"/>
+      </w:pPr>
+      <w:rPr>
+        <w:rFonts w:ascii="Wingdings" w:hAnsi="Wingdings" w:hint="default"/>
+      </w:rPr>
+    </w:lvl>
+    <w:lvl w:ilvl="6" w:tplc="0C0A0001" w:tentative="1">
+      <w:start w:val="1"/>
+      <w:numFmt w:val="bullet"/>
+      <w:lvlText w:val=""/>
+      <w:lvlJc w:val="left"/>
+      <w:pPr>
+        <w:ind w:left="5040" w:hanging="360"/>
+      </w:pPr>
+      <w:rPr>
+        <w:rFonts w:ascii="Symbol" w:hAnsi="Symbol" w:hint="default"/>
+      </w:rPr>
+    </w:lvl>
+    <w:lvl w:ilvl="7" w:tplc="0C0A0003" w:tentative="1">
+      <w:start w:val="1"/>
+      <w:numFmt w:val="bullet"/>
+      <w:lvlText w:val="o"/>
+      <w:lvlJc w:val="left"/>
+      <w:pPr>
+        <w:ind w:left="5760" w:hanging="360"/>
+      </w:pPr>
+      <w:rPr>
+        <w:rFonts w:ascii="Courier New" w:hAnsi="Courier New" w:cs="Courier New" w:hint="default"/>
+      </w:rPr>
+    </w:lvl>
+    <w:lvl w:ilvl="8" w:tplc="0C0A0005" w:tentative="1">
+      <w:start w:val="1"/>
+      <w:numFmt w:val="bullet"/>
+      <w:lvlText w:val=""/>
+      <w:lvlJc w:val="left"/>
+      <w:pPr>
+        <w:ind w:left="6480" w:hanging="360"/>
+      </w:pPr>
+      <w:rPr>
+        <w:rFonts w:ascii="Wingdings" w:hAnsi="Wingdings" w:hint="default"/>
+      </w:rPr>
+    </w:lvl>
+  </w:abstractNum>
+  <w:num w:numId="1">
+    <w:abstractNumId w:val="1"/>
+  </w:num>
+  <w:num w:numId="2">
+    <w:abstractNumId w:val="0"/>
+  </w:num>
+</w:numbering>
+</file>
+
 <file path=word/styles.xml><?xml version="1.0" encoding="utf-8"?>
-<w:styles xmlns:mc="http://schemas.openxmlformats.org/markup-compatibility/2006" xmlns:r="http://schemas.openxmlformats.org/officeDocument/2006/relationships" xmlns:w="http://schemas.openxmlformats.org/wordprocessingml/2006/main" xmlns:w14="http://schemas.microsoft.com/office/word/2010/wordml" xmlns:w15="http://schemas.microsoft.com/office/word/2012/wordml" mc:Ignorable="w14 w15">
+<w:styles xmlns:mc="http://schemas.openxmlformats.org/markup-compatibility/2006" xmlns:r="http://schemas.openxmlformats.org/officeDocument/2006/relationships" xmlns:w="http://schemas.openxmlformats.org/wordprocessingml/2006/main" xmlns:w14="http://schemas.microsoft.com/office/word/2010/wordml" mc:Ignorable="w14">
   <w:docDefaults>
     <w:rPrDefault>
       <w:rPr>
@@ -3396,378 +3908,153 @@
       </w:pPr>
     </w:pPrDefault>
   </w:docDefaults>
-  <w:latentStyles w:defLockedState="0" w:defUIPriority="99" w:defSemiHidden="0" w:defUnhideWhenUsed="0" w:defQFormat="0" w:count="371">
-    <w:lsdException w:name="Normal" w:uiPriority="0" w:qFormat="1"/>
-    <w:lsdException w:name="heading 1" w:uiPriority="9" w:qFormat="1"/>
-    <w:lsdException w:name="heading 2" w:semiHidden="1" w:uiPriority="9" w:unhideWhenUsed="1" w:qFormat="1"/>
-    <w:lsdException w:name="heading 3" w:semiHidden="1" w:uiPriority="9" w:unhideWhenUsed="1" w:qFormat="1"/>
-    <w:lsdException w:name="heading 4" w:semiHidden="1" w:uiPriority="9" w:unhideWhenUsed="1" w:qFormat="1"/>
-    <w:lsdException w:name="heading 5" w:semiHidden="1" w:uiPriority="9" w:unhideWhenUsed="1" w:qFormat="1"/>
-    <w:lsdException w:name="heading 6" w:semiHidden="1" w:uiPriority="9" w:unhideWhenUsed="1" w:qFormat="1"/>
-    <w:lsdException w:name="heading 7" w:semiHidden="1" w:uiPriority="9" w:unhideWhenUsed="1" w:qFormat="1"/>
-    <w:lsdException w:name="heading 8" w:semiHidden="1" w:uiPriority="9" w:unhideWhenUsed="1" w:qFormat="1"/>
-    <w:lsdException w:name="heading 9" w:semiHidden="1" w:uiPriority="9" w:unhideWhenUsed="1" w:qFormat="1"/>
-    <w:lsdException w:name="index 1" w:semiHidden="1" w:unhideWhenUsed="1"/>
-    <w:lsdException w:name="index 2" w:semiHidden="1" w:unhideWhenUsed="1"/>
-    <w:lsdException w:name="index 3" w:semiHidden="1" w:unhideWhenUsed="1"/>
-    <w:lsdException w:name="index 4" w:semiHidden="1" w:unhideWhenUsed="1"/>
-    <w:lsdException w:name="index 5" w:semiHidden="1" w:unhideWhenUsed="1"/>
-    <w:lsdException w:name="index 6" w:semiHidden="1" w:unhideWhenUsed="1"/>
-    <w:lsdException w:name="index 7" w:semiHidden="1" w:unhideWhenUsed="1"/>
-    <w:lsdException w:name="index 8" w:semiHidden="1" w:unhideWhenUsed="1"/>
-    <w:lsdException w:name="index 9" w:semiHidden="1" w:unhideWhenUsed="1"/>
-    <w:lsdException w:name="toc 1" w:semiHidden="1" w:uiPriority="39" w:unhideWhenUsed="1"/>
-    <w:lsdException w:name="toc 2" w:semiHidden="1" w:uiPriority="39" w:unhideWhenUsed="1"/>
-    <w:lsdException w:name="toc 3" w:semiHidden="1" w:uiPriority="39" w:unhideWhenUsed="1"/>
-    <w:lsdException w:name="toc 4" w:semiHidden="1" w:uiPriority="39" w:unhideWhenUsed="1"/>
-    <w:lsdException w:name="toc 5" w:semiHidden="1" w:uiPriority="39" w:unhideWhenUsed="1"/>
-    <w:lsdException w:name="toc 6" w:semiHidden="1" w:uiPriority="39" w:unhideWhenUsed="1"/>
-    <w:lsdException w:name="toc 7" w:semiHidden="1" w:uiPriority="39" w:unhideWhenUsed="1"/>
-    <w:lsdException w:name="toc 8" w:semiHidden="1" w:uiPriority="39" w:unhideWhenUsed="1"/>
-    <w:lsdException w:name="toc 9" w:semiHidden="1" w:uiPriority="39" w:unhideWhenUsed="1"/>
-    <w:lsdException w:name="Normal Indent" w:semiHidden="1" w:unhideWhenUsed="1"/>
-    <w:lsdException w:name="footnote text" w:semiHidden="1" w:unhideWhenUsed="1"/>
-    <w:lsdException w:name="annotation text" w:semiHidden="1" w:unhideWhenUsed="1"/>
-    <w:lsdException w:name="header" w:semiHidden="1" w:unhideWhenUsed="1"/>
-    <w:lsdException w:name="footer" w:semiHidden="1" w:unhideWhenUsed="1"/>
-    <w:lsdException w:name="index heading" w:semiHidden="1" w:unhideWhenUsed="1"/>
-    <w:lsdException w:name="caption" w:semiHidden="1" w:uiPriority="35" w:unhideWhenUsed="1" w:qFormat="1"/>
-    <w:lsdException w:name="table of figures" w:semiHidden="1" w:unhideWhenUsed="1"/>
-    <w:lsdException w:name="envelope address" w:semiHidden="1" w:unhideWhenUsed="1"/>
-    <w:lsdException w:name="envelope return" w:semiHidden="1" w:unhideWhenUsed="1"/>
-    <w:lsdException w:name="footnote reference" w:semiHidden="1" w:unhideWhenUsed="1"/>
-    <w:lsdException w:name="annotation reference" w:semiHidden="1" w:unhideWhenUsed="1"/>
-    <w:lsdException w:name="line number" w:semiHidden="1" w:unhideWhenUsed="1"/>
-    <w:lsdException w:name="page number" w:semiHidden="1" w:unhideWhenUsed="1"/>
-    <w:lsdException w:name="endnote reference" w:semiHidden="1" w:unhideWhenUsed="1"/>
-    <w:lsdException w:name="endnote text" w:semiHidden="1" w:unhideWhenUsed="1"/>
-    <w:lsdException w:name="table of authorities" w:semiHidden="1" w:unhideWhenUsed="1"/>
-    <w:lsdException w:name="macro" w:semiHidden="1" w:unhideWhenUsed="1"/>
-    <w:lsdException w:name="toa heading" w:semiHidden="1" w:unhideWhenUsed="1"/>
-    <w:lsdException w:name="List" w:semiHidden="1" w:unhideWhenUsed="1"/>
-    <w:lsdException w:name="List Bullet" w:semiHidden="1" w:unhideWhenUsed="1"/>
-    <w:lsdException w:name="List Number" w:semiHidden="1" w:unhideWhenUsed="1"/>
-    <w:lsdException w:name="List 2" w:semiHidden="1" w:unhideWhenUsed="1"/>
-    <w:lsdException w:name="List 3" w:semiHidden="1" w:unhideWhenUsed="1"/>
-    <w:lsdException w:name="List 4" w:semiHidden="1" w:unhideWhenUsed="1"/>
-    <w:lsdException w:name="List 5" w:semiHidden="1" w:unhideWhenUsed="1"/>
-    <w:lsdException w:name="List Bullet 2" w:semiHidden="1" w:unhideWhenUsed="1"/>
-    <w:lsdException w:name="List Bullet 3" w:semiHidden="1" w:unhideWhenUsed="1"/>
-    <w:lsdException w:name="List Bullet 4" w:semiHidden="1" w:unhideWhenUsed="1"/>
-    <w:lsdException w:name="List Bullet 5" w:semiHidden="1" w:unhideWhenUsed="1"/>
-    <w:lsdException w:name="List Number 2" w:semiHidden="1" w:unhideWhenUsed="1"/>
-    <w:lsdException w:name="List Number 3" w:semiHidden="1" w:unhideWhenUsed="1"/>
-    <w:lsdException w:name="List Number 4" w:semiHidden="1" w:unhideWhenUsed="1"/>
-    <w:lsdException w:name="List Number 5" w:semiHidden="1" w:unhideWhenUsed="1"/>
-    <w:lsdException w:name="Title" w:uiPriority="10" w:qFormat="1"/>
-    <w:lsdException w:name="Closing" w:semiHidden="1" w:unhideWhenUsed="1"/>
-    <w:lsdException w:name="Signature" w:semiHidden="1" w:unhideWhenUsed="1"/>
-    <w:lsdException w:name="Default Paragraph Font" w:semiHidden="1" w:uiPriority="1" w:unhideWhenUsed="1"/>
-    <w:lsdException w:name="Body Text" w:semiHidden="1" w:unhideWhenUsed="1"/>
-    <w:lsdException w:name="Body Text Indent" w:semiHidden="1" w:unhideWhenUsed="1"/>
-    <w:lsdException w:name="List Continue" w:semiHidden="1" w:unhideWhenUsed="1"/>
-    <w:lsdException w:name="List Continue 2" w:semiHidden="1" w:unhideWhenUsed="1"/>
-    <w:lsdException w:name="List Continue 3" w:semiHidden="1" w:unhideWhenUsed="1"/>
-    <w:lsdException w:name="List Continue 4" w:semiHidden="1" w:unhideWhenUsed="1"/>
-    <w:lsdException w:name="List Continue 5" w:semiHidden="1" w:unhideWhenUsed="1"/>
-    <w:lsdException w:name="Message Header" w:semiHidden="1" w:unhideWhenUsed="1"/>
-    <w:lsdException w:name="Subtitle" w:uiPriority="11" w:qFormat="1"/>
-    <w:lsdException w:name="Salutation" w:semiHidden="1" w:unhideWhenUsed="1"/>
-    <w:lsdException w:name="Date" w:semiHidden="1" w:unhideWhenUsed="1"/>
-    <w:lsdException w:name="Body Text First Indent" w:semiHidden="1" w:unhideWhenUsed="1"/>
-    <w:lsdException w:name="Body Text First Indent 2" w:semiHidden="1" w:unhideWhenUsed="1"/>
-    <w:lsdException w:name="Note Heading" w:semiHidden="1" w:unhideWhenUsed="1"/>
-    <w:lsdException w:name="Body Text 2" w:semiHidden="1" w:unhideWhenUsed="1"/>
-    <w:lsdException w:name="Body Text 3" w:semiHidden="1" w:unhideWhenUsed="1"/>
-    <w:lsdException w:name="Body Text Indent 2" w:semiHidden="1" w:unhideWhenUsed="1"/>
-    <w:lsdException w:name="Body Text Indent 3" w:semiHidden="1" w:unhideWhenUsed="1"/>
-    <w:lsdException w:name="Block Text" w:semiHidden="1" w:unhideWhenUsed="1"/>
-    <w:lsdException w:name="Hyperlink" w:semiHidden="1" w:unhideWhenUsed="1"/>
-    <w:lsdException w:name="FollowedHyperlink" w:semiHidden="1" w:unhideWhenUsed="1"/>
-    <w:lsdException w:name="Strong" w:uiPriority="22" w:qFormat="1"/>
-    <w:lsdException w:name="Emphasis" w:uiPriority="20" w:qFormat="1"/>
-    <w:lsdException w:name="Document Map" w:semiHidden="1" w:unhideWhenUsed="1"/>
-    <w:lsdException w:name="Plain Text" w:semiHidden="1" w:unhideWhenUsed="1"/>
-    <w:lsdException w:name="E-mail Signature" w:semiHidden="1" w:unhideWhenUsed="1"/>
-    <w:lsdException w:name="HTML Top of Form" w:semiHidden="1" w:unhideWhenUsed="1"/>
-    <w:lsdException w:name="HTML Bottom of Form" w:semiHidden="1" w:unhideWhenUsed="1"/>
-    <w:lsdException w:name="Normal (Web)" w:semiHidden="1" w:unhideWhenUsed="1"/>
-    <w:lsdException w:name="HTML Acronym" w:semiHidden="1" w:unhideWhenUsed="1"/>
-    <w:lsdException w:name="HTML Address" w:semiHidden="1" w:unhideWhenUsed="1"/>
-    <w:lsdException w:name="HTML Cite" w:semiHidden="1" w:unhideWhenUsed="1"/>
-    <w:lsdException w:name="HTML Code" w:semiHidden="1" w:unhideWhenUsed="1"/>
-    <w:lsdException w:name="HTML Definition" w:semiHidden="1" w:unhideWhenUsed="1"/>
-    <w:lsdException w:name="HTML Keyboard" w:semiHidden="1" w:unhideWhenUsed="1"/>
-    <w:lsdException w:name="HTML Preformatted" w:semiHidden="1" w:unhideWhenUsed="1"/>
-    <w:lsdException w:name="HTML Sample" w:semiHidden="1" w:unhideWhenUsed="1"/>
-    <w:lsdException w:name="HTML Typewriter" w:semiHidden="1" w:unhideWhenUsed="1"/>
-    <w:lsdException w:name="HTML Variable" w:semiHidden="1" w:unhideWhenUsed="1"/>
-    <w:lsdException w:name="Normal Table" w:semiHidden="1" w:unhideWhenUsed="1"/>
-    <w:lsdException w:name="annotation subject" w:semiHidden="1" w:unhideWhenUsed="1"/>
-    <w:lsdException w:name="No List" w:semiHidden="1" w:unhideWhenUsed="1"/>
-    <w:lsdException w:name="Outline List 1" w:semiHidden="1" w:unhideWhenUsed="1"/>
-    <w:lsdException w:name="Outline List 2" w:semiHidden="1" w:unhideWhenUsed="1"/>
-    <w:lsdException w:name="Outline List 3" w:semiHidden="1" w:unhideWhenUsed="1"/>
-    <w:lsdException w:name="Table Simple 1" w:semiHidden="1" w:unhideWhenUsed="1"/>
-    <w:lsdException w:name="Table Simple 2" w:semiHidden="1" w:unhideWhenUsed="1"/>
-    <w:lsdException w:name="Table Simple 3" w:semiHidden="1" w:unhideWhenUsed="1"/>
-    <w:lsdException w:name="Table Classic 1" w:semiHidden="1" w:unhideWhenUsed="1"/>
-    <w:lsdException w:name="Table Classic 2" w:semiHidden="1" w:unhideWhenUsed="1"/>
-    <w:lsdException w:name="Table Classic 3" w:semiHidden="1" w:unhideWhenUsed="1"/>
-    <w:lsdException w:name="Table Classic 4" w:semiHidden="1" w:unhideWhenUsed="1"/>
-    <w:lsdException w:name="Table Colorful 1" w:semiHidden="1" w:unhideWhenUsed="1"/>
-    <w:lsdException w:name="Table Colorful 2" w:semiHidden="1" w:unhideWhenUsed="1"/>
-    <w:lsdException w:name="Table Colorful 3" w:semiHidden="1" w:unhideWhenUsed="1"/>
-    <w:lsdException w:name="Table Columns 1" w:semiHidden="1" w:unhideWhenUsed="1"/>
-    <w:lsdException w:name="Table Columns 2" w:semiHidden="1" w:unhideWhenUsed="1"/>
-    <w:lsdException w:name="Table Columns 3" w:semiHidden="1" w:unhideWhenUsed="1"/>
-    <w:lsdException w:name="Table Columns 4" w:semiHidden="1" w:unhideWhenUsed="1"/>
-    <w:lsdException w:name="Table Columns 5" w:semiHidden="1" w:unhideWhenUsed="1"/>
-    <w:lsdException w:name="Table Grid 1" w:semiHidden="1" w:unhideWhenUsed="1"/>
-    <w:lsdException w:name="Table Grid 2" w:semiHidden="1" w:unhideWhenUsed="1"/>
-    <w:lsdException w:name="Table Grid 3" w:semiHidden="1" w:unhideWhenUsed="1"/>
-    <w:lsdException w:name="Table Grid 4" w:semiHidden="1" w:unhideWhenUsed="1"/>
-    <w:lsdException w:name="Table Grid 5" w:semiHidden="1" w:unhideWhenUsed="1"/>
-    <w:lsdException w:name="Table Grid 6" w:semiHidden="1" w:unhideWhenUsed="1"/>
-    <w:lsdException w:name="Table Grid 7" w:semiHidden="1" w:unhideWhenUsed="1"/>
-    <w:lsdException w:name="Table Grid 8" w:semiHidden="1" w:unhideWhenUsed="1"/>
-    <w:lsdException w:name="Table List 1" w:semiHidden="1" w:unhideWhenUsed="1"/>
-    <w:lsdException w:name="Table List 2" w:semiHidden="1" w:unhideWhenUsed="1"/>
-    <w:lsdException w:name="Table List 3" w:semiHidden="1" w:unhideWhenUsed="1"/>
-    <w:lsdException w:name="Table List 4" w:semiHidden="1" w:unhideWhenUsed="1"/>
-    <w:lsdException w:name="Table List 5" w:semiHidden="1" w:unhideWhenUsed="1"/>
-    <w:lsdException w:name="Table List 6" w:semiHidden="1" w:unhideWhenUsed="1"/>
-    <w:lsdException w:name="Table List 7" w:semiHidden="1" w:unhideWhenUsed="1"/>
-    <w:lsdException w:name="Table List 8" w:semiHidden="1" w:unhideWhenUsed="1"/>
-    <w:lsdException w:name="Table 3D effects 1" w:semiHidden="1" w:unhideWhenUsed="1"/>
-    <w:lsdException w:name="Table 3D effects 2" w:semiHidden="1" w:unhideWhenUsed="1"/>
-    <w:lsdException w:name="Table 3D effects 3" w:semiHidden="1" w:unhideWhenUsed="1"/>
-    <w:lsdException w:name="Table Contemporary" w:semiHidden="1" w:unhideWhenUsed="1"/>
-    <w:lsdException w:name="Table Elegant" w:semiHidden="1" w:unhideWhenUsed="1"/>
-    <w:lsdException w:name="Table Professional" w:semiHidden="1" w:unhideWhenUsed="1"/>
-    <w:lsdException w:name="Table Subtle 1" w:semiHidden="1" w:unhideWhenUsed="1"/>
-    <w:lsdException w:name="Table Subtle 2" w:semiHidden="1" w:unhideWhenUsed="1"/>
-    <w:lsdException w:name="Table Web 1" w:semiHidden="1" w:unhideWhenUsed="1"/>
-    <w:lsdException w:name="Table Web 2" w:semiHidden="1" w:unhideWhenUsed="1"/>
-    <w:lsdException w:name="Table Web 3" w:semiHidden="1" w:unhideWhenUsed="1"/>
-    <w:lsdException w:name="Balloon Text" w:semiHidden="1" w:unhideWhenUsed="1"/>
-    <w:lsdException w:name="Table Grid" w:uiPriority="39"/>
-    <w:lsdException w:name="Table Theme" w:semiHidden="1" w:unhideWhenUsed="1"/>
-    <w:lsdException w:name="Placeholder Text" w:semiHidden="1"/>
-    <w:lsdException w:name="No Spacing" w:uiPriority="1" w:qFormat="1"/>
-    <w:lsdException w:name="Light Shading" w:uiPriority="60"/>
-    <w:lsdException w:name="Light List" w:uiPriority="61"/>
-    <w:lsdException w:name="Light Grid" w:uiPriority="62"/>
-    <w:lsdException w:name="Medium Shading 1" w:uiPriority="63"/>
-    <w:lsdException w:name="Medium Shading 2" w:uiPriority="64"/>
-    <w:lsdException w:name="Medium List 1" w:uiPriority="65"/>
-    <w:lsdException w:name="Medium List 2" w:uiPriority="66"/>
-    <w:lsdException w:name="Medium Grid 1" w:uiPriority="67"/>
-    <w:lsdException w:name="Medium Grid 2" w:uiPriority="68"/>
-    <w:lsdException w:name="Medium Grid 3" w:uiPriority="69"/>
-    <w:lsdException w:name="Dark List" w:uiPriority="70"/>
-    <w:lsdException w:name="Colorful Shading" w:uiPriority="71"/>
-    <w:lsdException w:name="Colorful List" w:uiPriority="72"/>
-    <w:lsdException w:name="Colorful Grid" w:uiPriority="73"/>
-    <w:lsdException w:name="Light Shading Accent 1" w:uiPriority="60"/>
-    <w:lsdException w:name="Light List Accent 1" w:uiPriority="61"/>
-    <w:lsdException w:name="Light Grid Accent 1" w:uiPriority="62"/>
-    <w:lsdException w:name="Medium Shading 1 Accent 1" w:uiPriority="63"/>
-    <w:lsdException w:name="Medium Shading 2 Accent 1" w:uiPriority="64"/>
-    <w:lsdException w:name="Medium List 1 Accent 1" w:uiPriority="65"/>
-    <w:lsdException w:name="Revision" w:semiHidden="1"/>
-    <w:lsdException w:name="List Paragraph" w:uiPriority="34" w:qFormat="1"/>
-    <w:lsdException w:name="Quote" w:uiPriority="29" w:qFormat="1"/>
-    <w:lsdException w:name="Intense Quote" w:uiPriority="30" w:qFormat="1"/>
-    <w:lsdException w:name="Medium List 2 Accent 1" w:uiPriority="66"/>
-    <w:lsdException w:name="Medium Grid 1 Accent 1" w:uiPriority="67"/>
-    <w:lsdException w:name="Medium Grid 2 Accent 1" w:uiPriority="68"/>
-    <w:lsdException w:name="Medium Grid 3 Accent 1" w:uiPriority="69"/>
-    <w:lsdException w:name="Dark List Accent 1" w:uiPriority="70"/>
-    <w:lsdException w:name="Colorful Shading Accent 1" w:uiPriority="71"/>
-    <w:lsdException w:name="Colorful List Accent 1" w:uiPriority="72"/>
-    <w:lsdException w:name="Colorful Grid Accent 1" w:uiPriority="73"/>
-    <w:lsdException w:name="Light Shading Accent 2" w:uiPriority="60"/>
-    <w:lsdException w:name="Light List Accent 2" w:uiPriority="61"/>
-    <w:lsdException w:name="Light Grid Accent 2" w:uiPriority="62"/>
-    <w:lsdException w:name="Medium Shading 1 Accent 2" w:uiPriority="63"/>
-    <w:lsdException w:name="Medium Shading 2 Accent 2" w:uiPriority="64"/>
-    <w:lsdException w:name="Medium List 1 Accent 2" w:uiPriority="65"/>
-    <w:lsdException w:name="Medium List 2 Accent 2" w:uiPriority="66"/>
-    <w:lsdException w:name="Medium Grid 1 Accent 2" w:uiPriority="67"/>
-    <w:lsdException w:name="Medium Grid 2 Accent 2" w:uiPriority="68"/>
-    <w:lsdException w:name="Medium Grid 3 Accent 2" w:uiPriority="69"/>
-    <w:lsdException w:name="Dark List Accent 2" w:uiPriority="70"/>
-    <w:lsdException w:name="Colorful Shading Accent 2" w:uiPriority="71"/>
-    <w:lsdException w:name="Colorful List Accent 2" w:uiPriority="72"/>
-    <w:lsdException w:name="Colorful Grid Accent 2" w:uiPriority="73"/>
-    <w:lsdException w:name="Light Shading Accent 3" w:uiPriority="60"/>
-    <w:lsdException w:name="Light List Accent 3" w:uiPriority="61"/>
-    <w:lsdException w:name="Light Grid Accent 3" w:uiPriority="62"/>
-    <w:lsdException w:name="Medium Shading 1 Accent 3" w:uiPriority="63"/>
-    <w:lsdException w:name="Medium Shading 2 Accent 3" w:uiPriority="64"/>
-    <w:lsdException w:name="Medium List 1 Accent 3" w:uiPriority="65"/>
-    <w:lsdException w:name="Medium List 2 Accent 3" w:uiPriority="66"/>
-    <w:lsdException w:name="Medium Grid 1 Accent 3" w:uiPriority="67"/>
-    <w:lsdException w:name="Medium Grid 2 Accent 3" w:uiPriority="68"/>
-    <w:lsdException w:name="Medium Grid 3 Accent 3" w:uiPriority="69"/>
-    <w:lsdException w:name="Dark List Accent 3" w:uiPriority="70"/>
-    <w:lsdException w:name="Colorful Shading Accent 3" w:uiPriority="71"/>
-    <w:lsdException w:name="Colorful List Accent 3" w:uiPriority="72"/>
-    <w:lsdException w:name="Colorful Grid Accent 3" w:uiPriority="73"/>
-    <w:lsdException w:name="Light Shading Accent 4" w:uiPriority="60"/>
-    <w:lsdException w:name="Light List Accent 4" w:uiPriority="61"/>
-    <w:lsdException w:name="Light Grid Accent 4" w:uiPriority="62"/>
-    <w:lsdException w:name="Medium Shading 1 Accent 4" w:uiPriority="63"/>
-    <w:lsdException w:name="Medium Shading 2 Accent 4" w:uiPriority="64"/>
-    <w:lsdException w:name="Medium List 1 Accent 4" w:uiPriority="65"/>
-    <w:lsdException w:name="Medium List 2 Accent 4" w:uiPriority="66"/>
-    <w:lsdException w:name="Medium Grid 1 Accent 4" w:uiPriority="67"/>
-    <w:lsdException w:name="Medium Grid 2 Accent 4" w:uiPriority="68"/>
-    <w:lsdException w:name="Medium Grid 3 Accent 4" w:uiPriority="69"/>
-    <w:lsdException w:name="Dark List Accent 4" w:uiPriority="70"/>
-    <w:lsdException w:name="Colorful Shading Accent 4" w:uiPriority="71"/>
-    <w:lsdException w:name="Colorful List Accent 4" w:uiPriority="72"/>
-    <w:lsdException w:name="Colorful Grid Accent 4" w:uiPriority="73"/>
-    <w:lsdException w:name="Light Shading Accent 5" w:uiPriority="60"/>
-    <w:lsdException w:name="Light List Accent 5" w:uiPriority="61"/>
-    <w:lsdException w:name="Light Grid Accent 5" w:uiPriority="62"/>
-    <w:lsdException w:name="Medium Shading 1 Accent 5" w:uiPriority="63"/>
-    <w:lsdException w:name="Medium Shading 2 Accent 5" w:uiPriority="64"/>
-    <w:lsdException w:name="Medium List 1 Accent 5" w:uiPriority="65"/>
-    <w:lsdException w:name="Medium List 2 Accent 5" w:uiPriority="66"/>
-    <w:lsdException w:name="Medium Grid 1 Accent 5" w:uiPriority="67"/>
-    <w:lsdException w:name="Medium Grid 2 Accent 5" w:uiPriority="68"/>
-    <w:lsdException w:name="Medium Grid 3 Accent 5" w:uiPriority="69"/>
-    <w:lsdException w:name="Dark List Accent 5" w:uiPriority="70"/>
-    <w:lsdException w:name="Colorful Shading Accent 5" w:uiPriority="71"/>
-    <w:lsdException w:name="Colorful List Accent 5" w:uiPriority="72"/>
-    <w:lsdException w:name="Colorful Grid Accent 5" w:uiPriority="73"/>
-    <w:lsdException w:name="Light Shading Accent 6" w:uiPriority="60"/>
-    <w:lsdException w:name="Light List Accent 6" w:uiPriority="61"/>
-    <w:lsdException w:name="Light Grid Accent 6" w:uiPriority="62"/>
-    <w:lsdException w:name="Medium Shading 1 Accent 6" w:uiPriority="63"/>
-    <w:lsdException w:name="Medium Shading 2 Accent 6" w:uiPriority="64"/>
-    <w:lsdException w:name="Medium List 1 Accent 6" w:uiPriority="65"/>
-    <w:lsdException w:name="Medium List 2 Accent 6" w:uiPriority="66"/>
-    <w:lsdException w:name="Medium Grid 1 Accent 6" w:uiPriority="67"/>
-    <w:lsdException w:name="Medium Grid 2 Accent 6" w:uiPriority="68"/>
-    <w:lsdException w:name="Medium Grid 3 Accent 6" w:uiPriority="69"/>
-    <w:lsdException w:name="Dark List Accent 6" w:uiPriority="70"/>
-    <w:lsdException w:name="Colorful Shading Accent 6" w:uiPriority="71"/>
-    <w:lsdException w:name="Colorful List Accent 6" w:uiPriority="72"/>
-    <w:lsdException w:name="Colorful Grid Accent 6" w:uiPriority="73"/>
-    <w:lsdException w:name="Subtle Emphasis" w:uiPriority="19" w:qFormat="1"/>
-    <w:lsdException w:name="Intense Emphasis" w:uiPriority="21" w:qFormat="1"/>
-    <w:lsdException w:name="Subtle Reference" w:uiPriority="31" w:qFormat="1"/>
-    <w:lsdException w:name="Intense Reference" w:uiPriority="32" w:qFormat="1"/>
-    <w:lsdException w:name="Book Title" w:uiPriority="33" w:qFormat="1"/>
-    <w:lsdException w:name="Bibliography" w:semiHidden="1" w:uiPriority="37" w:unhideWhenUsed="1"/>
-    <w:lsdException w:name="TOC Heading" w:semiHidden="1" w:uiPriority="39" w:unhideWhenUsed="1" w:qFormat="1"/>
-    <w:lsdException w:name="Plain Table 1" w:uiPriority="41"/>
-    <w:lsdException w:name="Plain Table 2" w:uiPriority="42"/>
-    <w:lsdException w:name="Plain Table 3" w:uiPriority="43"/>
-    <w:lsdException w:name="Plain Table 4" w:uiPriority="44"/>
-    <w:lsdException w:name="Plain Table 5" w:uiPriority="45"/>
-    <w:lsdException w:name="Grid Table Light" w:uiPriority="40"/>
-    <w:lsdException w:name="Grid Table 1 Light" w:uiPriority="46"/>
-    <w:lsdException w:name="Grid Table 2" w:uiPriority="47"/>
-    <w:lsdException w:name="Grid Table 3" w:uiPriority="48"/>
-    <w:lsdException w:name="Grid Table 4" w:uiPriority="49"/>
-    <w:lsdException w:name="Grid Table 5 Dark" w:uiPriority="50"/>
-    <w:lsdException w:name="Grid Table 6 Colorful" w:uiPriority="51"/>
-    <w:lsdException w:name="Grid Table 7 Colorful" w:uiPriority="52"/>
-    <w:lsdException w:name="Grid Table 1 Light Accent 1" w:uiPriority="46"/>
-    <w:lsdException w:name="Grid Table 2 Accent 1" w:uiPriority="47"/>
-    <w:lsdException w:name="Grid Table 3 Accent 1" w:uiPriority="48"/>
-    <w:lsdException w:name="Grid Table 4 Accent 1" w:uiPriority="49"/>
-    <w:lsdException w:name="Grid Table 5 Dark Accent 1" w:uiPriority="50"/>
-    <w:lsdException w:name="Grid Table 6 Colorful Accent 1" w:uiPriority="51"/>
-    <w:lsdException w:name="Grid Table 7 Colorful Accent 1" w:uiPriority="52"/>
-    <w:lsdException w:name="Grid Table 1 Light Accent 2" w:uiPriority="46"/>
-    <w:lsdException w:name="Grid Table 2 Accent 2" w:uiPriority="47"/>
-    <w:lsdException w:name="Grid Table 3 Accent 2" w:uiPriority="48"/>
-    <w:lsdException w:name="Grid Table 4 Accent 2" w:uiPriority="49"/>
-    <w:lsdException w:name="Grid Table 5 Dark Accent 2" w:uiPriority="50"/>
-    <w:lsdException w:name="Grid Table 6 Colorful Accent 2" w:uiPriority="51"/>
-    <w:lsdException w:name="Grid Table 7 Colorful Accent 2" w:uiPriority="52"/>
-    <w:lsdException w:name="Grid Table 1 Light Accent 3" w:uiPriority="46"/>
-    <w:lsdException w:name="Grid Table 2 Accent 3" w:uiPriority="47"/>
-    <w:lsdException w:name="Grid Table 3 Accent 3" w:uiPriority="48"/>
-    <w:lsdException w:name="Grid Table 4 Accent 3" w:uiPriority="49"/>
-    <w:lsdException w:name="Grid Table 5 Dark Accent 3" w:uiPriority="50"/>
-    <w:lsdException w:name="Grid Table 6 Colorful Accent 3" w:uiPriority="51"/>
-    <w:lsdException w:name="Grid Table 7 Colorful Accent 3" w:uiPriority="52"/>
-    <w:lsdException w:name="Grid Table 1 Light Accent 4" w:uiPriority="46"/>
-    <w:lsdException w:name="Grid Table 2 Accent 4" w:uiPriority="47"/>
-    <w:lsdException w:name="Grid Table 3 Accent 4" w:uiPriority="48"/>
-    <w:lsdException w:name="Grid Table 4 Accent 4" w:uiPriority="49"/>
-    <w:lsdException w:name="Grid Table 5 Dark Accent 4" w:uiPriority="50"/>
-    <w:lsdException w:name="Grid Table 6 Colorful Accent 4" w:uiPriority="51"/>
-    <w:lsdException w:name="Grid Table 7 Colorful Accent 4" w:uiPriority="52"/>
-    <w:lsdException w:name="Grid Table 1 Light Accent 5" w:uiPriority="46"/>
-    <w:lsdException w:name="Grid Table 2 Accent 5" w:uiPriority="47"/>
-    <w:lsdException w:name="Grid Table 3 Accent 5" w:uiPriority="48"/>
-    <w:lsdException w:name="Grid Table 4 Accent 5" w:uiPriority="49"/>
-    <w:lsdException w:name="Grid Table 5 Dark Accent 5" w:uiPriority="50"/>
-    <w:lsdException w:name="Grid Table 6 Colorful Accent 5" w:uiPriority="51"/>
-    <w:lsdException w:name="Grid Table 7 Colorful Accent 5" w:uiPriority="52"/>
-    <w:lsdException w:name="Grid Table 1 Light Accent 6" w:uiPriority="46"/>
-    <w:lsdException w:name="Grid Table 2 Accent 6" w:uiPriority="47"/>
-    <w:lsdException w:name="Grid Table 3 Accent 6" w:uiPriority="48"/>
-    <w:lsdException w:name="Grid Table 4 Accent 6" w:uiPriority="49"/>
-    <w:lsdException w:name="Grid Table 5 Dark Accent 6" w:uiPriority="50"/>
-    <w:lsdException w:name="Grid Table 6 Colorful Accent 6" w:uiPriority="51"/>
-    <w:lsdException w:name="Grid Table 7 Colorful Accent 6" w:uiPriority="52"/>
-    <w:lsdException w:name="List Table 1 Light" w:uiPriority="46"/>
-    <w:lsdException w:name="List Table 2" w:uiPriority="47"/>
-    <w:lsdException w:name="List Table 3" w:uiPriority="48"/>
-    <w:lsdException w:name="List Table 4" w:uiPriority="49"/>
-    <w:lsdException w:name="List Table 5 Dark" w:uiPriority="50"/>
-    <w:lsdException w:name="List Table 6 Colorful" w:uiPriority="51"/>
-    <w:lsdException w:name="List Table 7 Colorful" w:uiPriority="52"/>
-    <w:lsdException w:name="List Table 1 Light Accent 1" w:uiPriority="46"/>
-    <w:lsdException w:name="List Table 2 Accent 1" w:uiPriority="47"/>
-    <w:lsdException w:name="List Table 3 Accent 1" w:uiPriority="48"/>
-    <w:lsdException w:name="List Table 4 Accent 1" w:uiPriority="49"/>
-    <w:lsdException w:name="List Table 5 Dark Accent 1" w:uiPriority="50"/>
-    <w:lsdException w:name="List Table 6 Colorful Accent 1" w:uiPriority="51"/>
-    <w:lsdException w:name="List Table 7 Colorful Accent 1" w:uiPriority="52"/>
-    <w:lsdException w:name="List Table 1 Light Accent 2" w:uiPriority="46"/>
-    <w:lsdException w:name="List Table 2 Accent 2" w:uiPriority="47"/>
-    <w:lsdException w:name="List Table 3 Accent 2" w:uiPriority="48"/>
-    <w:lsdException w:name="List Table 4 Accent 2" w:uiPriority="49"/>
-    <w:lsdException w:name="List Table 5 Dark Accent 2" w:uiPriority="50"/>
-    <w:lsdException w:name="List Table 6 Colorful Accent 2" w:uiPriority="51"/>
-    <w:lsdException w:name="List Table 7 Colorful Accent 2" w:uiPriority="52"/>
-    <w:lsdException w:name="List Table 1 Light Accent 3" w:uiPriority="46"/>
-    <w:lsdException w:name="List Table 2 Accent 3" w:uiPriority="47"/>
-    <w:lsdException w:name="List Table 3 Accent 3" w:uiPriority="48"/>
-    <w:lsdException w:name="List Table 4 Accent 3" w:uiPriority="49"/>
-    <w:lsdException w:name="List Table 5 Dark Accent 3" w:uiPriority="50"/>
-    <w:lsdException w:name="List Table 6 Colorful Accent 3" w:uiPriority="51"/>
-    <w:lsdException w:name="List Table 7 Colorful Accent 3" w:uiPriority="52"/>
-    <w:lsdException w:name="List Table 1 Light Accent 4" w:uiPriority="46"/>
-    <w:lsdException w:name="List Table 2 Accent 4" w:uiPriority="47"/>
-    <w:lsdException w:name="List Table 3 Accent 4" w:uiPriority="48"/>
-    <w:lsdException w:name="List Table 4 Accent 4" w:uiPriority="49"/>
-    <w:lsdException w:name="List Table 5 Dark Accent 4" w:uiPriority="50"/>
-    <w:lsdException w:name="List Table 6 Colorful Accent 4" w:uiPriority="51"/>
-    <w:lsdException w:name="List Table 7 Colorful Accent 4" w:uiPriority="52"/>
-    <w:lsdException w:name="List Table 1 Light Accent 5" w:uiPriority="46"/>
-    <w:lsdException w:name="List Table 2 Accent 5" w:uiPriority="47"/>
-    <w:lsdException w:name="List Table 3 Accent 5" w:uiPriority="48"/>
-    <w:lsdException w:name="List Table 4 Accent 5" w:uiPriority="49"/>
-    <w:lsdException w:name="List Table 5 Dark Accent 5" w:uiPriority="50"/>
-    <w:lsdException w:name="List Table 6 Colorful Accent 5" w:uiPriority="51"/>
-    <w:lsdException w:name="List Table 7 Colorful Accent 5" w:uiPriority="52"/>
-    <w:lsdException w:name="List Table 1 Light Accent 6" w:uiPriority="46"/>
-    <w:lsdException w:name="List Table 2 Accent 6" w:uiPriority="47"/>
-    <w:lsdException w:name="List Table 3 Accent 6" w:uiPriority="48"/>
-    <w:lsdException w:name="List Table 4 Accent 6" w:uiPriority="49"/>
-    <w:lsdException w:name="List Table 5 Dark Accent 6" w:uiPriority="50"/>
-    <w:lsdException w:name="List Table 6 Colorful Accent 6" w:uiPriority="51"/>
-    <w:lsdException w:name="List Table 7 Colorful Accent 6" w:uiPriority="52"/>
+  <w:latentStyles w:defLockedState="0" w:defUIPriority="99" w:defSemiHidden="1" w:defUnhideWhenUsed="1" w:defQFormat="0" w:count="276">
+    <w:lsdException w:name="Normal" w:semiHidden="0" w:uiPriority="0" w:unhideWhenUsed="0" w:qFormat="1"/>
+    <w:lsdException w:name="heading 1" w:semiHidden="0" w:uiPriority="9" w:unhideWhenUsed="0" w:qFormat="1"/>
+    <w:lsdException w:name="heading 2" w:uiPriority="9" w:qFormat="1"/>
+    <w:lsdException w:name="heading 3" w:uiPriority="9" w:qFormat="1"/>
+    <w:lsdException w:name="heading 4" w:uiPriority="9" w:qFormat="1"/>
+    <w:lsdException w:name="heading 5" w:uiPriority="9" w:qFormat="1"/>
+    <w:lsdException w:name="heading 6" w:uiPriority="9" w:qFormat="1"/>
+    <w:lsdException w:name="heading 7" w:uiPriority="9" w:qFormat="1"/>
+    <w:lsdException w:name="heading 8" w:uiPriority="9" w:qFormat="1"/>
+    <w:lsdException w:name="heading 9" w:uiPriority="9" w:qFormat="1"/>
+    <w:lsdException w:name="toc 1" w:uiPriority="39"/>
+    <w:lsdException w:name="toc 2" w:uiPriority="39"/>
+    <w:lsdException w:name="toc 3" w:uiPriority="39"/>
+    <w:lsdException w:name="toc 4" w:uiPriority="39"/>
+    <w:lsdException w:name="toc 5" w:uiPriority="39"/>
+    <w:lsdException w:name="toc 6" w:uiPriority="39"/>
+    <w:lsdException w:name="toc 7" w:uiPriority="39"/>
+    <w:lsdException w:name="toc 8" w:uiPriority="39"/>
+    <w:lsdException w:name="toc 9" w:uiPriority="39"/>
+    <w:lsdException w:name="caption" w:uiPriority="35" w:qFormat="1"/>
+    <w:lsdException w:name="Title" w:semiHidden="0" w:uiPriority="10" w:unhideWhenUsed="0" w:qFormat="1"/>
+    <w:lsdException w:name="Default Paragraph Font" w:uiPriority="1"/>
+    <w:lsdException w:name="Subtitle" w:semiHidden="0" w:uiPriority="11" w:unhideWhenUsed="0" w:qFormat="1"/>
+    <w:lsdException w:name="Strong" w:semiHidden="0" w:uiPriority="22" w:unhideWhenUsed="0" w:qFormat="1"/>
+    <w:lsdException w:name="Emphasis" w:semiHidden="0" w:uiPriority="20" w:unhideWhenUsed="0" w:qFormat="1"/>
+    <w:lsdException w:name="Table Grid" w:semiHidden="0" w:uiPriority="39" w:unhideWhenUsed="0"/>
+    <w:lsdException w:name="Note Level 1" w:semiHidden="0" w:unhideWhenUsed="0"/>
+    <w:lsdException w:name="Note Level 2" w:semiHidden="0" w:unhideWhenUsed="0"/>
+    <w:lsdException w:name="Note Level 3" w:semiHidden="0" w:unhideWhenUsed="0"/>
+    <w:lsdException w:name="Note Level 4" w:semiHidden="0" w:unhideWhenUsed="0"/>
+    <w:lsdException w:name="Note Level 5" w:semiHidden="0" w:unhideWhenUsed="0"/>
+    <w:lsdException w:name="Note Level 6" w:semiHidden="0" w:unhideWhenUsed="0"/>
+    <w:lsdException w:name="Note Level 7" w:semiHidden="0" w:unhideWhenUsed="0"/>
+    <w:lsdException w:name="Note Level 8" w:semiHidden="0" w:unhideWhenUsed="0"/>
+    <w:lsdException w:name="Note Level 9" w:semiHidden="0" w:unhideWhenUsed="0"/>
+    <w:lsdException w:name="Placeholder Text" w:unhideWhenUsed="0"/>
+    <w:lsdException w:name="No Spacing" w:semiHidden="0" w:uiPriority="1" w:unhideWhenUsed="0" w:qFormat="1"/>
+    <w:lsdException w:name="Light Shading" w:semiHidden="0" w:uiPriority="60" w:unhideWhenUsed="0"/>
+    <w:lsdException w:name="Light List" w:semiHidden="0" w:uiPriority="61" w:unhideWhenUsed="0"/>
+    <w:lsdException w:name="Light Grid" w:semiHidden="0" w:uiPriority="62" w:unhideWhenUsed="0"/>
+    <w:lsdException w:name="Medium Shading 1" w:semiHidden="0" w:uiPriority="63" w:unhideWhenUsed="0"/>
+    <w:lsdException w:name="Medium Shading 2" w:semiHidden="0" w:uiPriority="64" w:unhideWhenUsed="0"/>
+    <w:lsdException w:name="Medium List 1" w:semiHidden="0" w:uiPriority="65" w:unhideWhenUsed="0"/>
+    <w:lsdException w:name="Medium List 2" w:semiHidden="0" w:uiPriority="66" w:unhideWhenUsed="0"/>
+    <w:lsdException w:name="Medium Grid 1" w:semiHidden="0" w:uiPriority="67" w:unhideWhenUsed="0"/>
+    <w:lsdException w:name="Medium Grid 2" w:semiHidden="0" w:uiPriority="68" w:unhideWhenUsed="0"/>
+    <w:lsdException w:name="Medium Grid 3" w:semiHidden="0" w:uiPriority="69" w:unhideWhenUsed="0"/>
+    <w:lsdException w:name="Dark List" w:semiHidden="0" w:uiPriority="70" w:unhideWhenUsed="0"/>
+    <w:lsdException w:name="Colorful Shading" w:semiHidden="0" w:uiPriority="71" w:unhideWhenUsed="0"/>
+    <w:lsdException w:name="Colorful List" w:semiHidden="0" w:uiPriority="72" w:unhideWhenUsed="0"/>
+    <w:lsdException w:name="Colorful Grid" w:semiHidden="0" w:uiPriority="73" w:unhideWhenUsed="0"/>
+    <w:lsdException w:name="Light Shading Accent 1" w:semiHidden="0" w:uiPriority="60" w:unhideWhenUsed="0"/>
+    <w:lsdException w:name="Light List Accent 1" w:semiHidden="0" w:uiPriority="61" w:unhideWhenUsed="0"/>
+    <w:lsdException w:name="Light Grid Accent 1" w:semiHidden="0" w:uiPriority="62" w:unhideWhenUsed="0"/>
+    <w:lsdException w:name="Medium Shading 1 Accent 1" w:semiHidden="0" w:uiPriority="63" w:unhideWhenUsed="0"/>
+    <w:lsdException w:name="Medium Shading 2 Accent 1" w:semiHidden="0" w:uiPriority="64" w:unhideWhenUsed="0"/>
+    <w:lsdException w:name="Medium List 1 Accent 1" w:semiHidden="0" w:uiPriority="65" w:unhideWhenUsed="0"/>
+    <w:lsdException w:name="Revision" w:unhideWhenUsed="0"/>
+    <w:lsdException w:name="List Paragraph" w:semiHidden="0" w:uiPriority="34" w:unhideWhenUsed="0" w:qFormat="1"/>
+    <w:lsdException w:name="Quote" w:semiHidden="0" w:uiPriority="29" w:unhideWhenUsed="0" w:qFormat="1"/>
+    <w:lsdException w:name="Intense Quote" w:semiHidden="0" w:uiPriority="30" w:unhideWhenUsed="0" w:qFormat="1"/>
+    <w:lsdException w:name="Medium List 2 Accent 1" w:semiHidden="0" w:uiPriority="66" w:unhideWhenUsed="0"/>
+    <w:lsdException w:name="Medium Grid 1 Accent 1" w:semiHidden="0" w:uiPriority="67" w:unhideWhenUsed="0"/>
+    <w:lsdException w:name="Medium Grid 2 Accent 1" w:semiHidden="0" w:uiPriority="68" w:unhideWhenUsed="0"/>
+    <w:lsdException w:name="Medium Grid 3 Accent 1" w:semiHidden="0" w:uiPriority="69" w:unhideWhenUsed="0"/>
+    <w:lsdException w:name="Dark List Accent 1" w:semiHidden="0" w:uiPriority="70" w:unhideWhenUsed="0"/>
+    <w:lsdException w:name="Colorful Shading Accent 1" w:semiHidden="0" w:uiPriority="71" w:unhideWhenUsed="0"/>
+    <w:lsdException w:name="Colorful List Accent 1" w:semiHidden="0" w:uiPriority="72" w:unhideWhenUsed="0"/>
+    <w:lsdException w:name="Colorful Grid Accent 1" w:semiHidden="0" w:uiPriority="73" w:unhideWhenUsed="0"/>
+    <w:lsdException w:name="Light Shading Accent 2" w:semiHidden="0" w:uiPriority="60" w:unhideWhenUsed="0"/>
+    <w:lsdException w:name="Light List Accent 2" w:semiHidden="0" w:uiPriority="61" w:unhideWhenUsed="0"/>
+    <w:lsdException w:name="Light Grid Accent 2" w:semiHidden="0" w:uiPriority="62" w:unhideWhenUsed="0"/>
+    <w:lsdException w:name="Medium Shading 1 Accent 2" w:semiHidden="0" w:uiPriority="63" w:unhideWhenUsed="0"/>
+    <w:lsdException w:name="Medium Shading 2 Accent 2" w:semiHidden="0" w:uiPriority="64" w:unhideWhenUsed="0"/>
+    <w:lsdException w:name="Medium List 1 Accent 2" w:semiHidden="0" w:uiPriority="65" w:unhideWhenUsed="0"/>
+    <w:lsdException w:name="Medium List 2 Accent 2" w:semiHidden="0" w:uiPriority="66" w:unhideWhenUsed="0"/>
+    <w:lsdException w:name="Medium Grid 1 Accent 2" w:semiHidden="0" w:uiPriority="67" w:unhideWhenUsed="0"/>
+    <w:lsdException w:name="Medium Grid 2 Accent 2" w:semiHidden="0" w:uiPriority="68" w:unhideWhenUsed="0"/>
+    <w:lsdException w:name="Medium Grid 3 Accent 2" w:semiHidden="0" w:uiPriority="69" w:unhideWhenUsed="0"/>
+    <w:lsdException w:name="Dark List Accent 2" w:semiHidden="0" w:uiPriority="70" w:unhideWhenUsed="0"/>
+    <w:lsdException w:name="Colorful Shading Accent 2" w:semiHidden="0" w:uiPriority="71" w:unhideWhenUsed="0"/>
+    <w:lsdException w:name="Colorful List Accent 2" w:semiHidden="0" w:uiPriority="72" w:unhideWhenUsed="0"/>
+    <w:lsdException w:name="Colorful Grid Accent 2" w:semiHidden="0" w:uiPriority="73" w:unhideWhenUsed="0"/>
+    <w:lsdException w:name="Light Shading Accent 3" w:semiHidden="0" w:uiPriority="60" w:unhideWhenUsed="0"/>
+    <w:lsdException w:name="Light List Accent 3" w:semiHidden="0" w:uiPriority="61" w:unhideWhenUsed="0"/>
+    <w:lsdException w:name="Light Grid Accent 3" w:semiHidden="0" w:uiPriority="62" w:unhideWhenUsed="0"/>
+    <w:lsdException w:name="Medium Shading 1 Accent 3" w:semiHidden="0" w:uiPriority="63" w:unhideWhenUsed="0"/>
+    <w:lsdException w:name="Medium Shading 2 Accent 3" w:semiHidden="0" w:uiPriority="64" w:unhideWhenUsed="0"/>
+    <w:lsdException w:name="Medium List 1 Accent 3" w:semiHidden="0" w:uiPriority="65" w:unhideWhenUsed="0"/>
+    <w:lsdException w:name="Medium List 2 Accent 3" w:semiHidden="0" w:uiPriority="66" w:unhideWhenUsed="0"/>
+    <w:lsdException w:name="Medium Grid 1 Accent 3" w:semiHidden="0" w:uiPriority="67" w:unhideWhenUsed="0"/>
+    <w:lsdException w:name="Medium Grid 2 Accent 3" w:semiHidden="0" w:uiPriority="68" w:unhideWhenUsed="0"/>
+    <w:lsdException w:name="Medium Grid 3 Accent 3" w:semiHidden="0" w:uiPriority="69" w:unhideWhenUsed="0"/>
+    <w:lsdException w:name="Dark List Accent 3" w:semiHidden="0" w:uiPriority="70" w:unhideWhenUsed="0"/>
+    <w:lsdException w:name="Colorful Shading Accent 3" w:semiHidden="0" w:uiPriority="71" w:unhideWhenUsed="0"/>
+    <w:lsdException w:name="Colorful List Accent 3" w:semiHidden="0" w:uiPriority="72" w:unhideWhenUsed="0"/>
+    <w:lsdException w:name="Colorful Grid Accent 3" w:semiHidden="0" w:uiPriority="73" w:unhideWhenUsed="0"/>
+    <w:lsdException w:name="Light Shading Accent 4" w:semiHidden="0" w:uiPriority="60" w:unhideWhenUsed="0"/>
+    <w:lsdException w:name="Light List Accent 4" w:semiHidden="0" w:uiPriority="61" w:unhideWhenUsed="0"/>
+    <w:lsdException w:name="Light Grid Accent 4" w:semiHidden="0" w:uiPriority="62" w:unhideWhenUsed="0"/>
+    <w:lsdException w:name="Medium Shading 1 Accent 4" w:semiHidden="0" w:uiPriority="63" w:unhideWhenUsed="0"/>
+    <w:lsdException w:name="Medium Shading 2 Accent 4" w:semiHidden="0" w:uiPriority="64" w:unhideWhenUsed="0"/>
+    <w:lsdException w:name="Medium List 1 Accent 4" w:semiHidden="0" w:uiPriority="65" w:unhideWhenUsed="0"/>
+    <w:lsdException w:name="Medium List 2 Accent 4" w:semiHidden="0" w:uiPriority="66" w:unhideWhenUsed="0"/>
+    <w:lsdException w:name="Medium Grid 1 Accent 4" w:semiHidden="0" w:uiPriority="67" w:unhideWhenUsed="0"/>
+    <w:lsdException w:name="Medium Grid 2 Accent 4" w:semiHidden="0" w:uiPriority="68" w:unhideWhenUsed="0"/>
+    <w:lsdException w:name="Medium Grid 3 Accent 4" w:semiHidden="0" w:uiPriority="69" w:unhideWhenUsed="0"/>
+    <w:lsdException w:name="Dark List Accent 4" w:semiHidden="0" w:uiPriority="70" w:unhideWhenUsed="0"/>
+    <w:lsdException w:name="Colorful Shading Accent 4" w:semiHidden="0" w:uiPriority="71" w:unhideWhenUsed="0"/>
+    <w:lsdException w:name="Colorful List Accent 4" w:semiHidden="0" w:uiPriority="72" w:unhideWhenUsed="0"/>
+    <w:lsdException w:name="Colorful Grid Accent 4" w:semiHidden="0" w:uiPriority="73" w:unhideWhenUsed="0"/>
+    <w:lsdException w:name="Light Shading Accent 5" w:semiHidden="0" w:uiPriority="60" w:unhideWhenUsed="0"/>
+    <w:lsdException w:name="Light List Accent 5" w:semiHidden="0" w:uiPriority="61" w:unhideWhenUsed="0"/>
+    <w:lsdException w:name="Light Grid Accent 5" w:semiHidden="0" w:uiPriority="62" w:unhideWhenUsed="0"/>
+    <w:lsdException w:name="Medium Shading 1 Accent 5" w:semiHidden="0" w:uiPriority="63" w:unhideWhenUsed="0"/>
+    <w:lsdException w:name="Medium Shading 2 Accent 5" w:semiHidden="0" w:uiPriority="64" w:unhideWhenUsed="0"/>
+    <w:lsdException w:name="Medium List 1 Accent 5" w:semiHidden="0" w:uiPriority="65" w:unhideWhenUsed="0"/>
+    <w:lsdException w:name="Medium List 2 Accent 5" w:semiHidden="0" w:uiPriority="66" w:unhideWhenUsed="0"/>
+    <w:lsdException w:name="Medium Grid 1 Accent 5" w:semiHidden="0" w:uiPriority="67" w:unhideWhenUsed="0"/>
+    <w:lsdException w:name="Medium Grid 2 Accent 5" w:semiHidden="0" w:uiPriority="68" w:unhideWhenUsed="0"/>
+    <w:lsdException w:name="Medium Grid 3 Accent 5" w:semiHidden="0" w:uiPriority="69" w:unhideWhenUsed="0"/>
+    <w:lsdException w:name="Dark List Accent 5" w:semiHidden="0" w:uiPriority="70" w:unhideWhenUsed="0"/>
+    <w:lsdException w:name="Colorful Shading Accent 5" w:semiHidden="0" w:uiPriority="71" w:unhideWhenUsed="0"/>
+    <w:lsdException w:name="Colorful List Accent 5" w:semiHidden="0" w:uiPriority="72" w:unhideWhenUsed="0"/>
+    <w:lsdException w:name="Colorful Grid Accent 5" w:semiHidden="0" w:uiPriority="73" w:unhideWhenUsed="0"/>
+    <w:lsdException w:name="Light Shading Accent 6" w:semiHidden="0" w:uiPriority="60" w:unhideWhenUsed="0"/>
+    <w:lsdException w:name="Light List Accent 6" w:semiHidden="0" w:uiPriority="61" w:unhideWhenUsed="0"/>
+    <w:lsdException w:name="Light Grid Accent 6" w:semiHidden="0" w:uiPriority="62" w:unhideWhenUsed="0"/>
+    <w:lsdException w:name="Medium Shading 1 Accent 6" w:semiHidden="0" w:uiPriority="63" w:unhideWhenUsed="0"/>
+    <w:lsdException w:name="Medium Shading 2 Accent 6" w:semiHidden="0" w:uiPriority="64" w:unhideWhenUsed="0"/>
+    <w:lsdException w:name="Medium List 1 Accent 6" w:semiHidden="0" w:uiPriority="65" w:unhideWhenUsed="0"/>
+    <w:lsdException w:name="Medium List 2 Accent 6" w:semiHidden="0" w:uiPriority="66" w:unhideWhenUsed="0"/>
+    <w:lsdException w:name="Medium Grid 1 Accent 6" w:semiHidden="0" w:uiPriority="67" w:unhideWhenUsed="0"/>
+    <w:lsdException w:name="Medium Grid 2 Accent 6" w:semiHidden="0" w:uiPriority="68" w:unhideWhenUsed="0"/>
+    <w:lsdException w:name="Medium Grid 3 Accent 6" w:semiHidden="0" w:uiPriority="69" w:unhideWhenUsed="0"/>
+    <w:lsdException w:name="Dark List Accent 6" w:semiHidden="0" w:uiPriority="70" w:unhideWhenUsed="0"/>
+    <w:lsdException w:name="Colorful Shading Accent 6" w:semiHidden="0" w:uiPriority="71" w:unhideWhenUsed="0"/>
+    <w:lsdException w:name="Colorful List Accent 6" w:semiHidden="0" w:uiPriority="72" w:unhideWhenUsed="0"/>
+    <w:lsdException w:name="Colorful Grid Accent 6" w:semiHidden="0" w:uiPriority="73" w:unhideWhenUsed="0"/>
+    <w:lsdException w:name="Subtle Emphasis" w:semiHidden="0" w:uiPriority="19" w:unhideWhenUsed="0" w:qFormat="1"/>
+    <w:lsdException w:name="Intense Emphasis" w:semiHidden="0" w:uiPriority="21" w:unhideWhenUsed="0" w:qFormat="1"/>
+    <w:lsdException w:name="Subtle Reference" w:semiHidden="0" w:uiPriority="31" w:unhideWhenUsed="0" w:qFormat="1"/>
+    <w:lsdException w:name="Intense Reference" w:semiHidden="0" w:uiPriority="32" w:unhideWhenUsed="0" w:qFormat="1"/>
+    <w:lsdException w:name="Book Title" w:semiHidden="0" w:uiPriority="33" w:unhideWhenUsed="0" w:qFormat="1"/>
+    <w:lsdException w:name="Bibliography" w:uiPriority="37"/>
+    <w:lsdException w:name="TOC Heading" w:uiPriority="39" w:qFormat="1"/>
   </w:latentStyles>
   <w:style w:type="paragraph" w:default="1" w:styleId="Normal">
     <w:name w:val="Normal"/>
@@ -3836,6 +4123,7 @@
       <w:spacing w:after="0" w:line="240" w:lineRule="auto"/>
     </w:pPr>
     <w:tblPr>
+      <w:tblInd w:w="0" w:type="dxa"/>
       <w:tblBorders>
         <w:top w:val="single" w:sz="4" w:space="0" w:color="auto"/>
         <w:left w:val="single" w:sz="4" w:space="0" w:color="auto"/>
@@ -3844,6 +4132,12 @@
         <w:insideH w:val="single" w:sz="4" w:space="0" w:color="auto"/>
         <w:insideV w:val="single" w:sz="4" w:space="0" w:color="auto"/>
       </w:tblBorders>
+      <w:tblCellMar>
+        <w:top w:w="0" w:type="dxa"/>
+        <w:left w:w="108" w:type="dxa"/>
+        <w:bottom w:w="0" w:type="dxa"/>
+        <w:right w:w="108" w:type="dxa"/>
+      </w:tblCellMar>
     </w:tblPr>
   </w:style>
   <w:style w:type="paragraph" w:styleId="HTMLconformatoprevio">
@@ -3901,6 +4195,395 @@
     <w:basedOn w:val="Fuentedeprrafopredeter"/>
     <w:rsid w:val="002140EE"/>
   </w:style>
+  <w:style w:type="paragraph" w:styleId="Textodeglobo">
+    <w:name w:val="Balloon Text"/>
+    <w:basedOn w:val="Normal"/>
+    <w:link w:val="TextodegloboCar"/>
+    <w:uiPriority w:val="99"/>
+    <w:semiHidden/>
+    <w:unhideWhenUsed/>
+    <w:rsid w:val="003B2ECD"/>
+    <w:pPr>
+      <w:spacing w:after="0" w:line="240" w:lineRule="auto"/>
+    </w:pPr>
+    <w:rPr>
+      <w:rFonts w:ascii="Lucida Grande" w:hAnsi="Lucida Grande" w:cs="Lucida Grande"/>
+      <w:sz w:val="18"/>
+      <w:szCs w:val="18"/>
+    </w:rPr>
+  </w:style>
+  <w:style w:type="character" w:customStyle="1" w:styleId="TextodegloboCar">
+    <w:name w:val="Texto de globo Car"/>
+    <w:basedOn w:val="Fuentedeprrafopredeter"/>
+    <w:link w:val="Textodeglobo"/>
+    <w:uiPriority w:val="99"/>
+    <w:semiHidden/>
+    <w:rsid w:val="003B2ECD"/>
+    <w:rPr>
+      <w:rFonts w:ascii="Lucida Grande" w:hAnsi="Lucida Grande" w:cs="Lucida Grande"/>
+      <w:sz w:val="18"/>
+      <w:szCs w:val="18"/>
+    </w:rPr>
+  </w:style>
+  <w:style w:type="paragraph" w:styleId="Prrafodelista">
+    <w:name w:val="List Paragraph"/>
+    <w:basedOn w:val="Normal"/>
+    <w:uiPriority w:val="34"/>
+    <w:qFormat/>
+    <w:rsid w:val="00BB4736"/>
+    <w:pPr>
+      <w:ind w:left="720"/>
+      <w:contextualSpacing/>
+    </w:pPr>
+  </w:style>
+</w:styles>
+</file>
+
+<file path=word/stylesWithEffects.xml><?xml version="1.0" encoding="utf-8"?>
+<w:styles xmlns:wpc="http://schemas.microsoft.com/office/word/2010/wordprocessingCanvas" xmlns:mo="http://schemas.microsoft.com/office/mac/office/2008/main" xmlns:mc="http://schemas.openxmlformats.org/markup-compatibility/2006" xmlns:mv="urn:schemas-microsoft-com:mac:vml" xmlns:o="urn:schemas-microsoft-com:office:office" xmlns:r="http://schemas.openxmlformats.org/officeDocument/2006/relationships" xmlns:m="http://schemas.openxmlformats.org/officeDocument/2006/math" xmlns:v="urn:schemas-microsoft-com:vml" xmlns:wp14="http://schemas.microsoft.com/office/word/2010/wordprocessingDrawing" xmlns:wp="http://schemas.openxmlformats.org/drawingml/2006/wordprocessingDrawing" xmlns:w10="urn:schemas-microsoft-com:office:word" xmlns:w="http://schemas.openxmlformats.org/wordprocessingml/2006/main" xmlns:w14="http://schemas.microsoft.com/office/word/2010/wordml" xmlns:wpg="http://schemas.microsoft.com/office/word/2010/wordprocessingGroup" xmlns:wpi="http://schemas.microsoft.com/office/word/2010/wordprocessingInk" xmlns:wne="http://schemas.microsoft.com/office/word/2006/wordml" xmlns:wps="http://schemas.microsoft.com/office/word/2010/wordprocessingShape" mc:Ignorable="w14 wp14">
+  <w:docDefaults>
+    <w:rPrDefault>
+      <w:rPr>
+        <w:rFonts w:asciiTheme="minorHAnsi" w:eastAsiaTheme="minorHAnsi" w:hAnsiTheme="minorHAnsi" w:cstheme="minorBidi"/>
+        <w:sz w:val="22"/>
+        <w:szCs w:val="22"/>
+        <w:lang w:val="es-ES" w:eastAsia="en-US" w:bidi="ar-SA"/>
+      </w:rPr>
+    </w:rPrDefault>
+    <w:pPrDefault>
+      <w:pPr>
+        <w:spacing w:after="160" w:line="259" w:lineRule="auto"/>
+      </w:pPr>
+    </w:pPrDefault>
+  </w:docDefaults>
+  <w:latentStyles w:defLockedState="0" w:defUIPriority="99" w:defSemiHidden="1" w:defUnhideWhenUsed="1" w:defQFormat="0" w:count="276">
+    <w:lsdException w:name="Normal" w:semiHidden="0" w:uiPriority="0" w:unhideWhenUsed="0" w:qFormat="1"/>
+    <w:lsdException w:name="heading 1" w:semiHidden="0" w:uiPriority="9" w:unhideWhenUsed="0" w:qFormat="1"/>
+    <w:lsdException w:name="heading 2" w:uiPriority="9" w:qFormat="1"/>
+    <w:lsdException w:name="heading 3" w:uiPriority="9" w:qFormat="1"/>
+    <w:lsdException w:name="heading 4" w:uiPriority="9" w:qFormat="1"/>
+    <w:lsdException w:name="heading 5" w:uiPriority="9" w:qFormat="1"/>
+    <w:lsdException w:name="heading 6" w:uiPriority="9" w:qFormat="1"/>
+    <w:lsdException w:name="heading 7" w:uiPriority="9" w:qFormat="1"/>
+    <w:lsdException w:name="heading 8" w:uiPriority="9" w:qFormat="1"/>
+    <w:lsdException w:name="heading 9" w:uiPriority="9" w:qFormat="1"/>
+    <w:lsdException w:name="toc 1" w:uiPriority="39"/>
+    <w:lsdException w:name="toc 2" w:uiPriority="39"/>
+    <w:lsdException w:name="toc 3" w:uiPriority="39"/>
+    <w:lsdException w:name="toc 4" w:uiPriority="39"/>
+    <w:lsdException w:name="toc 5" w:uiPriority="39"/>
+    <w:lsdException w:name="toc 6" w:uiPriority="39"/>
+    <w:lsdException w:name="toc 7" w:uiPriority="39"/>
+    <w:lsdException w:name="toc 8" w:uiPriority="39"/>
+    <w:lsdException w:name="toc 9" w:uiPriority="39"/>
+    <w:lsdException w:name="caption" w:uiPriority="35" w:qFormat="1"/>
+    <w:lsdException w:name="Title" w:semiHidden="0" w:uiPriority="10" w:unhideWhenUsed="0" w:qFormat="1"/>
+    <w:lsdException w:name="Default Paragraph Font" w:uiPriority="1"/>
+    <w:lsdException w:name="Subtitle" w:semiHidden="0" w:uiPriority="11" w:unhideWhenUsed="0" w:qFormat="1"/>
+    <w:lsdException w:name="Strong" w:semiHidden="0" w:uiPriority="22" w:unhideWhenUsed="0" w:qFormat="1"/>
+    <w:lsdException w:name="Emphasis" w:semiHidden="0" w:uiPriority="20" w:unhideWhenUsed="0" w:qFormat="1"/>
+    <w:lsdException w:name="Table Grid" w:semiHidden="0" w:uiPriority="39" w:unhideWhenUsed="0"/>
+    <w:lsdException w:name="Note Level 1" w:semiHidden="0" w:unhideWhenUsed="0"/>
+    <w:lsdException w:name="Note Level 2" w:semiHidden="0" w:unhideWhenUsed="0"/>
+    <w:lsdException w:name="Note Level 3" w:semiHidden="0" w:unhideWhenUsed="0"/>
+    <w:lsdException w:name="Note Level 4" w:semiHidden="0" w:unhideWhenUsed="0"/>
+    <w:lsdException w:name="Note Level 5" w:semiHidden="0" w:unhideWhenUsed="0"/>
+    <w:lsdException w:name="Note Level 6" w:semiHidden="0" w:unhideWhenUsed="0"/>
+    <w:lsdException w:name="Note Level 7" w:semiHidden="0" w:unhideWhenUsed="0"/>
+    <w:lsdException w:name="Note Level 8" w:semiHidden="0" w:unhideWhenUsed="0"/>
+    <w:lsdException w:name="Note Level 9" w:semiHidden="0" w:unhideWhenUsed="0"/>
+    <w:lsdException w:name="Placeholder Text" w:unhideWhenUsed="0"/>
+    <w:lsdException w:name="No Spacing" w:semiHidden="0" w:uiPriority="1" w:unhideWhenUsed="0" w:qFormat="1"/>
+    <w:lsdException w:name="Light Shading" w:semiHidden="0" w:uiPriority="60" w:unhideWhenUsed="0"/>
+    <w:lsdException w:name="Light List" w:semiHidden="0" w:uiPriority="61" w:unhideWhenUsed="0"/>
+    <w:lsdException w:name="Light Grid" w:semiHidden="0" w:uiPriority="62" w:unhideWhenUsed="0"/>
+    <w:lsdException w:name="Medium Shading 1" w:semiHidden="0" w:uiPriority="63" w:unhideWhenUsed="0"/>
+    <w:lsdException w:name="Medium Shading 2" w:semiHidden="0" w:uiPriority="64" w:unhideWhenUsed="0"/>
+    <w:lsdException w:name="Medium List 1" w:semiHidden="0" w:uiPriority="65" w:unhideWhenUsed="0"/>
+    <w:lsdException w:name="Medium List 2" w:semiHidden="0" w:uiPriority="66" w:unhideWhenUsed="0"/>
+    <w:lsdException w:name="Medium Grid 1" w:semiHidden="0" w:uiPriority="67" w:unhideWhenUsed="0"/>
+    <w:lsdException w:name="Medium Grid 2" w:semiHidden="0" w:uiPriority="68" w:unhideWhenUsed="0"/>
+    <w:lsdException w:name="Medium Grid 3" w:semiHidden="0" w:uiPriority="69" w:unhideWhenUsed="0"/>
+    <w:lsdException w:name="Dark List" w:semiHidden="0" w:uiPriority="70" w:unhideWhenUsed="0"/>
+    <w:lsdException w:name="Colorful Shading" w:semiHidden="0" w:uiPriority="71" w:unhideWhenUsed="0"/>
+    <w:lsdException w:name="Colorful List" w:semiHidden="0" w:uiPriority="72" w:unhideWhenUsed="0"/>
+    <w:lsdException w:name="Colorful Grid" w:semiHidden="0" w:uiPriority="73" w:unhideWhenUsed="0"/>
+    <w:lsdException w:name="Light Shading Accent 1" w:semiHidden="0" w:uiPriority="60" w:unhideWhenUsed="0"/>
+    <w:lsdException w:name="Light List Accent 1" w:semiHidden="0" w:uiPriority="61" w:unhideWhenUsed="0"/>
+    <w:lsdException w:name="Light Grid Accent 1" w:semiHidden="0" w:uiPriority="62" w:unhideWhenUsed="0"/>
+    <w:lsdException w:name="Medium Shading 1 Accent 1" w:semiHidden="0" w:uiPriority="63" w:unhideWhenUsed="0"/>
+    <w:lsdException w:name="Medium Shading 2 Accent 1" w:semiHidden="0" w:uiPriority="64" w:unhideWhenUsed="0"/>
+    <w:lsdException w:name="Medium List 1 Accent 1" w:semiHidden="0" w:uiPriority="65" w:unhideWhenUsed="0"/>
+    <w:lsdException w:name="Revision" w:unhideWhenUsed="0"/>
+    <w:lsdException w:name="List Paragraph" w:semiHidden="0" w:uiPriority="34" w:unhideWhenUsed="0" w:qFormat="1"/>
+    <w:lsdException w:name="Quote" w:semiHidden="0" w:uiPriority="29" w:unhideWhenUsed="0" w:qFormat="1"/>
+    <w:lsdException w:name="Intense Quote" w:semiHidden="0" w:uiPriority="30" w:unhideWhenUsed="0" w:qFormat="1"/>
+    <w:lsdException w:name="Medium List 2 Accent 1" w:semiHidden="0" w:uiPriority="66" w:unhideWhenUsed="0"/>
+    <w:lsdException w:name="Medium Grid 1 Accent 1" w:semiHidden="0" w:uiPriority="67" w:unhideWhenUsed="0"/>
+    <w:lsdException w:name="Medium Grid 2 Accent 1" w:semiHidden="0" w:uiPriority="68" w:unhideWhenUsed="0"/>
+    <w:lsdException w:name="Medium Grid 3 Accent 1" w:semiHidden="0" w:uiPriority="69" w:unhideWhenUsed="0"/>
+    <w:lsdException w:name="Dark List Accent 1" w:semiHidden="0" w:uiPriority="70" w:unhideWhenUsed="0"/>
+    <w:lsdException w:name="Colorful Shading Accent 1" w:semiHidden="0" w:uiPriority="71" w:unhideWhenUsed="0"/>
+    <w:lsdException w:name="Colorful List Accent 1" w:semiHidden="0" w:uiPriority="72" w:unhideWhenUsed="0"/>
+    <w:lsdException w:name="Colorful Grid Accent 1" w:semiHidden="0" w:uiPriority="73" w:unhideWhenUsed="0"/>
+    <w:lsdException w:name="Light Shading Accent 2" w:semiHidden="0" w:uiPriority="60" w:unhideWhenUsed="0"/>
+    <w:lsdException w:name="Light List Accent 2" w:semiHidden="0" w:uiPriority="61" w:unhideWhenUsed="0"/>
+    <w:lsdException w:name="Light Grid Accent 2" w:semiHidden="0" w:uiPriority="62" w:unhideWhenUsed="0"/>
+    <w:lsdException w:name="Medium Shading 1 Accent 2" w:semiHidden="0" w:uiPriority="63" w:unhideWhenUsed="0"/>
+    <w:lsdException w:name="Medium Shading 2 Accent 2" w:semiHidden="0" w:uiPriority="64" w:unhideWhenUsed="0"/>
+    <w:lsdException w:name="Medium List 1 Accent 2" w:semiHidden="0" w:uiPriority="65" w:unhideWhenUsed="0"/>
+    <w:lsdException w:name="Medium List 2 Accent 2" w:semiHidden="0" w:uiPriority="66" w:unhideWhenUsed="0"/>
+    <w:lsdException w:name="Medium Grid 1 Accent 2" w:semiHidden="0" w:uiPriority="67" w:unhideWhenUsed="0"/>
+    <w:lsdException w:name="Medium Grid 2 Accent 2" w:semiHidden="0" w:uiPriority="68" w:unhideWhenUsed="0"/>
+    <w:lsdException w:name="Medium Grid 3 Accent 2" w:semiHidden="0" w:uiPriority="69" w:unhideWhenUsed="0"/>
+    <w:lsdException w:name="Dark List Accent 2" w:semiHidden="0" w:uiPriority="70" w:unhideWhenUsed="0"/>
+    <w:lsdException w:name="Colorful Shading Accent 2" w:semiHidden="0" w:uiPriority="71" w:unhideWhenUsed="0"/>
+    <w:lsdException w:name="Colorful List Accent 2" w:semiHidden="0" w:uiPriority="72" w:unhideWhenUsed="0"/>
+    <w:lsdException w:name="Colorful Grid Accent 2" w:semiHidden="0" w:uiPriority="73" w:unhideWhenUsed="0"/>
+    <w:lsdException w:name="Light Shading Accent 3" w:semiHidden="0" w:uiPriority="60" w:unhideWhenUsed="0"/>
+    <w:lsdException w:name="Light List Accent 3" w:semiHidden="0" w:uiPriority="61" w:unhideWhenUsed="0"/>
+    <w:lsdException w:name="Light Grid Accent 3" w:semiHidden="0" w:uiPriority="62" w:unhideWhenUsed="0"/>
+    <w:lsdException w:name="Medium Shading 1 Accent 3" w:semiHidden="0" w:uiPriority="63" w:unhideWhenUsed="0"/>
+    <w:lsdException w:name="Medium Shading 2 Accent 3" w:semiHidden="0" w:uiPriority="64" w:unhideWhenUsed="0"/>
+    <w:lsdException w:name="Medium List 1 Accent 3" w:semiHidden="0" w:uiPriority="65" w:unhideWhenUsed="0"/>
+    <w:lsdException w:name="Medium List 2 Accent 3" w:semiHidden="0" w:uiPriority="66" w:unhideWhenUsed="0"/>
+    <w:lsdException w:name="Medium Grid 1 Accent 3" w:semiHidden="0" w:uiPriority="67" w:unhideWhenUsed="0"/>
+    <w:lsdException w:name="Medium Grid 2 Accent 3" w:semiHidden="0" w:uiPriority="68" w:unhideWhenUsed="0"/>
+    <w:lsdException w:name="Medium Grid 3 Accent 3" w:semiHidden="0" w:uiPriority="69" w:unhideWhenUsed="0"/>
+    <w:lsdException w:name="Dark List Accent 3" w:semiHidden="0" w:uiPriority="70" w:unhideWhenUsed="0"/>
+    <w:lsdException w:name="Colorful Shading Accent 3" w:semiHidden="0" w:uiPriority="71" w:unhideWhenUsed="0"/>
+    <w:lsdException w:name="Colorful List Accent 3" w:semiHidden="0" w:uiPriority="72" w:unhideWhenUsed="0"/>
+    <w:lsdException w:name="Colorful Grid Accent 3" w:semiHidden="0" w:uiPriority="73" w:unhideWhenUsed="0"/>
+    <w:lsdException w:name="Light Shading Accent 4" w:semiHidden="0" w:uiPriority="60" w:unhideWhenUsed="0"/>
+    <w:lsdException w:name="Light List Accent 4" w:semiHidden="0" w:uiPriority="61" w:unhideWhenUsed="0"/>
+    <w:lsdException w:name="Light Grid Accent 4" w:semiHidden="0" w:uiPriority="62" w:unhideWhenUsed="0"/>
+    <w:lsdException w:name="Medium Shading 1 Accent 4" w:semiHidden="0" w:uiPriority="63" w:unhideWhenUsed="0"/>
+    <w:lsdException w:name="Medium Shading 2 Accent 4" w:semiHidden="0" w:uiPriority="64" w:unhideWhenUsed="0"/>
+    <w:lsdException w:name="Medium List 1 Accent 4" w:semiHidden="0" w:uiPriority="65" w:unhideWhenUsed="0"/>
+    <w:lsdException w:name="Medium List 2 Accent 4" w:semiHidden="0" w:uiPriority="66" w:unhideWhenUsed="0"/>
+    <w:lsdException w:name="Medium Grid 1 Accent 4" w:semiHidden="0" w:uiPriority="67" w:unhideWhenUsed="0"/>
+    <w:lsdException w:name="Medium Grid 2 Accent 4" w:semiHidden="0" w:uiPriority="68" w:unhideWhenUsed="0"/>
+    <w:lsdException w:name="Medium Grid 3 Accent 4" w:semiHidden="0" w:uiPriority="69" w:unhideWhenUsed="0"/>
+    <w:lsdException w:name="Dark List Accent 4" w:semiHidden="0" w:uiPriority="70" w:unhideWhenUsed="0"/>
+    <w:lsdException w:name="Colorful Shading Accent 4" w:semiHidden="0" w:uiPriority="71" w:unhideWhenUsed="0"/>
+    <w:lsdException w:name="Colorful List Accent 4" w:semiHidden="0" w:uiPriority="72" w:unhideWhenUsed="0"/>
+    <w:lsdException w:name="Colorful Grid Accent 4" w:semiHidden="0" w:uiPriority="73" w:unhideWhenUsed="0"/>
+    <w:lsdException w:name="Light Shading Accent 5" w:semiHidden="0" w:uiPriority="60" w:unhideWhenUsed="0"/>
+    <w:lsdException w:name="Light List Accent 5" w:semiHidden="0" w:uiPriority="61" w:unhideWhenUsed="0"/>
+    <w:lsdException w:name="Light Grid Accent 5" w:semiHidden="0" w:uiPriority="62" w:unhideWhenUsed="0"/>
+    <w:lsdException w:name="Medium Shading 1 Accent 5" w:semiHidden="0" w:uiPriority="63" w:unhideWhenUsed="0"/>
+    <w:lsdException w:name="Medium Shading 2 Accent 5" w:semiHidden="0" w:uiPriority="64" w:unhideWhenUsed="0"/>
+    <w:lsdException w:name="Medium List 1 Accent 5" w:semiHidden="0" w:uiPriority="65" w:unhideWhenUsed="0"/>
+    <w:lsdException w:name="Medium List 2 Accent 5" w:semiHidden="0" w:uiPriority="66" w:unhideWhenUsed="0"/>
+    <w:lsdException w:name="Medium Grid 1 Accent 5" w:semiHidden="0" w:uiPriority="67" w:unhideWhenUsed="0"/>
+    <w:lsdException w:name="Medium Grid 2 Accent 5" w:semiHidden="0" w:uiPriority="68" w:unhideWhenUsed="0"/>
+    <w:lsdException w:name="Medium Grid 3 Accent 5" w:semiHidden="0" w:uiPriority="69" w:unhideWhenUsed="0"/>
+    <w:lsdException w:name="Dark List Accent 5" w:semiHidden="0" w:uiPriority="70" w:unhideWhenUsed="0"/>
+    <w:lsdException w:name="Colorful Shading Accent 5" w:semiHidden="0" w:uiPriority="71" w:unhideWhenUsed="0"/>
+    <w:lsdException w:name="Colorful List Accent 5" w:semiHidden="0" w:uiPriority="72" w:unhideWhenUsed="0"/>
+    <w:lsdException w:name="Colorful Grid Accent 5" w:semiHidden="0" w:uiPriority="73" w:unhideWhenUsed="0"/>
+    <w:lsdException w:name="Light Shading Accent 6" w:semiHidden="0" w:uiPriority="60" w:unhideWhenUsed="0"/>
+    <w:lsdException w:name="Light List Accent 6" w:semiHidden="0" w:uiPriority="61" w:unhideWhenUsed="0"/>
+    <w:lsdException w:name="Light Grid Accent 6" w:semiHidden="0" w:uiPriority="62" w:unhideWhenUsed="0"/>
+    <w:lsdException w:name="Medium Shading 1 Accent 6" w:semiHidden="0" w:uiPriority="63" w:unhideWhenUsed="0"/>
+    <w:lsdException w:name="Medium Shading 2 Accent 6" w:semiHidden="0" w:uiPriority="64" w:unhideWhenUsed="0"/>
+    <w:lsdException w:name="Medium List 1 Accent 6" w:semiHidden="0" w:uiPriority="65" w:unhideWhenUsed="0"/>
+    <w:lsdException w:name="Medium List 2 Accent 6" w:semiHidden="0" w:uiPriority="66" w:unhideWhenUsed="0"/>
+    <w:lsdException w:name="Medium Grid 1 Accent 6" w:semiHidden="0" w:uiPriority="67" w:unhideWhenUsed="0"/>
+    <w:lsdException w:name="Medium Grid 2 Accent 6" w:semiHidden="0" w:uiPriority="68" w:unhideWhenUsed="0"/>
+    <w:lsdException w:name="Medium Grid 3 Accent 6" w:semiHidden="0" w:uiPriority="69" w:unhideWhenUsed="0"/>
+    <w:lsdException w:name="Dark List Accent 6" w:semiHidden="0" w:uiPriority="70" w:unhideWhenUsed="0"/>
+    <w:lsdException w:name="Colorful Shading Accent 6" w:semiHidden="0" w:uiPriority="71" w:unhideWhenUsed="0"/>
+    <w:lsdException w:name="Colorful List Accent 6" w:semiHidden="0" w:uiPriority="72" w:unhideWhenUsed="0"/>
+    <w:lsdException w:name="Colorful Grid Accent 6" w:semiHidden="0" w:uiPriority="73" w:unhideWhenUsed="0"/>
+    <w:lsdException w:name="Subtle Emphasis" w:semiHidden="0" w:uiPriority="19" w:unhideWhenUsed="0" w:qFormat="1"/>
+    <w:lsdException w:name="Intense Emphasis" w:semiHidden="0" w:uiPriority="21" w:unhideWhenUsed="0" w:qFormat="1"/>
+    <w:lsdException w:name="Subtle Reference" w:semiHidden="0" w:uiPriority="31" w:unhideWhenUsed="0" w:qFormat="1"/>
+    <w:lsdException w:name="Intense Reference" w:semiHidden="0" w:uiPriority="32" w:unhideWhenUsed="0" w:qFormat="1"/>
+    <w:lsdException w:name="Book Title" w:semiHidden="0" w:uiPriority="33" w:unhideWhenUsed="0" w:qFormat="1"/>
+    <w:lsdException w:name="Bibliography" w:uiPriority="37"/>
+    <w:lsdException w:name="TOC Heading" w:uiPriority="39" w:qFormat="1"/>
+  </w:latentStyles>
+  <w:style w:type="paragraph" w:default="1" w:styleId="Normal">
+    <w:name w:val="Normal"/>
+    <w:qFormat/>
+  </w:style>
+  <w:style w:type="character" w:default="1" w:styleId="Fuentedeprrafopredeter">
+    <w:name w:val="Default Paragraph Font"/>
+    <w:uiPriority w:val="1"/>
+    <w:semiHidden/>
+    <w:unhideWhenUsed/>
+  </w:style>
+  <w:style w:type="table" w:default="1" w:styleId="Tablanormal">
+    <w:name w:val="Normal Table"/>
+    <w:uiPriority w:val="99"/>
+    <w:semiHidden/>
+    <w:unhideWhenUsed/>
+    <w:tblPr>
+      <w:tblInd w:w="0" w:type="dxa"/>
+      <w:tblCellMar>
+        <w:top w:w="0" w:type="dxa"/>
+        <w:left w:w="108" w:type="dxa"/>
+        <w:bottom w:w="0" w:type="dxa"/>
+        <w:right w:w="108" w:type="dxa"/>
+      </w:tblCellMar>
+    </w:tblPr>
+  </w:style>
+  <w:style w:type="numbering" w:default="1" w:styleId="Sinlista">
+    <w:name w:val="No List"/>
+    <w:uiPriority w:val="99"/>
+    <w:semiHidden/>
+    <w:unhideWhenUsed/>
+  </w:style>
+  <w:style w:type="paragraph" w:customStyle="1" w:styleId="Default">
+    <w:name w:val="Default"/>
+    <w:rsid w:val="00480F8F"/>
+    <w:pPr>
+      <w:autoSpaceDE w:val="0"/>
+      <w:autoSpaceDN w:val="0"/>
+      <w:adjustRightInd w:val="0"/>
+      <w:spacing w:after="0" w:line="240" w:lineRule="auto"/>
+    </w:pPr>
+    <w:rPr>
+      <w:rFonts w:ascii="Times New Roman" w:hAnsi="Times New Roman" w:cs="Times New Roman"/>
+      <w:color w:val="000000"/>
+      <w:sz w:val="24"/>
+      <w:szCs w:val="24"/>
+    </w:rPr>
+  </w:style>
+  <w:style w:type="character" w:styleId="Hipervnculo">
+    <w:name w:val="Hyperlink"/>
+    <w:basedOn w:val="Fuentedeprrafopredeter"/>
+    <w:uiPriority w:val="99"/>
+    <w:unhideWhenUsed/>
+    <w:rsid w:val="00712231"/>
+    <w:rPr>
+      <w:color w:val="0563C1" w:themeColor="hyperlink"/>
+      <w:u w:val="single"/>
+    </w:rPr>
+  </w:style>
+  <w:style w:type="table" w:styleId="Tablaconcuadrcula">
+    <w:name w:val="Table Grid"/>
+    <w:basedOn w:val="Tablanormal"/>
+    <w:uiPriority w:val="39"/>
+    <w:rsid w:val="008310E0"/>
+    <w:pPr>
+      <w:spacing w:after="0" w:line="240" w:lineRule="auto"/>
+    </w:pPr>
+    <w:tblPr>
+      <w:tblInd w:w="0" w:type="dxa"/>
+      <w:tblBorders>
+        <w:top w:val="single" w:sz="4" w:space="0" w:color="auto"/>
+        <w:left w:val="single" w:sz="4" w:space="0" w:color="auto"/>
+        <w:bottom w:val="single" w:sz="4" w:space="0" w:color="auto"/>
+        <w:right w:val="single" w:sz="4" w:space="0" w:color="auto"/>
+        <w:insideH w:val="single" w:sz="4" w:space="0" w:color="auto"/>
+        <w:insideV w:val="single" w:sz="4" w:space="0" w:color="auto"/>
+      </w:tblBorders>
+      <w:tblCellMar>
+        <w:top w:w="0" w:type="dxa"/>
+        <w:left w:w="108" w:type="dxa"/>
+        <w:bottom w:w="0" w:type="dxa"/>
+        <w:right w:w="108" w:type="dxa"/>
+      </w:tblCellMar>
+    </w:tblPr>
+  </w:style>
+  <w:style w:type="paragraph" w:styleId="HTMLconformatoprevio">
+    <w:name w:val="HTML Preformatted"/>
+    <w:basedOn w:val="Normal"/>
+    <w:link w:val="HTMLconformatoprevioCar"/>
+    <w:uiPriority w:val="99"/>
+    <w:semiHidden/>
+    <w:unhideWhenUsed/>
+    <w:rsid w:val="002140EE"/>
+    <w:pPr>
+      <w:tabs>
+        <w:tab w:val="left" w:pos="916"/>
+        <w:tab w:val="left" w:pos="1832"/>
+        <w:tab w:val="left" w:pos="2748"/>
+        <w:tab w:val="left" w:pos="3664"/>
+        <w:tab w:val="left" w:pos="4580"/>
+        <w:tab w:val="left" w:pos="5496"/>
+        <w:tab w:val="left" w:pos="6412"/>
+        <w:tab w:val="left" w:pos="7328"/>
+        <w:tab w:val="left" w:pos="8244"/>
+        <w:tab w:val="left" w:pos="9160"/>
+        <w:tab w:val="left" w:pos="10076"/>
+        <w:tab w:val="left" w:pos="10992"/>
+        <w:tab w:val="left" w:pos="11908"/>
+        <w:tab w:val="left" w:pos="12824"/>
+        <w:tab w:val="left" w:pos="13740"/>
+        <w:tab w:val="left" w:pos="14656"/>
+      </w:tabs>
+      <w:spacing w:after="0" w:line="240" w:lineRule="auto"/>
+    </w:pPr>
+    <w:rPr>
+      <w:rFonts w:ascii="Courier New" w:eastAsia="Times New Roman" w:hAnsi="Courier New" w:cs="Courier New"/>
+      <w:sz w:val="20"/>
+      <w:szCs w:val="20"/>
+      <w:lang w:eastAsia="es-ES"/>
+    </w:rPr>
+  </w:style>
+  <w:style w:type="character" w:customStyle="1" w:styleId="HTMLconformatoprevioCar">
+    <w:name w:val="HTML con formato previo Car"/>
+    <w:basedOn w:val="Fuentedeprrafopredeter"/>
+    <w:link w:val="HTMLconformatoprevio"/>
+    <w:uiPriority w:val="99"/>
+    <w:semiHidden/>
+    <w:rsid w:val="002140EE"/>
+    <w:rPr>
+      <w:rFonts w:ascii="Courier New" w:eastAsia="Times New Roman" w:hAnsi="Courier New" w:cs="Courier New"/>
+      <w:sz w:val="20"/>
+      <w:szCs w:val="20"/>
+      <w:lang w:eastAsia="es-ES"/>
+    </w:rPr>
+  </w:style>
+  <w:style w:type="character" w:customStyle="1" w:styleId="ggboefpdfvb">
+    <w:name w:val="ggboefpdfvb"/>
+    <w:basedOn w:val="Fuentedeprrafopredeter"/>
+    <w:rsid w:val="002140EE"/>
+  </w:style>
+  <w:style w:type="paragraph" w:styleId="Textodeglobo">
+    <w:name w:val="Balloon Text"/>
+    <w:basedOn w:val="Normal"/>
+    <w:link w:val="TextodegloboCar"/>
+    <w:uiPriority w:val="99"/>
+    <w:semiHidden/>
+    <w:unhideWhenUsed/>
+    <w:rsid w:val="003B2ECD"/>
+    <w:pPr>
+      <w:spacing w:after="0" w:line="240" w:lineRule="auto"/>
+    </w:pPr>
+    <w:rPr>
+      <w:rFonts w:ascii="Lucida Grande" w:hAnsi="Lucida Grande" w:cs="Lucida Grande"/>
+      <w:sz w:val="18"/>
+      <w:szCs w:val="18"/>
+    </w:rPr>
+  </w:style>
+  <w:style w:type="character" w:customStyle="1" w:styleId="TextodegloboCar">
+    <w:name w:val="Texto de globo Car"/>
+    <w:basedOn w:val="Fuentedeprrafopredeter"/>
+    <w:link w:val="Textodeglobo"/>
+    <w:uiPriority w:val="99"/>
+    <w:semiHidden/>
+    <w:rsid w:val="003B2ECD"/>
+    <w:rPr>
+      <w:rFonts w:ascii="Lucida Grande" w:hAnsi="Lucida Grande" w:cs="Lucida Grande"/>
+      <w:sz w:val="18"/>
+      <w:szCs w:val="18"/>
+    </w:rPr>
+  </w:style>
+  <w:style w:type="paragraph" w:styleId="Prrafodelista">
+    <w:name w:val="List Paragraph"/>
+    <w:basedOn w:val="Normal"/>
+    <w:uiPriority w:val="34"/>
+    <w:qFormat/>
+    <w:rsid w:val="00BB4736"/>
+    <w:pPr>
+      <w:ind w:left="720"/>
+      <w:contextualSpacing/>
+    </w:pPr>
+  </w:style>
 </w:styles>
 </file>
 
@@ -3947,7 +4630,7 @@
     </a:clrScheme>
     <a:fontScheme name="Office">
       <a:majorFont>
-        <a:latin typeface="Calibri Light" panose="020F0302020204030204"/>
+        <a:latin typeface="Calibri Light"/>
         <a:ea typeface=""/>
         <a:cs typeface=""/>
         <a:font script="Jpan" typeface="ＭＳ ゴシック"/>
@@ -3982,7 +4665,7 @@
         <a:font script="Geor" typeface="Sylfaen"/>
       </a:majorFont>
       <a:minorFont>
-        <a:latin typeface="Calibri" panose="020F0502020204030204"/>
+        <a:latin typeface="Calibri"/>
         <a:ea typeface=""/>
         <a:cs typeface=""/>
         <a:font script="Jpan" typeface="ＭＳ 明朝"/>
@@ -4159,7 +4842,7 @@
   <a:extraClrSchemeLst/>
   <a:extLst>
     <a:ext uri="{05A4C25C-085E-4340-85A3-A5531E510DB2}">
-      <thm15:themeFamily xmlns:thm15="http://schemas.microsoft.com/office/thememl/2012/main" name="Office Theme" id="{62F939B6-93AF-4DB8-9C6B-D6C7DFDC589F}" vid="{4A3C46E8-61CC-4603-A589-7422A47A8E4A}"/>
+      <thm15:themeFamily xmlns:thm15="http://schemas.microsoft.com/office/thememl/2012/main" xmlns="" name="Office Theme" id="{62F939B6-93AF-4DB8-9C6B-D6C7DFDC589F}" vid="{4A3C46E8-61CC-4603-A589-7422A47A8E4A}"/>
     </a:ext>
   </a:extLst>
 </a:theme>

</xml_diff>